<commit_message>
exploratory analysis doc OK
</commit_message>
<xml_diff>
--- a/TESTO/Furia - Exploratory Analysis.docx
+++ b/TESTO/Furia - Exploratory Analysis.docx
@@ -1216,7 +1216,83 @@
         <w:rPr>
           <w:rFonts w:ascii="Tahoma" w:hAnsi="Tahoma" w:cs="Tahoma"/>
         </w:rPr>
-        <w:t>E</w:t>
+        <w:t xml:space="preserve">After these preliminary steps, </w:t>
+      </w:r>
+      <w:proofErr w:type="gramStart"/>
+      <w:r>
+        <w:rPr>
+          <w:rFonts w:ascii="Tahoma" w:hAnsi="Tahoma" w:cs="Tahoma"/>
+        </w:rPr>
+        <w:t xml:space="preserve">categorical </w:t>
+      </w:r>
+      <w:r>
+        <w:rPr>
+          <w:rFonts w:ascii="Tahoma" w:hAnsi="Tahoma" w:cs="Tahoma"/>
+        </w:rPr>
+        <w:t xml:space="preserve"> and</w:t>
+      </w:r>
+      <w:proofErr w:type="gramEnd"/>
+      <w:r>
+        <w:rPr>
+          <w:rFonts w:ascii="Tahoma" w:hAnsi="Tahoma" w:cs="Tahoma"/>
+        </w:rPr>
+        <w:t xml:space="preserve"> </w:t>
+      </w:r>
+      <w:r>
+        <w:rPr>
+          <w:rFonts w:ascii="Tahoma" w:hAnsi="Tahoma" w:cs="Tahoma"/>
+        </w:rPr>
+        <w:t xml:space="preserve">numerical variables </w:t>
+      </w:r>
+      <w:r>
+        <w:rPr>
+          <w:rFonts w:ascii="Tahoma" w:hAnsi="Tahoma" w:cs="Tahoma"/>
+        </w:rPr>
+        <w:t>were</w:t>
+      </w:r>
+      <w:r>
+        <w:rPr>
+          <w:rFonts w:ascii="Tahoma" w:hAnsi="Tahoma" w:cs="Tahoma"/>
+        </w:rPr>
+        <w:t xml:space="preserve"> subject to two separate flows of cleaning and exploration, consisting respectively of balance checks, recategorization and encoding for categorical variables</w:t>
+      </w:r>
+      <w:r>
+        <w:rPr>
+          <w:rFonts w:ascii="Tahoma" w:hAnsi="Tahoma" w:cs="Tahoma"/>
+        </w:rPr>
+        <w:t xml:space="preserve"> </w:t>
+      </w:r>
+      <w:r>
+        <w:rPr>
+          <w:rFonts w:ascii="Tahoma" w:hAnsi="Tahoma" w:cs="Tahoma"/>
+        </w:rPr>
+        <w:t xml:space="preserve">and </w:t>
+      </w:r>
+      <w:r>
+        <w:rPr>
+          <w:rFonts w:ascii="Tahoma" w:hAnsi="Tahoma" w:cs="Tahoma"/>
+        </w:rPr>
+        <w:t xml:space="preserve">outlier detection, </w:t>
+      </w:r>
+      <w:proofErr w:type="spellStart"/>
+      <w:r>
+        <w:rPr>
+          <w:rFonts w:ascii="Tahoma" w:hAnsi="Tahoma" w:cs="Tahoma"/>
+        </w:rPr>
+        <w:t>winsorization</w:t>
+      </w:r>
+      <w:proofErr w:type="spellEnd"/>
+      <w:r>
+        <w:rPr>
+          <w:rFonts w:ascii="Tahoma" w:hAnsi="Tahoma" w:cs="Tahoma"/>
+        </w:rPr>
+        <w:t xml:space="preserve"> and correlation analysis for numerical variables.</w:t>
+      </w:r>
+      <w:r>
+        <w:rPr>
+          <w:rFonts w:ascii="Tahoma" w:hAnsi="Tahoma" w:cs="Tahoma"/>
+        </w:rPr>
+        <w:t xml:space="preserve"> In fact, e</w:t>
       </w:r>
       <w:r>
         <w:rPr>
@@ -1240,7 +1316,13 @@
         <w:rPr>
           <w:rFonts w:ascii="Tahoma" w:hAnsi="Tahoma" w:cs="Tahoma"/>
         </w:rPr>
-        <w:t xml:space="preserve">. It </w:t>
+        <w:t>, which</w:t>
+      </w:r>
+      <w:r>
+        <w:rPr>
+          <w:rFonts w:ascii="Tahoma" w:hAnsi="Tahoma" w:cs="Tahoma"/>
+        </w:rPr>
+        <w:t xml:space="preserve"> </w:t>
       </w:r>
       <w:r>
         <w:rPr>
@@ -1287,105 +1369,632 @@
     </w:p>
     <w:p>
       <w:pPr>
-        <w:spacing w:line="360" w:lineRule="auto"/>
-        <w:jc w:val="both"/>
-        <w:rPr>
-          <w:rFonts w:ascii="Tahoma" w:hAnsi="Tahoma" w:cs="Tahoma"/>
-          <w:lang w:val="it-IT"/>
-        </w:rPr>
-      </w:pPr>
-      <w:r>
-        <w:rPr>
-          <w:rFonts w:ascii="Tahoma" w:hAnsi="Tahoma" w:cs="Tahoma"/>
-          <w:highlight w:val="green"/>
-          <w:lang w:val="it-IT"/>
-        </w:rPr>
-        <w:t>FARE LO STESSO PER GENDER E AGE???</w:t>
-      </w:r>
-      <w:r>
-        <w:rPr>
-          <w:rFonts w:ascii="Tahoma" w:hAnsi="Tahoma" w:cs="Tahoma"/>
-          <w:highlight w:val="green"/>
-          <w:lang w:val="it-IT"/>
-        </w:rPr>
-        <w:t xml:space="preserve"> COME POSSO FARE CON AGE</w:t>
-      </w:r>
-      <w:r>
-        <w:rPr>
-          <w:rFonts w:ascii="Tahoma" w:hAnsi="Tahoma" w:cs="Tahoma"/>
-          <w:highlight w:val="green"/>
-          <w:lang w:val="it-IT"/>
-        </w:rPr>
-        <w:t>?</w:t>
-      </w:r>
-    </w:p>
-    <w:p>
-      <w:pPr>
-        <w:spacing w:line="360" w:lineRule="auto"/>
-        <w:jc w:val="both"/>
+        <w:tabs>
+          <w:tab w:val="left" w:pos="6502"/>
+        </w:tabs>
+        <w:spacing w:line="360" w:lineRule="auto"/>
+        <w:jc w:val="both"/>
+        <w:rPr>
+          <w:rFonts w:ascii="Tahoma" w:hAnsi="Tahoma" w:cs="Tahoma"/>
+        </w:rPr>
+      </w:pPr>
+    </w:p>
+    <w:p>
+      <w:pPr>
+        <w:tabs>
+          <w:tab w:val="left" w:pos="6502"/>
+        </w:tabs>
+        <w:spacing w:line="360" w:lineRule="auto"/>
+        <w:jc w:val="both"/>
+        <w:rPr>
+          <w:rFonts w:ascii="Tahoma" w:hAnsi="Tahoma" w:cs="Tahoma"/>
+        </w:rPr>
+      </w:pPr>
+      <w:r>
+        <w:rPr>
+          <w:rFonts w:ascii="Tahoma" w:hAnsi="Tahoma" w:cs="Tahoma"/>
+        </w:rPr>
+        <w:t xml:space="preserve">An initial </w:t>
+      </w:r>
+      <w:r>
+        <w:rPr>
+          <w:rFonts w:ascii="Tahoma" w:hAnsi="Tahoma" w:cs="Tahoma"/>
+        </w:rPr>
+        <w:t>graphical inspection</w:t>
+      </w:r>
+      <w:r>
+        <w:rPr>
+          <w:rFonts w:ascii="Tahoma" w:hAnsi="Tahoma" w:cs="Tahoma"/>
+        </w:rPr>
+        <w:t xml:space="preserve"> showed that most categorical variables were </w:t>
+      </w:r>
+      <w:r>
+        <w:rPr>
+          <w:rFonts w:ascii="Tahoma" w:hAnsi="Tahoma" w:cs="Tahoma"/>
+        </w:rPr>
+        <w:t>extremely unbalanced</w:t>
+      </w:r>
+      <w:r>
+        <w:rPr>
+          <w:rFonts w:ascii="Tahoma" w:hAnsi="Tahoma" w:cs="Tahoma"/>
+        </w:rPr>
+        <w:t xml:space="preserve">, hence they </w:t>
+      </w:r>
+      <w:r>
+        <w:rPr>
+          <w:rFonts w:ascii="Tahoma" w:hAnsi="Tahoma" w:cs="Tahoma"/>
+        </w:rPr>
+        <w:t xml:space="preserve">needed to be recoded or excluded for the analysis. </w:t>
+      </w:r>
+      <w:proofErr w:type="gramStart"/>
+      <w:r>
+        <w:rPr>
+          <w:rFonts w:ascii="Tahoma" w:hAnsi="Tahoma" w:cs="Tahoma"/>
+        </w:rPr>
+        <w:t>In particular, variables</w:t>
+      </w:r>
+      <w:proofErr w:type="gramEnd"/>
+      <w:r>
+        <w:rPr>
+          <w:rFonts w:ascii="Tahoma" w:hAnsi="Tahoma" w:cs="Tahoma"/>
+        </w:rPr>
+        <w:t xml:space="preserve"> with a too low variance were removed because they don't have any relevant informational content, with nearly all observations falling in the same category.</w:t>
+      </w:r>
+      <w:r>
+        <w:rPr>
+          <w:rFonts w:ascii="Tahoma" w:hAnsi="Tahoma" w:cs="Tahoma"/>
+        </w:rPr>
+        <w:t xml:space="preserve"> </w:t>
+      </w:r>
+      <w:r>
+        <w:rPr>
+          <w:rFonts w:ascii="Tahoma" w:hAnsi="Tahoma" w:cs="Tahoma"/>
+        </w:rPr>
+        <w:t xml:space="preserve">Additionally, gender variables </w:t>
+      </w:r>
+      <w:r>
+        <w:rPr>
+          <w:rFonts w:ascii="Tahoma" w:hAnsi="Tahoma" w:cs="Tahoma"/>
+        </w:rPr>
+        <w:t>were</w:t>
+      </w:r>
+      <w:r>
+        <w:rPr>
+          <w:rFonts w:ascii="Tahoma" w:hAnsi="Tahoma" w:cs="Tahoma"/>
+        </w:rPr>
+        <w:t xml:space="preserve"> recoded, grouping all options other than male and female in the same category, as well as the number of borrowers for each loan, which is transformed into a dummy indicating whether there is more than one borrower or not. Lastly, some geographical variables were excluded from the analysis because they </w:t>
+      </w:r>
+      <w:r>
+        <w:rPr>
+          <w:rFonts w:ascii="Tahoma" w:hAnsi="Tahoma" w:cs="Tahoma"/>
+        </w:rPr>
+        <w:lastRenderedPageBreak/>
+        <w:t xml:space="preserve">presented too much variance, such as the county and area code, while the </w:t>
+      </w:r>
+      <w:r>
+        <w:rPr>
+          <w:rFonts w:ascii="Tahoma" w:hAnsi="Tahoma" w:cs="Tahoma"/>
+          <w:i/>
+          <w:iCs/>
+        </w:rPr>
+        <w:t xml:space="preserve">State </w:t>
+      </w:r>
+      <w:r>
+        <w:rPr>
+          <w:rFonts w:ascii="Tahoma" w:hAnsi="Tahoma" w:cs="Tahoma"/>
+        </w:rPr>
+        <w:t>variable was kept.</w:t>
+      </w:r>
+      <w:r>
+        <w:rPr>
+          <w:rFonts w:ascii="Tahoma" w:hAnsi="Tahoma" w:cs="Tahoma"/>
+        </w:rPr>
+        <w:t xml:space="preserve"> </w:t>
+      </w:r>
+      <w:r>
+        <w:rPr>
+          <w:rFonts w:ascii="Tahoma" w:hAnsi="Tahoma" w:cs="Tahoma"/>
+        </w:rPr>
+        <w:t xml:space="preserve">The final set of categorical features is therefore made up of 14 features, which were encoded for the subsequent analysis. </w:t>
+      </w:r>
+    </w:p>
+    <w:p>
+      <w:pPr>
+        <w:tabs>
+          <w:tab w:val="left" w:pos="6502"/>
+        </w:tabs>
+        <w:spacing w:line="360" w:lineRule="auto"/>
+        <w:jc w:val="both"/>
+        <w:rPr>
+          <w:rFonts w:ascii="Tahoma" w:hAnsi="Tahoma" w:cs="Tahoma"/>
+        </w:rPr>
+      </w:pPr>
+    </w:p>
+    <w:p>
+      <w:pPr>
+        <w:tabs>
+          <w:tab w:val="left" w:pos="6502"/>
+        </w:tabs>
+        <w:spacing w:line="360" w:lineRule="auto"/>
+        <w:jc w:val="both"/>
+        <w:rPr>
+          <w:rFonts w:ascii="Tahoma" w:hAnsi="Tahoma" w:cs="Tahoma"/>
+        </w:rPr>
+      </w:pPr>
+      <w:r>
+        <w:rPr>
+          <w:rFonts w:ascii="Tahoma" w:hAnsi="Tahoma" w:cs="Tahoma"/>
+        </w:rPr>
+        <w:t xml:space="preserve">Upon inspecting the numerical variables available in the dataset, we observed significant skewness in their distributions and the presence of outliers in several cases. Therefore, we </w:t>
+      </w:r>
+      <w:r>
+        <w:rPr>
+          <w:rFonts w:ascii="Tahoma" w:hAnsi="Tahoma" w:cs="Tahoma"/>
+        </w:rPr>
+        <w:t>applied</w:t>
+      </w:r>
+      <w:r>
+        <w:rPr>
+          <w:rFonts w:ascii="Tahoma" w:hAnsi="Tahoma" w:cs="Tahoma"/>
+        </w:rPr>
+        <w:t xml:space="preserve"> </w:t>
+      </w:r>
+      <w:proofErr w:type="spellStart"/>
+      <w:r>
+        <w:rPr>
+          <w:rFonts w:ascii="Tahoma" w:hAnsi="Tahoma" w:cs="Tahoma"/>
+        </w:rPr>
+        <w:t>winsorization</w:t>
+      </w:r>
+      <w:proofErr w:type="spellEnd"/>
+      <w:r>
+        <w:rPr>
+          <w:rFonts w:ascii="Tahoma" w:hAnsi="Tahoma" w:cs="Tahoma"/>
+        </w:rPr>
+        <w:t xml:space="preserve"> to the most extreme values, </w:t>
+      </w:r>
+      <w:proofErr w:type="gramStart"/>
+      <w:r>
+        <w:rPr>
+          <w:rFonts w:ascii="Tahoma" w:hAnsi="Tahoma" w:cs="Tahoma"/>
+        </w:rPr>
+        <w:t>in order to</w:t>
+      </w:r>
+      <w:proofErr w:type="gramEnd"/>
+      <w:r>
+        <w:rPr>
+          <w:rFonts w:ascii="Tahoma" w:hAnsi="Tahoma" w:cs="Tahoma"/>
+        </w:rPr>
+        <w:t xml:space="preserve"> obtain a more balanced dataset while keeping the informational value of these data points. The threshold used was determined using the interquartile range, a measure of the spread of the middle 50% of the data. In particular, the lower threshold was established by subtracting three times the IQR from the first quartile and the upper threshold by adding three times the IQR to the third quartile. Any data points falling below the lower threshold or above the upper threshold were considered outliers. </w:t>
+      </w:r>
+    </w:p>
+    <w:p>
+      <w:pPr>
+        <w:tabs>
+          <w:tab w:val="left" w:pos="6502"/>
+        </w:tabs>
+        <w:spacing w:line="360" w:lineRule="auto"/>
+        <w:jc w:val="both"/>
+        <w:rPr>
+          <w:rFonts w:ascii="Tahoma" w:hAnsi="Tahoma" w:cs="Tahoma"/>
+        </w:rPr>
+      </w:pPr>
+      <w:r>
+        <w:rPr>
+          <w:rFonts w:ascii="Tahoma" w:hAnsi="Tahoma" w:cs="Tahoma"/>
+        </w:rPr>
+        <w:t xml:space="preserve">Two exceptions to this process are the variables </w:t>
+      </w:r>
+      <w:proofErr w:type="spellStart"/>
+      <w:r>
+        <w:rPr>
+          <w:rFonts w:ascii="Tahoma" w:hAnsi="Tahoma" w:cs="Tahoma"/>
+          <w:i/>
+          <w:iCs/>
+        </w:rPr>
+        <w:t>PaymentCount</w:t>
+      </w:r>
+      <w:proofErr w:type="spellEnd"/>
+      <w:r>
+        <w:rPr>
+          <w:rFonts w:ascii="Tahoma" w:hAnsi="Tahoma" w:cs="Tahoma"/>
+        </w:rPr>
+        <w:t xml:space="preserve"> and </w:t>
+      </w:r>
+      <w:r>
+        <w:rPr>
+          <w:rFonts w:ascii="Tahoma" w:hAnsi="Tahoma" w:cs="Tahoma"/>
+          <w:i/>
+          <w:iCs/>
+        </w:rPr>
+        <w:t>PMI.</w:t>
+      </w:r>
+      <w:r>
+        <w:rPr>
+          <w:rFonts w:ascii="Tahoma" w:hAnsi="Tahoma" w:cs="Tahoma"/>
+        </w:rPr>
+        <w:t xml:space="preserve"> The variable </w:t>
+      </w:r>
+      <w:proofErr w:type="spellStart"/>
+      <w:r>
+        <w:rPr>
+          <w:rFonts w:ascii="Tahoma" w:hAnsi="Tahoma" w:cs="Tahoma"/>
+          <w:i/>
+          <w:iCs/>
+        </w:rPr>
+        <w:t>PaymentCount</w:t>
+      </w:r>
+      <w:proofErr w:type="spellEnd"/>
+      <w:r>
+        <w:rPr>
+          <w:rFonts w:ascii="Tahoma" w:hAnsi="Tahoma" w:cs="Tahoma"/>
+        </w:rPr>
+        <w:t xml:space="preserve"> represents the Term of the Mortgage in Months, and we chose not to apply </w:t>
+      </w:r>
+      <w:proofErr w:type="spellStart"/>
+      <w:r>
+        <w:rPr>
+          <w:rFonts w:ascii="Tahoma" w:hAnsi="Tahoma" w:cs="Tahoma"/>
+        </w:rPr>
+        <w:t>winsorization</w:t>
+      </w:r>
+      <w:proofErr w:type="spellEnd"/>
+      <w:r>
+        <w:rPr>
+          <w:rFonts w:ascii="Tahoma" w:hAnsi="Tahoma" w:cs="Tahoma"/>
+        </w:rPr>
+        <w:t xml:space="preserve"> </w:t>
+      </w:r>
+      <w:r>
+        <w:rPr>
+          <w:rFonts w:ascii="Tahoma" w:hAnsi="Tahoma" w:cs="Tahoma"/>
+        </w:rPr>
+        <w:t xml:space="preserve">due to its limited meaningfulness and the highly skewed distribution. Applying </w:t>
+      </w:r>
+      <w:proofErr w:type="spellStart"/>
+      <w:r>
+        <w:rPr>
+          <w:rFonts w:ascii="Tahoma" w:hAnsi="Tahoma" w:cs="Tahoma"/>
+        </w:rPr>
+        <w:t>winsorization</w:t>
+      </w:r>
+      <w:proofErr w:type="spellEnd"/>
+      <w:r>
+        <w:rPr>
+          <w:rFonts w:ascii="Tahoma" w:hAnsi="Tahoma" w:cs="Tahoma"/>
+        </w:rPr>
+        <w:t xml:space="preserve"> in this case would result in a loss of all information content within the variable.</w:t>
+      </w:r>
+      <w:r>
+        <w:rPr>
+          <w:rFonts w:ascii="Tahoma" w:hAnsi="Tahoma" w:cs="Tahoma"/>
+        </w:rPr>
+        <w:t xml:space="preserve"> Similarly, the variable </w:t>
+      </w:r>
+      <w:r>
+        <w:rPr>
+          <w:rFonts w:ascii="Tahoma" w:hAnsi="Tahoma" w:cs="Tahoma"/>
+          <w:i/>
+          <w:iCs/>
+        </w:rPr>
+        <w:t>PMI</w:t>
+      </w:r>
+      <w:r>
+        <w:rPr>
+          <w:rFonts w:ascii="Tahoma" w:hAnsi="Tahoma" w:cs="Tahoma"/>
+        </w:rPr>
+        <w:t xml:space="preserve"> represents the percent of mortgage balance at origination covered by loan level PMI (Private Mortgage Insurance), and it is also highly skewed towards 0. By the same reasoning, modifying this variable would lead to loss of information therefore </w:t>
+      </w:r>
+      <w:proofErr w:type="spellStart"/>
+      <w:r>
+        <w:rPr>
+          <w:rFonts w:ascii="Tahoma" w:hAnsi="Tahoma" w:cs="Tahoma"/>
+        </w:rPr>
+        <w:t>winsorization</w:t>
+      </w:r>
+      <w:proofErr w:type="spellEnd"/>
+      <w:r>
+        <w:rPr>
+          <w:rFonts w:ascii="Tahoma" w:hAnsi="Tahoma" w:cs="Tahoma"/>
+        </w:rPr>
+        <w:t xml:space="preserve"> was not applied.</w:t>
+      </w:r>
+    </w:p>
+    <w:p>
+      <w:pPr>
+        <w:tabs>
+          <w:tab w:val="left" w:pos="6502"/>
+        </w:tabs>
+        <w:spacing w:line="360" w:lineRule="auto"/>
+        <w:jc w:val="both"/>
+        <w:rPr>
+          <w:rFonts w:ascii="Tahoma" w:hAnsi="Tahoma" w:cs="Tahoma"/>
+        </w:rPr>
+      </w:pPr>
+    </w:p>
+    <w:p>
+      <w:pPr>
+        <w:tabs>
+          <w:tab w:val="left" w:pos="6502"/>
+        </w:tabs>
+        <w:spacing w:line="360" w:lineRule="auto"/>
+        <w:jc w:val="both"/>
+        <w:rPr>
+          <w:rFonts w:ascii="Tahoma" w:hAnsi="Tahoma" w:cs="Tahoma"/>
+        </w:rPr>
+      </w:pPr>
+      <w:r>
+        <w:rPr>
+          <w:rFonts w:ascii="Tahoma" w:hAnsi="Tahoma" w:cs="Tahoma"/>
+        </w:rPr>
+        <w:t xml:space="preserve">After a standardization step, we ran a correlation analysis to study the relations between the variables. </w:t>
+      </w:r>
+      <w:r>
+        <w:rPr>
+          <w:rFonts w:ascii="Tahoma" w:hAnsi="Tahoma" w:cs="Tahoma"/>
+        </w:rPr>
+        <w:t xml:space="preserve">From this </w:t>
+      </w:r>
+      <w:r>
+        <w:rPr>
+          <w:rFonts w:ascii="Tahoma" w:hAnsi="Tahoma" w:cs="Tahoma"/>
+        </w:rPr>
+        <w:t xml:space="preserve">analysis </w:t>
+      </w:r>
+      <w:r>
+        <w:rPr>
+          <w:rFonts w:ascii="Tahoma" w:hAnsi="Tahoma" w:cs="Tahoma"/>
+        </w:rPr>
+        <w:t xml:space="preserve">we </w:t>
+      </w:r>
+      <w:r>
+        <w:rPr>
+          <w:rFonts w:ascii="Tahoma" w:hAnsi="Tahoma" w:cs="Tahoma"/>
+        </w:rPr>
+        <w:t xml:space="preserve">identified some very strong correlations between pairs of variables, </w:t>
+      </w:r>
+      <w:r>
+        <w:rPr>
+          <w:rFonts w:ascii="Tahoma" w:hAnsi="Tahoma" w:cs="Tahoma"/>
+        </w:rPr>
+        <w:t xml:space="preserve">which are </w:t>
+      </w:r>
+      <w:proofErr w:type="gramStart"/>
+      <w:r>
+        <w:rPr>
+          <w:rFonts w:ascii="Tahoma" w:hAnsi="Tahoma" w:cs="Tahoma"/>
+        </w:rPr>
+        <w:t>due to the fact that</w:t>
+      </w:r>
+      <w:proofErr w:type="gramEnd"/>
+      <w:r>
+        <w:rPr>
+          <w:rFonts w:ascii="Tahoma" w:hAnsi="Tahoma" w:cs="Tahoma"/>
+        </w:rPr>
+        <w:t xml:space="preserve"> </w:t>
+      </w:r>
+      <w:r>
+        <w:rPr>
+          <w:rFonts w:ascii="Tahoma" w:hAnsi="Tahoma" w:cs="Tahoma"/>
+        </w:rPr>
+        <w:t>they</w:t>
+      </w:r>
+      <w:r>
+        <w:rPr>
+          <w:rFonts w:ascii="Tahoma" w:hAnsi="Tahoma" w:cs="Tahoma"/>
+        </w:rPr>
+        <w:t xml:space="preserve"> present very similar information.</w:t>
+      </w:r>
+      <w:r>
+        <w:rPr>
+          <w:rFonts w:ascii="Tahoma" w:hAnsi="Tahoma" w:cs="Tahoma"/>
+        </w:rPr>
+        <w:t xml:space="preserve"> </w:t>
+      </w:r>
+    </w:p>
+    <w:p>
+      <w:pPr>
+        <w:tabs>
+          <w:tab w:val="left" w:pos="6502"/>
+        </w:tabs>
+        <w:spacing w:line="360" w:lineRule="auto"/>
+        <w:jc w:val="both"/>
+        <w:rPr>
+          <w:rFonts w:ascii="Tahoma" w:hAnsi="Tahoma" w:cs="Tahoma"/>
+        </w:rPr>
+      </w:pPr>
+      <w:r>
+        <w:rPr>
+          <w:rFonts w:ascii="Tahoma" w:hAnsi="Tahoma" w:cs="Tahoma"/>
+        </w:rPr>
+        <w:t>For example,</w:t>
+      </w:r>
+      <w:r>
+        <w:rPr>
+          <w:rFonts w:ascii="Tahoma" w:hAnsi="Tahoma" w:cs="Tahoma"/>
+        </w:rPr>
+        <w:t xml:space="preserve"> the variables</w:t>
+      </w:r>
+      <w:r>
+        <w:rPr>
+          <w:rFonts w:ascii="Tahoma" w:hAnsi="Tahoma" w:cs="Tahoma"/>
+        </w:rPr>
+        <w:t> </w:t>
+      </w:r>
+      <w:r>
+        <w:rPr>
+          <w:rFonts w:ascii="Tahoma" w:hAnsi="Tahoma" w:cs="Tahoma"/>
+          <w:i/>
+          <w:iCs/>
+        </w:rPr>
+        <w:t>Year</w:t>
+      </w:r>
+      <w:r>
+        <w:rPr>
+          <w:rFonts w:ascii="Tahoma" w:hAnsi="Tahoma" w:cs="Tahoma"/>
+        </w:rPr>
+        <w:t> and </w:t>
+      </w:r>
+      <w:proofErr w:type="spellStart"/>
+      <w:r>
+        <w:rPr>
+          <w:rFonts w:ascii="Tahoma" w:hAnsi="Tahoma" w:cs="Tahoma"/>
+          <w:i/>
+          <w:iCs/>
+        </w:rPr>
+        <w:t>NoteDate</w:t>
+      </w:r>
+      <w:proofErr w:type="spellEnd"/>
+      <w:r>
+        <w:rPr>
+          <w:rFonts w:ascii="Tahoma" w:hAnsi="Tahoma" w:cs="Tahoma"/>
+        </w:rPr>
+        <w:t xml:space="preserve"> presented </w:t>
+      </w:r>
+      <w:r>
+        <w:rPr>
+          <w:rFonts w:ascii="Tahoma" w:hAnsi="Tahoma" w:cs="Tahoma"/>
+        </w:rPr>
+        <w:t xml:space="preserve">a correlation of 0.96. We </w:t>
+      </w:r>
+      <w:r>
+        <w:rPr>
+          <w:rFonts w:ascii="Tahoma" w:hAnsi="Tahoma" w:cs="Tahoma"/>
+        </w:rPr>
+        <w:t xml:space="preserve">decided to exclude the </w:t>
+      </w:r>
+      <w:r>
+        <w:rPr>
+          <w:rFonts w:ascii="Tahoma" w:hAnsi="Tahoma" w:cs="Tahoma"/>
+        </w:rPr>
+        <w:t>variable </w:t>
+      </w:r>
+      <w:r>
+        <w:rPr>
+          <w:rFonts w:ascii="Tahoma" w:hAnsi="Tahoma" w:cs="Tahoma"/>
+          <w:i/>
+          <w:iCs/>
+        </w:rPr>
+        <w:t>Year</w:t>
+      </w:r>
+      <w:r>
+        <w:rPr>
+          <w:rFonts w:ascii="Tahoma" w:hAnsi="Tahoma" w:cs="Tahoma"/>
+        </w:rPr>
+        <w:t xml:space="preserve">, indicating the year in which the mortgage was acquired by the Federal Home Loan Bank, and we </w:t>
+      </w:r>
+      <w:r>
+        <w:rPr>
+          <w:rFonts w:ascii="Tahoma" w:hAnsi="Tahoma" w:cs="Tahoma"/>
+        </w:rPr>
+        <w:t>kept</w:t>
+      </w:r>
+      <w:r>
+        <w:rPr>
+          <w:rFonts w:ascii="Tahoma" w:hAnsi="Tahoma" w:cs="Tahoma"/>
+        </w:rPr>
+        <w:t> </w:t>
+      </w:r>
+      <w:proofErr w:type="spellStart"/>
+      <w:r>
+        <w:rPr>
+          <w:rFonts w:ascii="Tahoma" w:hAnsi="Tahoma" w:cs="Tahoma"/>
+          <w:i/>
+          <w:iCs/>
+        </w:rPr>
+        <w:t>NoteDate</w:t>
+      </w:r>
+      <w:proofErr w:type="spellEnd"/>
+      <w:r>
+        <w:rPr>
+          <w:rFonts w:ascii="Tahoma" w:hAnsi="Tahoma" w:cs="Tahoma"/>
+        </w:rPr>
+        <w:t>, the variable indicating the year in which the mortgage was originated.</w:t>
+      </w:r>
+      <w:r>
+        <w:rPr>
+          <w:rFonts w:ascii="Tahoma" w:hAnsi="Tahoma" w:cs="Tahoma"/>
+        </w:rPr>
+        <w:t xml:space="preserve"> This is due to the higher correlation that the year of origination of a mortgage has with the interest rate associated to it. In fact, </w:t>
+      </w:r>
+      <w:r>
+        <w:rPr>
+          <w:rFonts w:ascii="Tahoma" w:hAnsi="Tahoma" w:cs="Tahoma"/>
+        </w:rPr>
+        <w:lastRenderedPageBreak/>
+        <w:t>the target variable, </w:t>
+      </w:r>
+      <w:proofErr w:type="spellStart"/>
+      <w:r>
+        <w:rPr>
+          <w:rFonts w:ascii="Tahoma" w:hAnsi="Tahoma" w:cs="Tahoma"/>
+          <w:i/>
+          <w:iCs/>
+        </w:rPr>
+        <w:t>InterestRate</w:t>
+      </w:r>
+      <w:proofErr w:type="spellEnd"/>
+      <w:r>
+        <w:rPr>
+          <w:rFonts w:ascii="Tahoma" w:hAnsi="Tahoma" w:cs="Tahoma"/>
+        </w:rPr>
+        <w:t>, presents a very strong negative correlation of -0.72 with </w:t>
+      </w:r>
+      <w:proofErr w:type="spellStart"/>
+      <w:r>
+        <w:rPr>
+          <w:rFonts w:ascii="Tahoma" w:hAnsi="Tahoma" w:cs="Tahoma"/>
+          <w:i/>
+          <w:iCs/>
+        </w:rPr>
+        <w:t>NoteDate</w:t>
+      </w:r>
+      <w:proofErr w:type="spellEnd"/>
+      <w:r>
+        <w:rPr>
+          <w:rFonts w:ascii="Tahoma" w:hAnsi="Tahoma" w:cs="Tahoma"/>
+        </w:rPr>
+        <w:t>, which suggests that in more recent years interest rates have gone down. This is coherent with the macroeconomic trends over the period: as a matter of fact, the FED funds rate has been decreasing over the period considered.</w:t>
+      </w:r>
+      <w:r>
+        <w:rPr>
+          <w:rFonts w:ascii="Tahoma" w:hAnsi="Tahoma" w:cs="Tahoma"/>
+        </w:rPr>
+        <w:t xml:space="preserve"> This can be clearly seen in Figure </w:t>
+      </w:r>
+      <w:r>
+        <w:rPr>
+          <w:rFonts w:ascii="Tahoma" w:hAnsi="Tahoma" w:cs="Tahoma"/>
+        </w:rPr>
+        <w:t>3</w:t>
+      </w:r>
+      <w:r>
+        <w:rPr>
+          <w:rFonts w:ascii="Tahoma" w:hAnsi="Tahoma" w:cs="Tahoma"/>
+        </w:rPr>
+        <w:t>, which</w:t>
+      </w:r>
+      <w:r>
+        <w:rPr>
+          <w:rFonts w:ascii="Tahoma" w:hAnsi="Tahoma" w:cs="Tahoma"/>
+        </w:rPr>
+        <w:t xml:space="preserve"> presents a </w:t>
+      </w:r>
+      <w:r>
         <w:rPr>
           <w:rFonts w:ascii="Tahoma" w:eastAsiaTheme="minorHAnsi" w:hAnsi="Tahoma" w:cs="Tahoma"/>
           <w:kern w:val="2"/>
           <w14:ligatures w14:val="standardContextual"/>
         </w:rPr>
-      </w:pPr>
-      <w:r>
-        <w:rPr>
-          <w:rFonts w:ascii="Tahoma" w:hAnsi="Tahoma" w:cs="Tahoma"/>
-        </w:rPr>
-        <w:t xml:space="preserve">Firstly, </w:t>
-      </w:r>
-      <w:r>
-        <w:rPr>
-          <w:rFonts w:ascii="Tahoma" w:hAnsi="Tahoma" w:cs="Tahoma"/>
-        </w:rPr>
-        <w:t xml:space="preserve">we analyze the relationship between </w:t>
-      </w:r>
-      <w:proofErr w:type="spellStart"/>
-      <w:r>
-        <w:rPr>
-          <w:rFonts w:ascii="Tahoma" w:hAnsi="Tahoma" w:cs="Tahoma"/>
-          <w:i/>
-          <w:iCs/>
-        </w:rPr>
-        <w:t>InterestRate</w:t>
-      </w:r>
-      <w:proofErr w:type="spellEnd"/>
-      <w:r>
-        <w:rPr>
-          <w:rFonts w:ascii="Tahoma" w:hAnsi="Tahoma" w:cs="Tahoma"/>
-        </w:rPr>
-        <w:t xml:space="preserve"> and the newly created </w:t>
-      </w:r>
-      <w:r>
-        <w:rPr>
-          <w:rFonts w:ascii="Tahoma" w:hAnsi="Tahoma" w:cs="Tahoma"/>
-          <w:i/>
-          <w:iCs/>
-        </w:rPr>
-        <w:t>Minority</w:t>
-      </w:r>
-      <w:r>
-        <w:rPr>
-          <w:rFonts w:ascii="Tahoma" w:hAnsi="Tahoma" w:cs="Tahoma"/>
-        </w:rPr>
-        <w:t xml:space="preserve"> variable. </w:t>
-      </w:r>
-      <w:r>
-        <w:rPr>
-          <w:rFonts w:ascii="Tahoma" w:hAnsi="Tahoma" w:cs="Tahoma"/>
-          <w:strike/>
-        </w:rPr>
-        <w:t xml:space="preserve">Figure 3 presents a </w:t>
+        <w:t xml:space="preserve">Kernel Density Estimation (KDE) plot </w:t>
       </w:r>
       <w:r>
         <w:rPr>
           <w:rFonts w:ascii="Tahoma" w:eastAsiaTheme="minorHAnsi" w:hAnsi="Tahoma" w:cs="Tahoma"/>
-          <w:strike/>
           <w:kern w:val="2"/>
           <w14:ligatures w14:val="standardContextual"/>
         </w:rPr>
-        <w:t xml:space="preserve">Kernel Density Estimation (KDE) plot of </w:t>
+        <w:t xml:space="preserve">of </w:t>
       </w:r>
       <w:proofErr w:type="spellStart"/>
       <w:r>
@@ -1393,7 +2002,6 @@
           <w:rFonts w:ascii="Tahoma" w:eastAsiaTheme="minorHAnsi" w:hAnsi="Tahoma" w:cs="Tahoma"/>
           <w:i/>
           <w:iCs/>
-          <w:strike/>
           <w:kern w:val="2"/>
           <w14:ligatures w14:val="standardContextual"/>
         </w:rPr>
@@ -1403,39 +2011,30 @@
       <w:r>
         <w:rPr>
           <w:rFonts w:ascii="Tahoma" w:eastAsiaTheme="minorHAnsi" w:hAnsi="Tahoma" w:cs="Tahoma"/>
-          <w:strike/>
           <w:kern w:val="2"/>
           <w14:ligatures w14:val="standardContextual"/>
         </w:rPr>
         <w:t xml:space="preserve"> by </w:t>
       </w:r>
+      <w:proofErr w:type="spellStart"/>
       <w:r>
         <w:rPr>
           <w:rFonts w:ascii="Tahoma" w:eastAsiaTheme="minorHAnsi" w:hAnsi="Tahoma" w:cs="Tahoma"/>
           <w:i/>
           <w:iCs/>
-          <w:strike/>
           <w:kern w:val="2"/>
           <w14:ligatures w14:val="standardContextual"/>
         </w:rPr>
-        <w:t>Minority</w:t>
-      </w:r>
-      <w:r>
-        <w:rPr>
-          <w:rFonts w:ascii="Tahoma" w:eastAsiaTheme="minorHAnsi" w:hAnsi="Tahoma" w:cs="Tahoma"/>
-          <w:strike/>
-          <w:kern w:val="2"/>
-          <w14:ligatures w14:val="standardContextual"/>
-        </w:rPr>
-        <w:t>, which is a graphical representation of the probability density of this continuous variable.</w:t>
-      </w:r>
+        <w:t>NoteDate</w:t>
+      </w:r>
+      <w:proofErr w:type="spellEnd"/>
       <w:r>
         <w:rPr>
           <w:rFonts w:ascii="Tahoma" w:eastAsiaTheme="minorHAnsi" w:hAnsi="Tahoma" w:cs="Tahoma"/>
           <w:kern w:val="2"/>
           <w14:ligatures w14:val="standardContextual"/>
         </w:rPr>
-        <w:t xml:space="preserve"> From the KDE plot, </w:t>
+        <w:t xml:space="preserve">, which </w:t>
       </w:r>
       <w:r>
         <w:rPr>
@@ -1443,7 +2042,7 @@
           <w:kern w:val="2"/>
           <w14:ligatures w14:val="standardContextual"/>
         </w:rPr>
-        <w:t>we</w:t>
+        <w:t xml:space="preserve">is a graphical representation of the probability density of </w:t>
       </w:r>
       <w:r>
         <w:rPr>
@@ -1451,7 +2050,7 @@
           <w:kern w:val="2"/>
           <w14:ligatures w14:val="standardContextual"/>
         </w:rPr>
-        <w:t xml:space="preserve"> can observe that</w:t>
+        <w:t>this</w:t>
       </w:r>
       <w:r>
         <w:rPr>
@@ -1459,7 +2058,7 @@
           <w:kern w:val="2"/>
           <w14:ligatures w14:val="standardContextual"/>
         </w:rPr>
-        <w:t xml:space="preserve"> o</w:t>
+        <w:t xml:space="preserve"> continuous variable</w:t>
       </w:r>
       <w:r>
         <w:rPr>
@@ -1467,7 +2066,7 @@
           <w:kern w:val="2"/>
           <w14:ligatures w14:val="standardContextual"/>
         </w:rPr>
-        <w:t>n the lower end of the interest rate distribution</w:t>
+        <w:t xml:space="preserve"> by year of origination</w:t>
       </w:r>
       <w:r>
         <w:rPr>
@@ -1475,101 +2074,874 @@
           <w:kern w:val="2"/>
           <w14:ligatures w14:val="standardContextual"/>
         </w:rPr>
-        <w:t xml:space="preserve"> m</w:t>
-      </w:r>
-      <w:r>
-        <w:rPr>
-          <w:rFonts w:ascii="Tahoma" w:eastAsiaTheme="minorHAnsi" w:hAnsi="Tahoma" w:cs="Tahoma"/>
-          <w:kern w:val="2"/>
+        <w:t>.</w:t>
+      </w:r>
+    </w:p>
+    <w:p>
+      <w:pPr>
+        <w:keepNext/>
+        <w:spacing w:line="360" w:lineRule="auto"/>
+        <w:jc w:val="center"/>
+      </w:pPr>
+      <w:r>
+        <w:rPr>
+          <w:noProof/>
           <w14:ligatures w14:val="standardContextual"/>
         </w:rPr>
-        <w:t>inority applicants tend to be assigned lower interest rates. This suggests that there may be a trend of favorable interest rates for minority applicants at the lower range of rates.</w:t>
-      </w:r>
-      <w:r>
-        <w:rPr>
-          <w:rFonts w:ascii="Tahoma" w:eastAsiaTheme="minorHAnsi" w:hAnsi="Tahoma" w:cs="Tahoma"/>
-          <w:kern w:val="2"/>
-          <w14:ligatures w14:val="standardContextual"/>
-        </w:rPr>
-        <w:t xml:space="preserve"> On the contrary, o</w:t>
-      </w:r>
-      <w:r>
-        <w:rPr>
-          <w:rFonts w:ascii="Tahoma" w:eastAsiaTheme="minorHAnsi" w:hAnsi="Tahoma" w:cs="Tahoma"/>
-          <w:kern w:val="2"/>
-          <w14:ligatures w14:val="standardContextual"/>
-        </w:rPr>
-        <w:t>n the upper end of the interest rate distribution</w:t>
-      </w:r>
-      <w:r>
-        <w:rPr>
-          <w:rFonts w:ascii="Tahoma" w:eastAsiaTheme="minorHAnsi" w:hAnsi="Tahoma" w:cs="Tahoma"/>
-          <w:kern w:val="2"/>
-          <w14:ligatures w14:val="standardContextual"/>
-        </w:rPr>
-        <w:t xml:space="preserve"> t</w:t>
-      </w:r>
-      <w:r>
-        <w:rPr>
-          <w:rFonts w:ascii="Tahoma" w:eastAsiaTheme="minorHAnsi" w:hAnsi="Tahoma" w:cs="Tahoma"/>
-          <w:kern w:val="2"/>
-          <w14:ligatures w14:val="standardContextual"/>
-        </w:rPr>
-        <w:t xml:space="preserve">he opposite is true, where minority applicants tend to be assigned higher interest rates. </w:t>
-      </w:r>
-      <w:r>
-        <w:rPr>
-          <w:rFonts w:ascii="Tahoma" w:eastAsiaTheme="minorHAnsi" w:hAnsi="Tahoma" w:cs="Tahoma"/>
-          <w:kern w:val="2"/>
-          <w14:ligatures w14:val="standardContextual"/>
-        </w:rPr>
-        <w:t xml:space="preserve">This indicates that at the higher range of interest rates, when other risk factors are likely to be present simultaneously, the minority status of an applicant may be perceived as a higher risk by bankers. Consequently, this results in a trend of less favorable interest </w:t>
-      </w:r>
-      <w:r>
-        <w:rPr>
-          <w:rFonts w:ascii="Tahoma" w:eastAsiaTheme="minorHAnsi" w:hAnsi="Tahoma" w:cs="Tahoma"/>
-          <w:kern w:val="2"/>
-          <w14:ligatures w14:val="standardContextual"/>
+        <w:drawing>
+          <wp:inline distT="0" distB="0" distL="0" distR="0" wp14:anchorId="55186211" wp14:editId="5FBB4EB3">
+            <wp:extent cx="5842000" cy="4381500"/>
+            <wp:effectExtent l="0" t="0" r="0" b="0"/>
+            <wp:docPr id="440457147" name="Picture 6" descr="A graph of different colored lines&#10;&#10;Description automatically generated"/>
+            <wp:cNvGraphicFramePr>
+              <a:graphicFrameLocks xmlns:a="http://schemas.openxmlformats.org/drawingml/2006/main" noChangeAspect="1"/>
+            </wp:cNvGraphicFramePr>
+            <a:graphic xmlns:a="http://schemas.openxmlformats.org/drawingml/2006/main">
+              <a:graphicData uri="http://schemas.openxmlformats.org/drawingml/2006/picture">
+                <pic:pic xmlns:pic="http://schemas.openxmlformats.org/drawingml/2006/picture">
+                  <pic:nvPicPr>
+                    <pic:cNvPr id="440457147" name="Picture 6" descr="A graph of different colored lines&#10;&#10;Description automatically generated"/>
+                    <pic:cNvPicPr/>
+                  </pic:nvPicPr>
+                  <pic:blipFill>
+                    <a:blip r:embed="rId13">
+                      <a:extLst>
+                        <a:ext uri="{28A0092B-C50C-407E-A947-70E740481C1C}">
+                          <a14:useLocalDpi xmlns:a14="http://schemas.microsoft.com/office/drawing/2010/main" val="0"/>
+                        </a:ext>
+                      </a:extLst>
+                    </a:blip>
+                    <a:stretch>
+                      <a:fillRect/>
+                    </a:stretch>
+                  </pic:blipFill>
+                  <pic:spPr>
+                    <a:xfrm>
+                      <a:off x="0" y="0"/>
+                      <a:ext cx="5842000" cy="4381500"/>
+                    </a:xfrm>
+                    <a:prstGeom prst="rect">
+                      <a:avLst/>
+                    </a:prstGeom>
+                  </pic:spPr>
+                </pic:pic>
+              </a:graphicData>
+            </a:graphic>
+          </wp:inline>
+        </w:drawing>
+      </w:r>
+    </w:p>
+    <w:p>
+      <w:pPr>
+        <w:pStyle w:val="Caption"/>
+        <w:jc w:val="center"/>
+        <w:rPr>
+          <w:rFonts w:ascii="Tahoma" w:hAnsi="Tahoma" w:cs="Tahoma"/>
+        </w:rPr>
+      </w:pPr>
+      <w:r>
+        <w:t xml:space="preserve">Figure </w:t>
+      </w:r>
+      <w:fldSimple w:instr=" SEQ Figure \* ARABIC ">
+        <w:r>
+          <w:rPr>
+            <w:noProof/>
+          </w:rPr>
+          <w:t>3</w:t>
+        </w:r>
+      </w:fldSimple>
+      <w:r>
+        <w:t>.</w:t>
+      </w:r>
+      <w:r>
+        <w:t xml:space="preserve"> KDE of </w:t>
+      </w:r>
+      <w:proofErr w:type="spellStart"/>
+      <w:r>
+        <w:t>InterestRate</w:t>
+      </w:r>
+      <w:proofErr w:type="spellEnd"/>
+      <w:r>
+        <w:t xml:space="preserve"> by </w:t>
+      </w:r>
+      <w:proofErr w:type="spellStart"/>
+      <w:r>
+        <w:t>NoteDate</w:t>
+      </w:r>
+      <w:proofErr w:type="spellEnd"/>
+    </w:p>
+    <w:p>
+      <w:pPr>
+        <w:tabs>
+          <w:tab w:val="left" w:pos="6502"/>
+        </w:tabs>
+        <w:spacing w:line="360" w:lineRule="auto"/>
+        <w:jc w:val="both"/>
+        <w:rPr>
+          <w:rFonts w:ascii="Tahoma" w:hAnsi="Tahoma" w:cs="Tahoma"/>
+        </w:rPr>
+      </w:pPr>
+    </w:p>
+    <w:p>
+      <w:pPr>
+        <w:tabs>
+          <w:tab w:val="left" w:pos="6502"/>
+        </w:tabs>
+        <w:spacing w:line="360" w:lineRule="auto"/>
+        <w:jc w:val="both"/>
+        <w:rPr>
+          <w:rFonts w:ascii="Tahoma" w:hAnsi="Tahoma" w:cs="Tahoma"/>
+        </w:rPr>
+      </w:pPr>
+      <w:r>
+        <w:rPr>
+          <w:rFonts w:ascii="Tahoma" w:hAnsi="Tahoma" w:cs="Tahoma"/>
+        </w:rPr>
+        <w:t>T</w:t>
+      </w:r>
+      <w:r>
+        <w:rPr>
+          <w:rFonts w:ascii="Tahoma" w:hAnsi="Tahoma" w:cs="Tahoma"/>
+        </w:rPr>
+        <w:t>h</w:t>
+      </w:r>
+      <w:r>
+        <w:rPr>
+          <w:rFonts w:ascii="Tahoma" w:hAnsi="Tahoma" w:cs="Tahoma"/>
+        </w:rPr>
+        <w:t>e</w:t>
+      </w:r>
+      <w:r>
+        <w:rPr>
+          <w:rFonts w:ascii="Tahoma" w:hAnsi="Tahoma" w:cs="Tahoma"/>
+        </w:rPr>
+        <w:t xml:space="preserve"> matrix </w:t>
+      </w:r>
+      <w:r>
+        <w:rPr>
+          <w:rFonts w:ascii="Tahoma" w:hAnsi="Tahoma" w:cs="Tahoma"/>
+        </w:rPr>
+        <w:t xml:space="preserve">in Figure </w:t>
+      </w:r>
+      <w:r>
+        <w:rPr>
+          <w:rFonts w:ascii="Tahoma" w:hAnsi="Tahoma" w:cs="Tahoma"/>
+        </w:rPr>
+        <w:t>4</w:t>
+      </w:r>
+      <w:r>
+        <w:rPr>
+          <w:rFonts w:ascii="Tahoma" w:hAnsi="Tahoma" w:cs="Tahoma"/>
+        </w:rPr>
+        <w:t xml:space="preserve"> shows pairwise correlations among the numeric variables considered in our analysis. </w:t>
+      </w:r>
+    </w:p>
+    <w:p>
+      <w:pPr>
+        <w:tabs>
+          <w:tab w:val="left" w:pos="6502"/>
+        </w:tabs>
+        <w:spacing w:line="360" w:lineRule="auto"/>
+        <w:jc w:val="both"/>
+        <w:rPr>
+          <w:rFonts w:ascii="Tahoma" w:hAnsi="Tahoma" w:cs="Tahoma"/>
+        </w:rPr>
+      </w:pPr>
+      <w:r>
+        <w:rPr>
+          <w:rFonts w:ascii="Tahoma" w:hAnsi="Tahoma" w:cs="Tahoma"/>
+        </w:rPr>
+        <w:t xml:space="preserve">The target variable </w:t>
+      </w:r>
+      <w:proofErr w:type="spellStart"/>
+      <w:r>
+        <w:rPr>
+          <w:rFonts w:ascii="Tahoma" w:hAnsi="Tahoma" w:cs="Tahoma"/>
+          <w:i/>
+          <w:iCs/>
+        </w:rPr>
+        <w:t>InterestRate</w:t>
+      </w:r>
+      <w:proofErr w:type="spellEnd"/>
+      <w:r>
+        <w:rPr>
+          <w:rFonts w:ascii="Tahoma" w:hAnsi="Tahoma" w:cs="Tahoma"/>
+        </w:rPr>
+        <w:t xml:space="preserve"> shows strong correlation with </w:t>
+      </w:r>
+      <w:proofErr w:type="spellStart"/>
+      <w:r>
+        <w:rPr>
+          <w:rFonts w:ascii="Tahoma" w:hAnsi="Tahoma" w:cs="Tahoma"/>
+          <w:i/>
+          <w:iCs/>
+        </w:rPr>
+        <w:t>NoteDate</w:t>
+      </w:r>
+      <w:proofErr w:type="spellEnd"/>
+      <w:r>
+        <w:rPr>
+          <w:rFonts w:ascii="Tahoma" w:hAnsi="Tahoma" w:cs="Tahoma"/>
+        </w:rPr>
+        <w:t xml:space="preserve">, as mentioned before, and with </w:t>
+      </w:r>
+      <w:proofErr w:type="spellStart"/>
+      <w:r>
+        <w:rPr>
+          <w:rFonts w:ascii="Tahoma" w:hAnsi="Tahoma" w:cs="Tahoma"/>
+          <w:i/>
+          <w:iCs/>
+        </w:rPr>
+        <w:t>PaymentCount</w:t>
+      </w:r>
+      <w:proofErr w:type="spellEnd"/>
+      <w:r>
+        <w:rPr>
+          <w:rFonts w:ascii="Tahoma" w:hAnsi="Tahoma" w:cs="Tahoma"/>
+        </w:rPr>
+        <w:t>, which can be traced back to the fact that longer-term mortgages are normally associated with higher interest rates.</w:t>
+      </w:r>
+      <w:r>
+        <w:rPr>
+          <w:rFonts w:ascii="Tahoma" w:hAnsi="Tahoma" w:cs="Tahoma"/>
+        </w:rPr>
+        <w:t xml:space="preserve"> </w:t>
+      </w:r>
+      <w:r>
+        <w:rPr>
+          <w:rFonts w:ascii="Tahoma" w:hAnsi="Tahoma" w:cs="Tahoma"/>
+        </w:rPr>
+        <w:t>Notably</w:t>
+      </w:r>
+      <w:r>
+        <w:rPr>
+          <w:rFonts w:ascii="Tahoma" w:hAnsi="Tahoma" w:cs="Tahoma"/>
+        </w:rPr>
+        <w:t xml:space="preserve">, the third highest </w:t>
+      </w:r>
+      <w:r>
+        <w:rPr>
+          <w:rFonts w:ascii="Tahoma" w:hAnsi="Tahoma" w:cs="Tahoma"/>
         </w:rPr>
         <w:lastRenderedPageBreak/>
-        <w:t>rates for minority applicants, potentially raising concerns about discriminatory lending practices</w:t>
-      </w:r>
-      <w:r>
-        <w:rPr>
-          <w:rFonts w:ascii="Tahoma" w:eastAsiaTheme="minorHAnsi" w:hAnsi="Tahoma" w:cs="Tahoma"/>
-          <w:kern w:val="2"/>
-          <w14:ligatures w14:val="standardContextual"/>
-        </w:rPr>
-        <w:t xml:space="preserve"> if this difference cannot be traced back to other factors.</w:t>
-      </w:r>
-    </w:p>
-    <w:p>
-      <w:pPr>
-        <w:spacing w:line="360" w:lineRule="auto"/>
-        <w:jc w:val="both"/>
-        <w:rPr>
-          <w:rFonts w:ascii="Tahoma" w:eastAsiaTheme="minorHAnsi" w:hAnsi="Tahoma" w:cs="Tahoma"/>
-          <w:kern w:val="2"/>
-          <w14:ligatures w14:val="standardContextual"/>
-        </w:rPr>
-      </w:pPr>
-    </w:p>
-    <w:p>
-      <w:pPr>
-        <w:spacing w:line="360" w:lineRule="auto"/>
+        <w:t xml:space="preserve">value of the correlation </w:t>
+      </w:r>
+      <w:r>
+        <w:rPr>
+          <w:rFonts w:ascii="Tahoma" w:hAnsi="Tahoma" w:cs="Tahoma"/>
+        </w:rPr>
+        <w:t>coefficient</w:t>
+      </w:r>
+      <w:r>
+        <w:rPr>
+          <w:rFonts w:ascii="Tahoma" w:hAnsi="Tahoma" w:cs="Tahoma"/>
+        </w:rPr>
+        <w:t xml:space="preserve"> between </w:t>
+      </w:r>
+      <w:proofErr w:type="spellStart"/>
+      <w:r>
+        <w:rPr>
+          <w:rFonts w:ascii="Tahoma" w:hAnsi="Tahoma" w:cs="Tahoma"/>
+          <w:i/>
+          <w:iCs/>
+        </w:rPr>
+        <w:t>InterestRate</w:t>
+      </w:r>
+      <w:proofErr w:type="spellEnd"/>
+      <w:r>
+        <w:rPr>
+          <w:rFonts w:ascii="Tahoma" w:hAnsi="Tahoma" w:cs="Tahoma"/>
+        </w:rPr>
+        <w:t> and the other variables is with </w:t>
+      </w:r>
+      <w:proofErr w:type="spellStart"/>
+      <w:r>
+        <w:rPr>
+          <w:rFonts w:ascii="Tahoma" w:hAnsi="Tahoma" w:cs="Tahoma"/>
+          <w:i/>
+          <w:iCs/>
+        </w:rPr>
+        <w:t>MinorityRatio</w:t>
+      </w:r>
+      <w:proofErr w:type="spellEnd"/>
+      <w:r>
+        <w:rPr>
+          <w:rFonts w:ascii="Tahoma" w:hAnsi="Tahoma" w:cs="Tahoma"/>
+        </w:rPr>
+        <w:t xml:space="preserve">, with a value of 0.2. The value is </w:t>
+      </w:r>
+      <w:proofErr w:type="gramStart"/>
+      <w:r>
+        <w:rPr>
+          <w:rFonts w:ascii="Tahoma" w:hAnsi="Tahoma" w:cs="Tahoma"/>
+        </w:rPr>
+        <w:t>small,</w:t>
+      </w:r>
+      <w:proofErr w:type="gramEnd"/>
+      <w:r>
+        <w:rPr>
+          <w:rFonts w:ascii="Tahoma" w:hAnsi="Tahoma" w:cs="Tahoma"/>
+        </w:rPr>
+        <w:t xml:space="preserve"> however it indicates that</w:t>
+      </w:r>
+      <w:r>
+        <w:rPr>
+          <w:rFonts w:ascii="Tahoma" w:hAnsi="Tahoma" w:cs="Tahoma"/>
+        </w:rPr>
+        <w:t xml:space="preserve"> </w:t>
+      </w:r>
+      <w:r>
+        <w:rPr>
+          <w:rFonts w:ascii="Tahoma" w:hAnsi="Tahoma" w:cs="Tahoma"/>
+        </w:rPr>
+        <w:t>mortgages</w:t>
+      </w:r>
+      <w:r>
+        <w:rPr>
+          <w:rFonts w:ascii="Tahoma" w:hAnsi="Tahoma" w:cs="Tahoma"/>
+        </w:rPr>
+        <w:t xml:space="preserve"> </w:t>
+      </w:r>
+      <w:r>
+        <w:rPr>
+          <w:rFonts w:ascii="Tahoma" w:hAnsi="Tahoma" w:cs="Tahoma"/>
+        </w:rPr>
+        <w:t>originated in areas with higher minority ratios present slightly higher interest rates.</w:t>
+      </w:r>
+      <w:r>
+        <w:rPr>
+          <w:rFonts w:ascii="Tahoma" w:hAnsi="Tahoma" w:cs="Tahoma"/>
+        </w:rPr>
+        <w:t xml:space="preserve"> </w:t>
+      </w:r>
+      <w:r>
+        <w:rPr>
+          <w:rFonts w:ascii="Tahoma" w:hAnsi="Tahoma" w:cs="Tahoma"/>
+        </w:rPr>
+        <w:t>Regarding the other variables, w</w:t>
+      </w:r>
+      <w:r>
+        <w:rPr>
+          <w:rFonts w:ascii="Tahoma" w:hAnsi="Tahoma" w:cs="Tahoma"/>
+        </w:rPr>
+        <w:t>e can identify strong correlation between the age of borrower 1 and the age of borrower 2, which we can explain if we assume that often the second borrower is borrower 1's partner.</w:t>
+      </w:r>
+      <w:r>
+        <w:rPr>
+          <w:rFonts w:ascii="Tahoma" w:hAnsi="Tahoma" w:cs="Tahoma"/>
+        </w:rPr>
+        <w:t xml:space="preserve"> </w:t>
+      </w:r>
+      <w:proofErr w:type="spellStart"/>
+      <w:r>
+        <w:rPr>
+          <w:rFonts w:ascii="Tahoma" w:hAnsi="Tahoma" w:cs="Tahoma"/>
+          <w:i/>
+          <w:iCs/>
+        </w:rPr>
+        <w:t>HousingExpense</w:t>
+      </w:r>
+      <w:proofErr w:type="spellEnd"/>
+      <w:r>
+        <w:rPr>
+          <w:rFonts w:ascii="Tahoma" w:hAnsi="Tahoma" w:cs="Tahoma"/>
+        </w:rPr>
+        <w:t> and </w:t>
+      </w:r>
+      <w:proofErr w:type="spellStart"/>
+      <w:r>
+        <w:rPr>
+          <w:rFonts w:ascii="Tahoma" w:hAnsi="Tahoma" w:cs="Tahoma"/>
+          <w:i/>
+          <w:iCs/>
+        </w:rPr>
+        <w:t>DebtExpense</w:t>
+      </w:r>
+      <w:proofErr w:type="spellEnd"/>
+      <w:r>
+        <w:rPr>
+          <w:rFonts w:ascii="Tahoma" w:hAnsi="Tahoma" w:cs="Tahoma"/>
+        </w:rPr>
+        <w:t> present a correlation of 0.6, as we can expect, meaning that higher housing expenses are associated</w:t>
+      </w:r>
+      <w:r>
+        <w:rPr>
+          <w:rFonts w:ascii="Tahoma" w:hAnsi="Tahoma" w:cs="Tahoma"/>
+        </w:rPr>
+        <w:t xml:space="preserve"> </w:t>
+      </w:r>
+      <w:r>
+        <w:rPr>
+          <w:rFonts w:ascii="Tahoma" w:hAnsi="Tahoma" w:cs="Tahoma"/>
+        </w:rPr>
+        <w:t>with higher debt expenses.</w:t>
+      </w:r>
+      <w:r>
+        <w:rPr>
+          <w:rFonts w:ascii="Tahoma" w:hAnsi="Tahoma" w:cs="Tahoma"/>
+        </w:rPr>
+        <w:t xml:space="preserve"> </w:t>
+      </w:r>
+      <w:r>
+        <w:rPr>
+          <w:rFonts w:ascii="Tahoma" w:hAnsi="Tahoma" w:cs="Tahoma"/>
+        </w:rPr>
+        <w:t>Additionally, </w:t>
+      </w:r>
+      <w:proofErr w:type="spellStart"/>
+      <w:r>
+        <w:rPr>
+          <w:rFonts w:ascii="Tahoma" w:hAnsi="Tahoma" w:cs="Tahoma"/>
+          <w:i/>
+          <w:iCs/>
+        </w:rPr>
+        <w:t>MonthlyIncome</w:t>
+      </w:r>
+      <w:proofErr w:type="spellEnd"/>
+      <w:r>
+        <w:rPr>
+          <w:rFonts w:ascii="Tahoma" w:hAnsi="Tahoma" w:cs="Tahoma"/>
+        </w:rPr>
+        <w:t> presents a positive correlation of 0.58 with UPB, and negative correlations with</w:t>
+      </w:r>
+      <w:r>
+        <w:rPr>
+          <w:rFonts w:ascii="Tahoma" w:hAnsi="Tahoma" w:cs="Tahoma"/>
+        </w:rPr>
+        <w:t xml:space="preserve"> </w:t>
+      </w:r>
+      <w:r>
+        <w:rPr>
+          <w:rFonts w:ascii="Tahoma" w:hAnsi="Tahoma" w:cs="Tahoma"/>
+        </w:rPr>
+        <w:t>both</w:t>
+      </w:r>
+      <w:r>
+        <w:rPr>
+          <w:rFonts w:ascii="Tahoma" w:hAnsi="Tahoma" w:cs="Tahoma"/>
+        </w:rPr>
+        <w:t xml:space="preserve"> </w:t>
+      </w:r>
+      <w:proofErr w:type="spellStart"/>
+      <w:r>
+        <w:rPr>
+          <w:rFonts w:ascii="Tahoma" w:hAnsi="Tahoma" w:cs="Tahoma"/>
+          <w:i/>
+          <w:iCs/>
+        </w:rPr>
+        <w:t>HousingExpense</w:t>
+      </w:r>
+      <w:proofErr w:type="spellEnd"/>
+      <w:r>
+        <w:rPr>
+          <w:rFonts w:ascii="Tahoma" w:hAnsi="Tahoma" w:cs="Tahoma"/>
+        </w:rPr>
+        <w:t xml:space="preserve"> </w:t>
+      </w:r>
+      <w:r>
+        <w:rPr>
+          <w:rFonts w:ascii="Tahoma" w:hAnsi="Tahoma" w:cs="Tahoma"/>
+        </w:rPr>
+        <w:t>and</w:t>
+      </w:r>
+      <w:r>
+        <w:rPr>
+          <w:rFonts w:ascii="Tahoma" w:hAnsi="Tahoma" w:cs="Tahoma"/>
+        </w:rPr>
+        <w:t xml:space="preserve"> </w:t>
+      </w:r>
+      <w:proofErr w:type="spellStart"/>
+      <w:r>
+        <w:rPr>
+          <w:rFonts w:ascii="Tahoma" w:hAnsi="Tahoma" w:cs="Tahoma"/>
+          <w:i/>
+          <w:iCs/>
+        </w:rPr>
+        <w:t>DebtExpense</w:t>
+      </w:r>
+      <w:proofErr w:type="spellEnd"/>
+      <w:r>
+        <w:rPr>
+          <w:rFonts w:ascii="Tahoma" w:hAnsi="Tahoma" w:cs="Tahoma"/>
+        </w:rPr>
+        <w:t>,</w:t>
+      </w:r>
+      <w:r>
+        <w:rPr>
+          <w:rFonts w:ascii="Tahoma" w:hAnsi="Tahoma" w:cs="Tahoma"/>
+        </w:rPr>
+        <w:t xml:space="preserve"> </w:t>
+      </w:r>
+      <w:r>
+        <w:rPr>
+          <w:rFonts w:ascii="Tahoma" w:hAnsi="Tahoma" w:cs="Tahoma"/>
+        </w:rPr>
+        <w:t>suggesting that people with lower income tend to borrow less.</w:t>
+      </w:r>
+      <w:r>
+        <w:rPr>
+          <w:rFonts w:ascii="Tahoma" w:hAnsi="Tahoma" w:cs="Tahoma"/>
+        </w:rPr>
+        <w:t xml:space="preserve"> </w:t>
+      </w:r>
+      <w:r>
+        <w:rPr>
+          <w:rFonts w:ascii="Tahoma" w:hAnsi="Tahoma" w:cs="Tahoma"/>
+        </w:rPr>
+        <w:t>High correlation can also be seen for </w:t>
+      </w:r>
+      <w:r>
+        <w:rPr>
+          <w:rFonts w:ascii="Tahoma" w:hAnsi="Tahoma" w:cs="Tahoma"/>
+          <w:i/>
+          <w:iCs/>
+        </w:rPr>
+        <w:t>LTV</w:t>
+      </w:r>
+      <w:r>
+        <w:rPr>
+          <w:rFonts w:ascii="Tahoma" w:hAnsi="Tahoma" w:cs="Tahoma"/>
+        </w:rPr>
+        <w:t> and </w:t>
+      </w:r>
+      <w:r>
+        <w:rPr>
+          <w:rFonts w:ascii="Tahoma" w:hAnsi="Tahoma" w:cs="Tahoma"/>
+          <w:i/>
+          <w:iCs/>
+        </w:rPr>
+        <w:t>PMI</w:t>
+      </w:r>
+      <w:r>
+        <w:rPr>
+          <w:rFonts w:ascii="Tahoma" w:hAnsi="Tahoma" w:cs="Tahoma"/>
+        </w:rPr>
+        <w:t>, indicating that for higher Loan-to-Value ratios we can find higher percentages of mortgage balance at origination covered by loan level PMI.</w:t>
+      </w:r>
+      <w:r>
+        <w:rPr>
+          <w:rFonts w:ascii="Tahoma" w:hAnsi="Tahoma" w:cs="Tahoma"/>
+        </w:rPr>
+        <w:t xml:space="preserve"> </w:t>
+      </w:r>
+      <w:r>
+        <w:rPr>
+          <w:rFonts w:ascii="Tahoma" w:hAnsi="Tahoma" w:cs="Tahoma"/>
+        </w:rPr>
+        <w:t>Lastly, we</w:t>
+      </w:r>
+      <w:r>
+        <w:rPr>
+          <w:rFonts w:ascii="Tahoma" w:hAnsi="Tahoma" w:cs="Tahoma"/>
+        </w:rPr>
+        <w:t xml:space="preserve"> highlight that</w:t>
+      </w:r>
+      <w:r>
+        <w:rPr>
+          <w:rFonts w:ascii="Tahoma" w:hAnsi="Tahoma" w:cs="Tahoma"/>
+        </w:rPr>
+        <w:t xml:space="preserve"> </w:t>
+      </w:r>
+      <w:r>
+        <w:rPr>
+          <w:rFonts w:ascii="Tahoma" w:hAnsi="Tahoma" w:cs="Tahoma"/>
+          <w:i/>
+          <w:iCs/>
+        </w:rPr>
+        <w:t>CreditScore1</w:t>
+      </w:r>
+      <w:r>
+        <w:rPr>
+          <w:rFonts w:ascii="Tahoma" w:hAnsi="Tahoma" w:cs="Tahoma"/>
+        </w:rPr>
+        <w:t xml:space="preserve"> </w:t>
+      </w:r>
+      <w:r>
+        <w:rPr>
+          <w:rFonts w:ascii="Tahoma" w:hAnsi="Tahoma" w:cs="Tahoma"/>
+        </w:rPr>
+        <w:t>and </w:t>
+      </w:r>
+      <w:r>
+        <w:rPr>
+          <w:rFonts w:ascii="Tahoma" w:hAnsi="Tahoma" w:cs="Tahoma"/>
+          <w:i/>
+          <w:iCs/>
+        </w:rPr>
+        <w:t>CreditScore2</w:t>
+      </w:r>
+      <w:r>
+        <w:rPr>
+          <w:rFonts w:ascii="Tahoma" w:hAnsi="Tahoma" w:cs="Tahoma"/>
+        </w:rPr>
+        <w:t> do not present high correlations with the other variables, not even between the two.</w:t>
+      </w:r>
+    </w:p>
+    <w:p>
+      <w:pPr>
+        <w:tabs>
+          <w:tab w:val="left" w:pos="6502"/>
+        </w:tabs>
+        <w:spacing w:line="360" w:lineRule="auto"/>
+        <w:jc w:val="both"/>
+        <w:rPr>
+          <w:rFonts w:ascii="Tahoma" w:hAnsi="Tahoma" w:cs="Tahoma"/>
+        </w:rPr>
+      </w:pPr>
+    </w:p>
+    <w:p>
+      <w:pPr>
+        <w:keepNext/>
+        <w:tabs>
+          <w:tab w:val="left" w:pos="6502"/>
+        </w:tabs>
+        <w:spacing w:line="360" w:lineRule="auto"/>
+        <w:jc w:val="both"/>
+      </w:pPr>
+      <w:r>
+        <w:rPr>
+          <w:rFonts w:ascii="Tahoma" w:hAnsi="Tahoma" w:cs="Tahoma"/>
+          <w:noProof/>
+        </w:rPr>
+        <w:lastRenderedPageBreak/>
+        <w:drawing>
+          <wp:inline distT="0" distB="0" distL="0" distR="0" wp14:anchorId="5D918BF6" wp14:editId="33B33AC7">
+            <wp:extent cx="5569527" cy="4557034"/>
+            <wp:effectExtent l="0" t="0" r="6350" b="2540"/>
+            <wp:docPr id="1942696875" name="Picture 11" descr="A graph with numbers and symbols&#10;&#10;Description automatically generated with medium confidence"/>
+            <wp:cNvGraphicFramePr>
+              <a:graphicFrameLocks xmlns:a="http://schemas.openxmlformats.org/drawingml/2006/main" noChangeAspect="1"/>
+            </wp:cNvGraphicFramePr>
+            <a:graphic xmlns:a="http://schemas.openxmlformats.org/drawingml/2006/main">
+              <a:graphicData uri="http://schemas.openxmlformats.org/drawingml/2006/picture">
+                <pic:pic xmlns:pic="http://schemas.openxmlformats.org/drawingml/2006/picture">
+                  <pic:nvPicPr>
+                    <pic:cNvPr id="1942696875" name="Picture 11" descr="A graph with numbers and symbols&#10;&#10;Description automatically generated with medium confidence"/>
+                    <pic:cNvPicPr/>
+                  </pic:nvPicPr>
+                  <pic:blipFill>
+                    <a:blip r:embed="rId14">
+                      <a:extLst>
+                        <a:ext uri="{28A0092B-C50C-407E-A947-70E740481C1C}">
+                          <a14:useLocalDpi xmlns:a14="http://schemas.microsoft.com/office/drawing/2010/main" val="0"/>
+                        </a:ext>
+                      </a:extLst>
+                    </a:blip>
+                    <a:stretch>
+                      <a:fillRect/>
+                    </a:stretch>
+                  </pic:blipFill>
+                  <pic:spPr>
+                    <a:xfrm>
+                      <a:off x="0" y="0"/>
+                      <a:ext cx="5595869" cy="4578587"/>
+                    </a:xfrm>
+                    <a:prstGeom prst="rect">
+                      <a:avLst/>
+                    </a:prstGeom>
+                  </pic:spPr>
+                </pic:pic>
+              </a:graphicData>
+            </a:graphic>
+          </wp:inline>
+        </w:drawing>
+      </w:r>
+    </w:p>
+    <w:p>
+      <w:pPr>
+        <w:pStyle w:val="Caption"/>
         <w:jc w:val="center"/>
         <w:rPr>
           <w:rFonts w:ascii="Tahoma" w:hAnsi="Tahoma" w:cs="Tahoma"/>
-        </w:rPr>
-      </w:pPr>
-      <w:r>
-        <w:rPr>
-          <w:noProof/>
+          <w:sz w:val="24"/>
+          <w:szCs w:val="24"/>
+        </w:rPr>
+      </w:pPr>
+      <w:r>
+        <w:t xml:space="preserve">Figure </w:t>
+      </w:r>
+      <w:fldSimple w:instr=" SEQ Figure \* ARABIC ">
+        <w:r>
+          <w:rPr>
+            <w:noProof/>
+          </w:rPr>
+          <w:t>4</w:t>
+        </w:r>
+      </w:fldSimple>
+      <w:r>
+        <w:t>.</w:t>
+      </w:r>
+      <w:r>
+        <w:t xml:space="preserve"> Correlation heatmap</w:t>
+      </w:r>
+    </w:p>
+    <w:p>
+      <w:pPr>
+        <w:tabs>
+          <w:tab w:val="left" w:pos="6502"/>
+        </w:tabs>
+        <w:spacing w:line="360" w:lineRule="auto"/>
+        <w:jc w:val="both"/>
+        <w:rPr>
+          <w:rFonts w:ascii="Tahoma" w:hAnsi="Tahoma" w:cs="Tahoma"/>
+        </w:rPr>
+      </w:pPr>
+    </w:p>
+    <w:p>
+      <w:pPr>
+        <w:tabs>
+          <w:tab w:val="left" w:pos="6502"/>
+        </w:tabs>
+        <w:spacing w:line="360" w:lineRule="auto"/>
+        <w:jc w:val="both"/>
+        <w:rPr>
+          <w:rFonts w:ascii="Tahoma" w:hAnsi="Tahoma" w:cs="Tahoma"/>
+        </w:rPr>
+      </w:pPr>
+      <w:r>
+        <w:rPr>
+          <w:rFonts w:ascii="Tahoma" w:hAnsi="Tahoma" w:cs="Tahoma"/>
+        </w:rPr>
+        <w:t>Finally</w:t>
+      </w:r>
+      <w:r>
+        <w:rPr>
+          <w:rFonts w:ascii="Tahoma" w:hAnsi="Tahoma" w:cs="Tahoma"/>
+        </w:rPr>
+        <w:t>, we explore</w:t>
+      </w:r>
+      <w:r>
+        <w:rPr>
+          <w:rFonts w:ascii="Tahoma" w:hAnsi="Tahoma" w:cs="Tahoma"/>
+        </w:rPr>
+        <w:t>d</w:t>
+      </w:r>
+      <w:r>
+        <w:rPr>
+          <w:rFonts w:ascii="Tahoma" w:hAnsi="Tahoma" w:cs="Tahoma"/>
+        </w:rPr>
+        <w:t xml:space="preserve"> the differences in the distribution of </w:t>
+      </w:r>
+      <w:proofErr w:type="spellStart"/>
+      <w:r>
+        <w:rPr>
+          <w:rFonts w:ascii="Tahoma" w:hAnsi="Tahoma" w:cs="Tahoma"/>
+          <w:i/>
+          <w:iCs/>
+        </w:rPr>
+        <w:t>InterestRate</w:t>
+      </w:r>
+      <w:proofErr w:type="spellEnd"/>
+      <w:r>
+        <w:rPr>
+          <w:rFonts w:ascii="Tahoma" w:hAnsi="Tahoma" w:cs="Tahoma"/>
+        </w:rPr>
+        <w:t xml:space="preserve"> across different levels of sensitive variables</w:t>
+      </w:r>
+      <w:r>
+        <w:rPr>
+          <w:rFonts w:ascii="Tahoma" w:hAnsi="Tahoma" w:cs="Tahoma"/>
+        </w:rPr>
+        <w:t>: minority status, gender and age</w:t>
+      </w:r>
+      <w:r>
+        <w:rPr>
+          <w:rFonts w:ascii="Tahoma" w:hAnsi="Tahoma" w:cs="Tahoma"/>
+        </w:rPr>
+        <w:t>.</w:t>
+      </w:r>
+    </w:p>
+    <w:p>
+      <w:pPr>
+        <w:tabs>
+          <w:tab w:val="left" w:pos="6502"/>
+        </w:tabs>
+        <w:spacing w:line="360" w:lineRule="auto"/>
+        <w:jc w:val="both"/>
+        <w:rPr>
+          <w:rFonts w:ascii="Tahoma" w:hAnsi="Tahoma" w:cs="Tahoma"/>
+        </w:rPr>
+      </w:pPr>
+      <w:r>
+        <w:rPr>
+          <w:rFonts w:ascii="Tahoma" w:hAnsi="Tahoma" w:cs="Tahoma"/>
+        </w:rPr>
+        <w:t xml:space="preserve">Firstly, we analyze the relationship between </w:t>
+      </w:r>
+      <w:proofErr w:type="spellStart"/>
+      <w:r>
+        <w:rPr>
+          <w:rFonts w:ascii="Tahoma" w:hAnsi="Tahoma" w:cs="Tahoma"/>
+          <w:i/>
+          <w:iCs/>
+        </w:rPr>
+        <w:t>InterestRate</w:t>
+      </w:r>
+      <w:proofErr w:type="spellEnd"/>
+      <w:r>
+        <w:rPr>
+          <w:rFonts w:ascii="Tahoma" w:hAnsi="Tahoma" w:cs="Tahoma"/>
+        </w:rPr>
+        <w:t xml:space="preserve"> and the newly created </w:t>
+      </w:r>
+      <w:r>
+        <w:rPr>
+          <w:rFonts w:ascii="Tahoma" w:hAnsi="Tahoma" w:cs="Tahoma"/>
+          <w:i/>
+          <w:iCs/>
+        </w:rPr>
+        <w:t>Minority</w:t>
+      </w:r>
+      <w:r>
+        <w:rPr>
+          <w:rFonts w:ascii="Tahoma" w:hAnsi="Tahoma" w:cs="Tahoma"/>
+        </w:rPr>
+        <w:t xml:space="preserve"> variable. From the boxplot in Figure 3(a), we can observe that minority applicants tend to be assigned higher interest rates. In particular, the median and the third quartile of interest rates for minority applicants are much higher than those of white applicants. A similar pattern can be observed for female applicants, where once again the median and the third quartile of the interest rate distribution are higher than those of men, as shown in Figure 3(b). This indicates that at the higher range of interest rates, when other risk factors are likely to be present simultaneously, the minority status of an applicant or their gender may be perceived as a higher risk by bankers. Consequently, this results in a trend </w:t>
+      </w:r>
+      <w:r>
+        <w:rPr>
+          <w:rFonts w:ascii="Tahoma" w:hAnsi="Tahoma" w:cs="Tahoma"/>
+        </w:rPr>
+        <w:lastRenderedPageBreak/>
+        <w:t>of less favorable interest rates for minority and female applicants, potentially raising concerns about discriminatory lending practices if this difference cannot be traced back to other factors.</w:t>
+      </w:r>
+      <w:r>
+        <w:rPr>
+          <w:rFonts w:ascii="Tahoma" w:hAnsi="Tahoma" w:cs="Tahoma"/>
+        </w:rPr>
+        <w:t xml:space="preserve"> Lastly, for what concerns age, no clear relationship can be found with our variable of interest, as highlighted by the correlation analysis in Figure 5.</w:t>
+      </w:r>
+    </w:p>
+    <w:p>
+      <w:pPr>
+        <w:tabs>
+          <w:tab w:val="left" w:pos="6502"/>
+        </w:tabs>
+        <w:spacing w:line="360" w:lineRule="auto"/>
+        <w:jc w:val="both"/>
+        <w:rPr>
+          <w:rFonts w:ascii="Tahoma" w:hAnsi="Tahoma" w:cs="Tahoma"/>
+        </w:rPr>
+      </w:pPr>
+    </w:p>
+    <w:p>
+      <w:pPr>
+        <w:tabs>
+          <w:tab w:val="left" w:pos="6502"/>
+        </w:tabs>
+        <w:spacing w:line="360" w:lineRule="auto"/>
+        <w:jc w:val="both"/>
+        <w:rPr>
+          <w:rFonts w:ascii="Tahoma" w:hAnsi="Tahoma" w:cs="Tahoma"/>
+        </w:rPr>
+      </w:pPr>
+      <w:r>
+        <w:rPr>
+          <w:rFonts w:ascii="Tahoma" w:hAnsi="Tahoma" w:cs="Tahoma"/>
           <w:lang w:val="it-IT"/>
-          <w14:ligatures w14:val="standardContextual"/>
         </w:rPr>
         <w:drawing>
-          <wp:inline distT="0" distB="0" distL="0" distR="0" wp14:anchorId="6CD36BB6" wp14:editId="61DCEE86">
+          <wp:inline distT="0" distB="0" distL="0" distR="0" wp14:anchorId="468AB365" wp14:editId="521113B7">
             <wp:extent cx="5943600" cy="1877060"/>
             <wp:effectExtent l="0" t="0" r="0" b="2540"/>
             <wp:docPr id="729316238" name="Picture 3" descr="A diagram of a person and person&#10;&#10;Description automatically generated"/>
@@ -1584,7 +2956,7 @@
                     <pic:cNvPicPr/>
                   </pic:nvPicPr>
                   <pic:blipFill>
-                    <a:blip r:embed="rId13">
+                    <a:blip r:embed="rId15">
                       <a:extLst>
                         <a:ext uri="{28A0092B-C50C-407E-A947-70E740481C1C}">
                           <a14:useLocalDpi xmlns:a14="http://schemas.microsoft.com/office/drawing/2010/main" val="0"/>
@@ -1613,20 +2985,23 @@
     </w:p>
     <w:p>
       <w:pPr>
-        <w:spacing w:line="360" w:lineRule="auto"/>
-        <w:jc w:val="both"/>
-        <w:rPr>
-          <w:rFonts w:ascii="Tahoma" w:hAnsi="Tahoma" w:cs="Tahoma"/>
-        </w:rPr>
-      </w:pPr>
-      <w:r>
-        <w:rPr>
-          <w:noProof/>
+        <w:tabs>
+          <w:tab w:val="left" w:pos="6502"/>
+        </w:tabs>
+        <w:spacing w:line="360" w:lineRule="auto"/>
+        <w:jc w:val="both"/>
+        <w:rPr>
+          <w:rFonts w:ascii="Tahoma" w:hAnsi="Tahoma" w:cs="Tahoma"/>
+        </w:rPr>
+      </w:pPr>
+      <w:r>
+        <w:rPr>
+          <w:rFonts w:ascii="Tahoma" w:hAnsi="Tahoma" w:cs="Tahoma"/>
         </w:rPr>
         <mc:AlternateContent>
           <mc:Choice Requires="wps">
             <w:drawing>
-              <wp:inline distT="0" distB="0" distL="0" distR="0" wp14:anchorId="5C7E8A89" wp14:editId="7D957E6F">
+              <wp:inline distT="0" distB="0" distL="0" distR="0" wp14:anchorId="742E2E24" wp14:editId="2AAD130A">
                 <wp:extent cx="5842000" cy="635"/>
                 <wp:effectExtent l="0" t="0" r="0" b="0"/>
                 <wp:docPr id="2071467523" name="Text Box 1"/>
@@ -1658,20 +3033,43 @@
                               <w:jc w:val="center"/>
                               <w:rPr>
                                 <w:noProof/>
-                                <w:lang w:val="it-IT"/>
                               </w:rPr>
                             </w:pPr>
                             <w:r>
                               <w:t xml:space="preserve">Figure </w:t>
                             </w:r>
-                            <w:fldSimple w:instr=" SEQ Figure \* ARABIC ">
-                              <w:r>
-                                <w:rPr>
-                                  <w:noProof/>
-                                </w:rPr>
-                                <w:t>3</w:t>
-                              </w:r>
-                            </w:fldSimple>
+                            <w:r>
+                              <w:fldChar w:fldCharType="begin"/>
+                            </w:r>
+                            <w:r>
+                              <w:instrText xml:space="preserve"> SEQ Figure \* ARABIC </w:instrText>
+                            </w:r>
+                            <w:r>
+                              <w:fldChar w:fldCharType="separate"/>
+                            </w:r>
+                            <w:r>
+                              <w:rPr>
+                                <w:noProof/>
+                              </w:rPr>
+                              <w:t>5</w:t>
+                            </w:r>
+                            <w:r>
+                              <w:fldChar w:fldCharType="end"/>
+                            </w:r>
+                            <w:r>
+                              <w:t>.</w:t>
+                            </w:r>
+                            <w:r>
+                              <w:t xml:space="preserve"> Boxplots of </w:t>
+                            </w:r>
+                            <w:proofErr w:type="spellStart"/>
+                            <w:r>
+                              <w:t>InterestRate</w:t>
+                            </w:r>
+                            <w:proofErr w:type="spellEnd"/>
+                            <w:r>
+                              <w:t xml:space="preserve"> by Minority (a) and by Gender1 (b)</w:t>
+                            </w:r>
                           </w:p>
                         </w:txbxContent>
                       </wps:txbx>
@@ -1689,7 +3087,7 @@
           </mc:Choice>
           <mc:Fallback>
             <w:pict>
-              <v:shape w14:anchorId="5C7E8A89" id="Text Box 1" o:spid="_x0000_s1027" type="#_x0000_t202" style="width:460pt;height:.05pt;visibility:visible;mso-wrap-style:square;mso-left-percent:-10001;mso-top-percent:-10001;mso-position-horizontal:absolute;mso-position-horizontal-relative:char;mso-position-vertical:absolute;mso-position-vertical-relative:line;mso-left-percent:-10001;mso-top-percent:-10001;v-text-anchor:top" o:gfxdata="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" stroked="f">
+              <v:shape w14:anchorId="742E2E24" id="_x0000_s1027" type="#_x0000_t202" style="width:460pt;height:.05pt;visibility:visible;mso-wrap-style:square;mso-left-percent:-10001;mso-top-percent:-10001;mso-position-horizontal:absolute;mso-position-horizontal-relative:char;mso-position-vertical:absolute;mso-position-vertical-relative:line;mso-left-percent:-10001;mso-top-percent:-10001;v-text-anchor:top" o:gfxdata="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" stroked="f">
                 <v:textbox style="mso-fit-shape-to-text:t" inset="0,0,0,0">
                   <w:txbxContent>
                     <w:p>
@@ -1698,7 +3096,6 @@
                         <w:jc w:val="center"/>
                         <w:rPr>
                           <w:noProof/>
-                          <w:lang w:val="it-IT"/>
                         </w:rPr>
                       </w:pPr>
                       <w:r>
@@ -1717,10 +3114,24 @@
                         <w:rPr>
                           <w:noProof/>
                         </w:rPr>
-                        <w:t>3</w:t>
+                        <w:t>5</w:t>
                       </w:r>
                       <w:r>
                         <w:fldChar w:fldCharType="end"/>
+                      </w:r>
+                      <w:r>
+                        <w:t>.</w:t>
+                      </w:r>
+                      <w:r>
+                        <w:t xml:space="preserve"> Boxplots of </w:t>
+                      </w:r>
+                      <w:proofErr w:type="spellStart"/>
+                      <w:r>
+                        <w:t>InterestRate</w:t>
+                      </w:r>
+                      <w:proofErr w:type="spellEnd"/>
+                      <w:r>
+                        <w:t xml:space="preserve"> by Minority (a) and by Gender1 (b)</w:t>
                       </w:r>
                     </w:p>
                   </w:txbxContent>
@@ -1734,47 +3145,6 @@
     </w:p>
     <w:p>
       <w:pPr>
-        <w:spacing w:line="360" w:lineRule="auto"/>
-        <w:jc w:val="both"/>
-        <w:rPr>
-          <w:rFonts w:ascii="Tahoma" w:hAnsi="Tahoma" w:cs="Tahoma"/>
-        </w:rPr>
-      </w:pPr>
-      <w:r>
-        <w:rPr>
-          <w:rFonts w:ascii="Tahoma" w:hAnsi="Tahoma" w:cs="Tahoma"/>
-        </w:rPr>
-        <w:t xml:space="preserve">After these preliminary steps, numerical and categorical variables </w:t>
-      </w:r>
-      <w:r>
-        <w:rPr>
-          <w:rFonts w:ascii="Tahoma" w:hAnsi="Tahoma" w:cs="Tahoma"/>
-        </w:rPr>
-        <w:t>were</w:t>
-      </w:r>
-      <w:r>
-        <w:rPr>
-          <w:rFonts w:ascii="Tahoma" w:hAnsi="Tahoma" w:cs="Tahoma"/>
-        </w:rPr>
-        <w:t xml:space="preserve"> subject to two separate flows of cleaning and exploration, consisting respectively of outlier detection, </w:t>
-      </w:r>
-      <w:proofErr w:type="spellStart"/>
-      <w:r>
-        <w:rPr>
-          <w:rFonts w:ascii="Tahoma" w:hAnsi="Tahoma" w:cs="Tahoma"/>
-        </w:rPr>
-        <w:t>winsorization</w:t>
-      </w:r>
-      <w:proofErr w:type="spellEnd"/>
-      <w:r>
-        <w:rPr>
-          <w:rFonts w:ascii="Tahoma" w:hAnsi="Tahoma" w:cs="Tahoma"/>
-        </w:rPr>
-        <w:t xml:space="preserve"> and correlation analysis for numerical variables and balance checks, recategorization and encoding for categorical variables.</w:t>
-      </w:r>
-    </w:p>
-    <w:p>
-      <w:pPr>
         <w:tabs>
           <w:tab w:val="left" w:pos="6502"/>
         </w:tabs>
@@ -1782,1443 +3152,8 @@
         <w:jc w:val="both"/>
         <w:rPr>
           <w:rFonts w:ascii="Tahoma" w:hAnsi="Tahoma" w:cs="Tahoma"/>
-          <w:b/>
-          <w:bCs/>
-        </w:rPr>
-      </w:pPr>
-    </w:p>
-    <w:p>
-      <w:pPr>
-        <w:tabs>
-          <w:tab w:val="left" w:pos="6502"/>
-        </w:tabs>
-        <w:spacing w:line="360" w:lineRule="auto"/>
-        <w:jc w:val="both"/>
-        <w:rPr>
-          <w:rFonts w:ascii="Tahoma" w:hAnsi="Tahoma" w:cs="Tahoma"/>
-        </w:rPr>
-      </w:pPr>
-      <w:r>
-        <w:rPr>
-          <w:rFonts w:ascii="Tahoma" w:hAnsi="Tahoma" w:cs="Tahoma"/>
-        </w:rPr>
-        <w:t xml:space="preserve">Upon inspecting the numerical variables available in the dataset, we observed significant skewness in their distributions and the presence of outliers in several cases. Therefore, we decide to apply </w:t>
-      </w:r>
-      <w:proofErr w:type="spellStart"/>
-      <w:r>
-        <w:rPr>
-          <w:rFonts w:ascii="Tahoma" w:hAnsi="Tahoma" w:cs="Tahoma"/>
-        </w:rPr>
-        <w:t>winsorization</w:t>
-      </w:r>
-      <w:proofErr w:type="spellEnd"/>
-      <w:r>
-        <w:rPr>
-          <w:rFonts w:ascii="Tahoma" w:hAnsi="Tahoma" w:cs="Tahoma"/>
-        </w:rPr>
-        <w:t xml:space="preserve"> to the most extreme values, </w:t>
-      </w:r>
-      <w:proofErr w:type="gramStart"/>
-      <w:r>
-        <w:rPr>
-          <w:rFonts w:ascii="Tahoma" w:hAnsi="Tahoma" w:cs="Tahoma"/>
-        </w:rPr>
-        <w:t>in order to</w:t>
-      </w:r>
-      <w:proofErr w:type="gramEnd"/>
-      <w:r>
-        <w:rPr>
-          <w:rFonts w:ascii="Tahoma" w:hAnsi="Tahoma" w:cs="Tahoma"/>
-        </w:rPr>
-        <w:t xml:space="preserve"> obtain a more balanced dataset while keeping the informational value of these data points. The threshold used was determined using the interquartile range, a measure of the spread of the middle 50% of the data. In particular, the lower threshold was established by subtracting three times the IQR from the first quartile and the upper threshold by adding three times the IQR to the third quartile. Any data points falling below the lower threshold or above the upper threshold were considered outliers. </w:t>
-      </w:r>
-    </w:p>
-    <w:p>
-      <w:pPr>
-        <w:tabs>
-          <w:tab w:val="left" w:pos="6502"/>
-        </w:tabs>
-        <w:spacing w:line="360" w:lineRule="auto"/>
-        <w:jc w:val="both"/>
-        <w:rPr>
-          <w:rFonts w:ascii="Tahoma" w:hAnsi="Tahoma" w:cs="Tahoma"/>
-        </w:rPr>
-      </w:pPr>
-      <w:r>
-        <w:rPr>
-          <w:rFonts w:ascii="Tahoma" w:hAnsi="Tahoma" w:cs="Tahoma"/>
-        </w:rPr>
-        <w:t xml:space="preserve">Two exceptions to this process are the variables </w:t>
-      </w:r>
-      <w:proofErr w:type="spellStart"/>
-      <w:r>
-        <w:rPr>
-          <w:rFonts w:ascii="Tahoma" w:hAnsi="Tahoma" w:cs="Tahoma"/>
-          <w:i/>
-          <w:iCs/>
-        </w:rPr>
-        <w:t>PaymentCount</w:t>
-      </w:r>
-      <w:proofErr w:type="spellEnd"/>
-      <w:r>
-        <w:rPr>
-          <w:rFonts w:ascii="Tahoma" w:hAnsi="Tahoma" w:cs="Tahoma"/>
-        </w:rPr>
-        <w:t xml:space="preserve"> and </w:t>
-      </w:r>
-      <w:r>
-        <w:rPr>
-          <w:rFonts w:ascii="Tahoma" w:hAnsi="Tahoma" w:cs="Tahoma"/>
-          <w:i/>
-          <w:iCs/>
-        </w:rPr>
-        <w:t>PMI.</w:t>
-      </w:r>
-      <w:r>
-        <w:rPr>
-          <w:rFonts w:ascii="Tahoma" w:hAnsi="Tahoma" w:cs="Tahoma"/>
-        </w:rPr>
-        <w:t xml:space="preserve"> The variable </w:t>
-      </w:r>
-      <w:proofErr w:type="spellStart"/>
-      <w:r>
-        <w:rPr>
-          <w:rFonts w:ascii="Tahoma" w:hAnsi="Tahoma" w:cs="Tahoma"/>
-          <w:i/>
-          <w:iCs/>
-        </w:rPr>
-        <w:t>PaymentCount</w:t>
-      </w:r>
-      <w:proofErr w:type="spellEnd"/>
-      <w:r>
-        <w:rPr>
-          <w:rFonts w:ascii="Tahoma" w:hAnsi="Tahoma" w:cs="Tahoma"/>
-        </w:rPr>
-        <w:t xml:space="preserve"> represents the Term of the Mortgage in Months, and we chose not to apply </w:t>
-      </w:r>
-      <w:proofErr w:type="spellStart"/>
-      <w:r>
-        <w:rPr>
-          <w:rFonts w:ascii="Tahoma" w:hAnsi="Tahoma" w:cs="Tahoma"/>
-        </w:rPr>
-        <w:t>winsorization</w:t>
-      </w:r>
-      <w:proofErr w:type="spellEnd"/>
-      <w:r>
-        <w:rPr>
-          <w:rFonts w:ascii="Tahoma" w:hAnsi="Tahoma" w:cs="Tahoma"/>
-        </w:rPr>
-        <w:t xml:space="preserve"> </w:t>
-      </w:r>
-      <w:r>
-        <w:rPr>
-          <w:rFonts w:ascii="Tahoma" w:hAnsi="Tahoma" w:cs="Tahoma"/>
-        </w:rPr>
-        <w:t xml:space="preserve">due to its limited meaningfulness and the highly skewed distribution. Applying </w:t>
-      </w:r>
-      <w:proofErr w:type="spellStart"/>
-      <w:r>
-        <w:rPr>
-          <w:rFonts w:ascii="Tahoma" w:hAnsi="Tahoma" w:cs="Tahoma"/>
-        </w:rPr>
-        <w:t>winsorization</w:t>
-      </w:r>
-      <w:proofErr w:type="spellEnd"/>
-      <w:r>
-        <w:rPr>
-          <w:rFonts w:ascii="Tahoma" w:hAnsi="Tahoma" w:cs="Tahoma"/>
-        </w:rPr>
-        <w:t xml:space="preserve"> in this case would result in a loss of all information </w:t>
-      </w:r>
-      <w:r>
-        <w:rPr>
-          <w:rFonts w:ascii="Tahoma" w:hAnsi="Tahoma" w:cs="Tahoma"/>
-        </w:rPr>
-        <w:lastRenderedPageBreak/>
-        <w:t>content within the variable.</w:t>
-      </w:r>
-      <w:r>
-        <w:rPr>
-          <w:rFonts w:ascii="Tahoma" w:hAnsi="Tahoma" w:cs="Tahoma"/>
-        </w:rPr>
-        <w:t xml:space="preserve"> Similarly, the variable </w:t>
-      </w:r>
-      <w:r>
-        <w:rPr>
-          <w:rFonts w:ascii="Tahoma" w:hAnsi="Tahoma" w:cs="Tahoma"/>
-          <w:i/>
-          <w:iCs/>
-        </w:rPr>
-        <w:t>PMI</w:t>
-      </w:r>
-      <w:r>
-        <w:rPr>
-          <w:rFonts w:ascii="Tahoma" w:hAnsi="Tahoma" w:cs="Tahoma"/>
-        </w:rPr>
-        <w:t xml:space="preserve"> represents the percent of mortgage balance at origination covered by loan level PMI (Private Mortgage Insurance), and it is also highly skewed towards 0. By the same reasoning, modifying this variable would lead to loss of information therefore </w:t>
-      </w:r>
-      <w:proofErr w:type="spellStart"/>
-      <w:r>
-        <w:rPr>
-          <w:rFonts w:ascii="Tahoma" w:hAnsi="Tahoma" w:cs="Tahoma"/>
-        </w:rPr>
-        <w:t>winsorization</w:t>
-      </w:r>
-      <w:proofErr w:type="spellEnd"/>
-      <w:r>
-        <w:rPr>
-          <w:rFonts w:ascii="Tahoma" w:hAnsi="Tahoma" w:cs="Tahoma"/>
-        </w:rPr>
-        <w:t xml:space="preserve"> was not applied.</w:t>
-      </w:r>
-    </w:p>
-    <w:p>
-      <w:pPr>
-        <w:tabs>
-          <w:tab w:val="left" w:pos="6502"/>
-        </w:tabs>
-        <w:spacing w:line="360" w:lineRule="auto"/>
-        <w:jc w:val="both"/>
-        <w:rPr>
-          <w:rFonts w:ascii="Tahoma" w:hAnsi="Tahoma" w:cs="Tahoma"/>
-        </w:rPr>
-      </w:pPr>
-    </w:p>
-    <w:p>
-      <w:pPr>
-        <w:tabs>
-          <w:tab w:val="left" w:pos="6502"/>
-        </w:tabs>
-        <w:spacing w:line="360" w:lineRule="auto"/>
-        <w:jc w:val="both"/>
-        <w:rPr>
-          <w:rFonts w:ascii="Tahoma" w:hAnsi="Tahoma" w:cs="Tahoma"/>
-        </w:rPr>
-      </w:pPr>
-      <w:r>
-        <w:rPr>
-          <w:rFonts w:ascii="Tahoma" w:hAnsi="Tahoma" w:cs="Tahoma"/>
-        </w:rPr>
-        <w:t xml:space="preserve">After a standardization step, we ran a correlation analysis to study the relations between the variables. </w:t>
-      </w:r>
-      <w:r>
-        <w:rPr>
-          <w:rFonts w:ascii="Tahoma" w:hAnsi="Tahoma" w:cs="Tahoma"/>
-        </w:rPr>
-        <w:t xml:space="preserve">From this </w:t>
-      </w:r>
-      <w:r>
-        <w:rPr>
-          <w:rFonts w:ascii="Tahoma" w:hAnsi="Tahoma" w:cs="Tahoma"/>
-        </w:rPr>
-        <w:t xml:space="preserve">analysis </w:t>
-      </w:r>
-      <w:r>
-        <w:rPr>
-          <w:rFonts w:ascii="Tahoma" w:hAnsi="Tahoma" w:cs="Tahoma"/>
-        </w:rPr>
-        <w:t xml:space="preserve">we </w:t>
-      </w:r>
-      <w:r>
-        <w:rPr>
-          <w:rFonts w:ascii="Tahoma" w:hAnsi="Tahoma" w:cs="Tahoma"/>
-        </w:rPr>
-        <w:t xml:space="preserve">identified some very strong correlations between pairs of variables, </w:t>
-      </w:r>
-      <w:r>
-        <w:rPr>
-          <w:rFonts w:ascii="Tahoma" w:hAnsi="Tahoma" w:cs="Tahoma"/>
-        </w:rPr>
-        <w:t xml:space="preserve">which are </w:t>
-      </w:r>
-      <w:proofErr w:type="gramStart"/>
-      <w:r>
-        <w:rPr>
-          <w:rFonts w:ascii="Tahoma" w:hAnsi="Tahoma" w:cs="Tahoma"/>
-        </w:rPr>
-        <w:t>due to the fact that</w:t>
-      </w:r>
-      <w:proofErr w:type="gramEnd"/>
-      <w:r>
-        <w:rPr>
-          <w:rFonts w:ascii="Tahoma" w:hAnsi="Tahoma" w:cs="Tahoma"/>
-        </w:rPr>
-        <w:t xml:space="preserve"> </w:t>
-      </w:r>
-      <w:r>
-        <w:rPr>
-          <w:rFonts w:ascii="Tahoma" w:hAnsi="Tahoma" w:cs="Tahoma"/>
-        </w:rPr>
-        <w:t>they</w:t>
-      </w:r>
-      <w:r>
-        <w:rPr>
-          <w:rFonts w:ascii="Tahoma" w:hAnsi="Tahoma" w:cs="Tahoma"/>
-        </w:rPr>
-        <w:t xml:space="preserve"> present very similar information.</w:t>
-      </w:r>
-      <w:r>
-        <w:rPr>
-          <w:rFonts w:ascii="Tahoma" w:hAnsi="Tahoma" w:cs="Tahoma"/>
-        </w:rPr>
-        <w:t xml:space="preserve"> </w:t>
-      </w:r>
-    </w:p>
-    <w:p>
-      <w:pPr>
-        <w:tabs>
-          <w:tab w:val="left" w:pos="6502"/>
-        </w:tabs>
-        <w:spacing w:line="360" w:lineRule="auto"/>
-        <w:jc w:val="both"/>
-        <w:rPr>
-          <w:rFonts w:ascii="Tahoma" w:hAnsi="Tahoma" w:cs="Tahoma"/>
-        </w:rPr>
-      </w:pPr>
-      <w:r>
-        <w:rPr>
-          <w:rFonts w:ascii="Tahoma" w:hAnsi="Tahoma" w:cs="Tahoma"/>
-        </w:rPr>
-        <w:t>For example,</w:t>
-      </w:r>
-      <w:r>
-        <w:rPr>
-          <w:rFonts w:ascii="Tahoma" w:hAnsi="Tahoma" w:cs="Tahoma"/>
-        </w:rPr>
-        <w:t xml:space="preserve"> the variables</w:t>
-      </w:r>
-      <w:r>
-        <w:rPr>
-          <w:rFonts w:ascii="Tahoma" w:hAnsi="Tahoma" w:cs="Tahoma"/>
-        </w:rPr>
-        <w:t> </w:t>
-      </w:r>
-      <w:r>
-        <w:rPr>
-          <w:rFonts w:ascii="Tahoma" w:hAnsi="Tahoma" w:cs="Tahoma"/>
-          <w:i/>
-          <w:iCs/>
-        </w:rPr>
-        <w:t>Year</w:t>
-      </w:r>
-      <w:r>
-        <w:rPr>
-          <w:rFonts w:ascii="Tahoma" w:hAnsi="Tahoma" w:cs="Tahoma"/>
-        </w:rPr>
-        <w:t> and </w:t>
-      </w:r>
-      <w:proofErr w:type="spellStart"/>
-      <w:r>
-        <w:rPr>
-          <w:rFonts w:ascii="Tahoma" w:hAnsi="Tahoma" w:cs="Tahoma"/>
-          <w:i/>
-          <w:iCs/>
-        </w:rPr>
-        <w:t>NoteDate</w:t>
-      </w:r>
-      <w:proofErr w:type="spellEnd"/>
-      <w:r>
-        <w:rPr>
-          <w:rFonts w:ascii="Tahoma" w:hAnsi="Tahoma" w:cs="Tahoma"/>
-        </w:rPr>
-        <w:t xml:space="preserve"> presented </w:t>
-      </w:r>
-      <w:r>
-        <w:rPr>
-          <w:rFonts w:ascii="Tahoma" w:hAnsi="Tahoma" w:cs="Tahoma"/>
-        </w:rPr>
-        <w:t xml:space="preserve">a correlation of 0.96. We </w:t>
-      </w:r>
-      <w:r>
-        <w:rPr>
-          <w:rFonts w:ascii="Tahoma" w:hAnsi="Tahoma" w:cs="Tahoma"/>
-        </w:rPr>
-        <w:t xml:space="preserve">decided to exclude the </w:t>
-      </w:r>
-      <w:r>
-        <w:rPr>
-          <w:rFonts w:ascii="Tahoma" w:hAnsi="Tahoma" w:cs="Tahoma"/>
-        </w:rPr>
-        <w:t>variable </w:t>
-      </w:r>
-      <w:r>
-        <w:rPr>
-          <w:rFonts w:ascii="Tahoma" w:hAnsi="Tahoma" w:cs="Tahoma"/>
-          <w:i/>
-          <w:iCs/>
-        </w:rPr>
-        <w:t>Year</w:t>
-      </w:r>
-      <w:r>
-        <w:rPr>
-          <w:rFonts w:ascii="Tahoma" w:hAnsi="Tahoma" w:cs="Tahoma"/>
-        </w:rPr>
-        <w:t xml:space="preserve">, indicating the year in which the mortgage was acquired by the Federal Home Loan Bank, and we </w:t>
-      </w:r>
-      <w:r>
-        <w:rPr>
-          <w:rFonts w:ascii="Tahoma" w:hAnsi="Tahoma" w:cs="Tahoma"/>
-        </w:rPr>
-        <w:t>kept</w:t>
-      </w:r>
-      <w:r>
-        <w:rPr>
-          <w:rFonts w:ascii="Tahoma" w:hAnsi="Tahoma" w:cs="Tahoma"/>
-        </w:rPr>
-        <w:t> </w:t>
-      </w:r>
-      <w:proofErr w:type="spellStart"/>
-      <w:r>
-        <w:rPr>
-          <w:rFonts w:ascii="Tahoma" w:hAnsi="Tahoma" w:cs="Tahoma"/>
-          <w:i/>
-          <w:iCs/>
-        </w:rPr>
-        <w:t>NoteDate</w:t>
-      </w:r>
-      <w:proofErr w:type="spellEnd"/>
-      <w:r>
-        <w:rPr>
-          <w:rFonts w:ascii="Tahoma" w:hAnsi="Tahoma" w:cs="Tahoma"/>
-        </w:rPr>
-        <w:t>, the variable indicating the year in which the mortgage was originated.</w:t>
-      </w:r>
-      <w:r>
-        <w:rPr>
-          <w:rFonts w:ascii="Tahoma" w:hAnsi="Tahoma" w:cs="Tahoma"/>
-        </w:rPr>
-        <w:t xml:space="preserve"> This is due to the higher correlation that the year of origination of a mortgage has with the interest rate associated to it. In fact, the target variable, </w:t>
-      </w:r>
-      <w:proofErr w:type="spellStart"/>
-      <w:r>
-        <w:rPr>
-          <w:rFonts w:ascii="Tahoma" w:hAnsi="Tahoma" w:cs="Tahoma"/>
-          <w:i/>
-          <w:iCs/>
-        </w:rPr>
-        <w:t>InterestRate</w:t>
-      </w:r>
-      <w:proofErr w:type="spellEnd"/>
-      <w:r>
-        <w:rPr>
-          <w:rFonts w:ascii="Tahoma" w:hAnsi="Tahoma" w:cs="Tahoma"/>
-        </w:rPr>
-        <w:t>, presents a very strong negative correlation of -0.72 with </w:t>
-      </w:r>
-      <w:proofErr w:type="spellStart"/>
-      <w:r>
-        <w:rPr>
-          <w:rFonts w:ascii="Tahoma" w:hAnsi="Tahoma" w:cs="Tahoma"/>
-          <w:i/>
-          <w:iCs/>
-        </w:rPr>
-        <w:t>NoteDate</w:t>
-      </w:r>
-      <w:proofErr w:type="spellEnd"/>
-      <w:r>
-        <w:rPr>
-          <w:rFonts w:ascii="Tahoma" w:hAnsi="Tahoma" w:cs="Tahoma"/>
-        </w:rPr>
-        <w:t>, which suggests that in more recent years interest rates have gone down. This is coherent with the macroeconomic trends over the period: as a matter of fact, the FED funds rate has been decreasing over the period considered.</w:t>
-      </w:r>
-      <w:r>
-        <w:rPr>
-          <w:rFonts w:ascii="Tahoma" w:hAnsi="Tahoma" w:cs="Tahoma"/>
-        </w:rPr>
-        <w:t xml:space="preserve"> This can be clearly seen in Figure 4, which</w:t>
-      </w:r>
-      <w:r>
-        <w:rPr>
-          <w:rFonts w:ascii="Tahoma" w:hAnsi="Tahoma" w:cs="Tahoma"/>
-        </w:rPr>
-        <w:t xml:space="preserve"> presents a </w:t>
-      </w:r>
-      <w:r>
-        <w:rPr>
-          <w:rFonts w:ascii="Tahoma" w:eastAsiaTheme="minorHAnsi" w:hAnsi="Tahoma" w:cs="Tahoma"/>
-          <w:kern w:val="2"/>
-          <w14:ligatures w14:val="standardContextual"/>
-        </w:rPr>
-        <w:t xml:space="preserve">Kernel Density Estimation (KDE) plot </w:t>
-      </w:r>
-      <w:r>
-        <w:rPr>
-          <w:rFonts w:ascii="Tahoma" w:eastAsiaTheme="minorHAnsi" w:hAnsi="Tahoma" w:cs="Tahoma"/>
-          <w:kern w:val="2"/>
-          <w14:ligatures w14:val="standardContextual"/>
-        </w:rPr>
-        <w:t xml:space="preserve">of </w:t>
-      </w:r>
-      <w:proofErr w:type="spellStart"/>
-      <w:r>
-        <w:rPr>
-          <w:rFonts w:ascii="Tahoma" w:eastAsiaTheme="minorHAnsi" w:hAnsi="Tahoma" w:cs="Tahoma"/>
-          <w:i/>
-          <w:iCs/>
-          <w:kern w:val="2"/>
-          <w14:ligatures w14:val="standardContextual"/>
-        </w:rPr>
-        <w:t>InterestRate</w:t>
-      </w:r>
-      <w:proofErr w:type="spellEnd"/>
-      <w:r>
-        <w:rPr>
-          <w:rFonts w:ascii="Tahoma" w:eastAsiaTheme="minorHAnsi" w:hAnsi="Tahoma" w:cs="Tahoma"/>
-          <w:kern w:val="2"/>
-          <w14:ligatures w14:val="standardContextual"/>
-        </w:rPr>
-        <w:t xml:space="preserve"> by </w:t>
-      </w:r>
-      <w:proofErr w:type="spellStart"/>
-      <w:r>
-        <w:rPr>
-          <w:rFonts w:ascii="Tahoma" w:eastAsiaTheme="minorHAnsi" w:hAnsi="Tahoma" w:cs="Tahoma"/>
-          <w:i/>
-          <w:iCs/>
-          <w:kern w:val="2"/>
-          <w14:ligatures w14:val="standardContextual"/>
-        </w:rPr>
-        <w:t>NoteDate</w:t>
-      </w:r>
-      <w:proofErr w:type="spellEnd"/>
-      <w:r>
-        <w:rPr>
-          <w:rFonts w:ascii="Tahoma" w:eastAsiaTheme="minorHAnsi" w:hAnsi="Tahoma" w:cs="Tahoma"/>
-          <w:kern w:val="2"/>
-          <w14:ligatures w14:val="standardContextual"/>
-        </w:rPr>
-        <w:t xml:space="preserve">, which </w:t>
-      </w:r>
-      <w:r>
-        <w:rPr>
-          <w:rFonts w:ascii="Tahoma" w:eastAsiaTheme="minorHAnsi" w:hAnsi="Tahoma" w:cs="Tahoma"/>
-          <w:kern w:val="2"/>
-          <w14:ligatures w14:val="standardContextual"/>
-        </w:rPr>
-        <w:t xml:space="preserve">is a graphical representation of the probability density of </w:t>
-      </w:r>
-      <w:r>
-        <w:rPr>
-          <w:rFonts w:ascii="Tahoma" w:eastAsiaTheme="minorHAnsi" w:hAnsi="Tahoma" w:cs="Tahoma"/>
-          <w:kern w:val="2"/>
-          <w14:ligatures w14:val="standardContextual"/>
-        </w:rPr>
-        <w:t>this</w:t>
-      </w:r>
-      <w:r>
-        <w:rPr>
-          <w:rFonts w:ascii="Tahoma" w:eastAsiaTheme="minorHAnsi" w:hAnsi="Tahoma" w:cs="Tahoma"/>
-          <w:kern w:val="2"/>
-          <w14:ligatures w14:val="standardContextual"/>
-        </w:rPr>
-        <w:t xml:space="preserve"> continuous variable</w:t>
-      </w:r>
-      <w:r>
-        <w:rPr>
-          <w:rFonts w:ascii="Tahoma" w:eastAsiaTheme="minorHAnsi" w:hAnsi="Tahoma" w:cs="Tahoma"/>
-          <w:kern w:val="2"/>
-          <w14:ligatures w14:val="standardContextual"/>
-        </w:rPr>
-        <w:t xml:space="preserve"> by year of origination</w:t>
-      </w:r>
-      <w:r>
-        <w:rPr>
-          <w:rFonts w:ascii="Tahoma" w:eastAsiaTheme="minorHAnsi" w:hAnsi="Tahoma" w:cs="Tahoma"/>
-          <w:kern w:val="2"/>
-          <w14:ligatures w14:val="standardContextual"/>
-        </w:rPr>
-        <w:t>.</w:t>
-      </w:r>
-    </w:p>
-    <w:p>
-      <w:pPr>
-        <w:keepNext/>
-        <w:spacing w:line="360" w:lineRule="auto"/>
-        <w:jc w:val="center"/>
-      </w:pPr>
-      <w:r>
-        <w:rPr>
-          <w:noProof/>
-          <w14:ligatures w14:val="standardContextual"/>
-        </w:rPr>
-        <w:lastRenderedPageBreak/>
-        <w:drawing>
-          <wp:inline distT="0" distB="0" distL="0" distR="0" wp14:anchorId="55186211" wp14:editId="5FBB4EB3">
-            <wp:extent cx="5842000" cy="4381500"/>
-            <wp:effectExtent l="0" t="0" r="0" b="0"/>
-            <wp:docPr id="440457147" name="Picture 6" descr="A graph of different colored lines&#10;&#10;Description automatically generated"/>
-            <wp:cNvGraphicFramePr>
-              <a:graphicFrameLocks xmlns:a="http://schemas.openxmlformats.org/drawingml/2006/main" noChangeAspect="1"/>
-            </wp:cNvGraphicFramePr>
-            <a:graphic xmlns:a="http://schemas.openxmlformats.org/drawingml/2006/main">
-              <a:graphicData uri="http://schemas.openxmlformats.org/drawingml/2006/picture">
-                <pic:pic xmlns:pic="http://schemas.openxmlformats.org/drawingml/2006/picture">
-                  <pic:nvPicPr>
-                    <pic:cNvPr id="440457147" name="Picture 6" descr="A graph of different colored lines&#10;&#10;Description automatically generated"/>
-                    <pic:cNvPicPr/>
-                  </pic:nvPicPr>
-                  <pic:blipFill>
-                    <a:blip r:embed="rId14">
-                      <a:extLst>
-                        <a:ext uri="{28A0092B-C50C-407E-A947-70E740481C1C}">
-                          <a14:useLocalDpi xmlns:a14="http://schemas.microsoft.com/office/drawing/2010/main" val="0"/>
-                        </a:ext>
-                      </a:extLst>
-                    </a:blip>
-                    <a:stretch>
-                      <a:fillRect/>
-                    </a:stretch>
-                  </pic:blipFill>
-                  <pic:spPr>
-                    <a:xfrm>
-                      <a:off x="0" y="0"/>
-                      <a:ext cx="5842000" cy="4381500"/>
-                    </a:xfrm>
-                    <a:prstGeom prst="rect">
-                      <a:avLst/>
-                    </a:prstGeom>
-                  </pic:spPr>
-                </pic:pic>
-              </a:graphicData>
-            </a:graphic>
-          </wp:inline>
-        </w:drawing>
-      </w:r>
-    </w:p>
-    <w:p>
-      <w:pPr>
-        <w:tabs>
-          <w:tab w:val="left" w:pos="6502"/>
-        </w:tabs>
-        <w:spacing w:line="360" w:lineRule="auto"/>
-        <w:jc w:val="both"/>
-        <w:rPr>
-          <w:rFonts w:ascii="Tahoma" w:hAnsi="Tahoma" w:cs="Tahoma"/>
-        </w:rPr>
-      </w:pPr>
-      <w:r>
-        <w:rPr>
-          <w:noProof/>
-        </w:rPr>
-        <mc:AlternateContent>
-          <mc:Choice Requires="wps">
-            <w:drawing>
-              <wp:inline distT="0" distB="0" distL="0" distR="0" wp14:anchorId="0D59801A" wp14:editId="3D941BB2">
-                <wp:extent cx="5842000" cy="635"/>
-                <wp:effectExtent l="0" t="0" r="0" b="0"/>
-                <wp:docPr id="1232606359" name="Text Box 1"/>
-                <wp:cNvGraphicFramePr/>
-                <a:graphic xmlns:a="http://schemas.openxmlformats.org/drawingml/2006/main">
-                  <a:graphicData uri="http://schemas.microsoft.com/office/word/2010/wordprocessingShape">
-                    <wps:wsp>
-                      <wps:cNvSpPr txBox="1"/>
-                      <wps:spPr>
-                        <a:xfrm>
-                          <a:off x="0" y="0"/>
-                          <a:ext cx="5842000" cy="635"/>
-                        </a:xfrm>
-                        <a:prstGeom prst="rect">
-                          <a:avLst/>
-                        </a:prstGeom>
-                        <a:solidFill>
-                          <a:prstClr val="white"/>
-                        </a:solidFill>
-                        <a:ln>
-                          <a:noFill/>
-                        </a:ln>
-                      </wps:spPr>
-                      <wps:txbx>
-                        <w:txbxContent>
-                          <w:p>
-                            <w:pPr>
-                              <w:pStyle w:val="Caption"/>
-                              <w:jc w:val="center"/>
-                              <w:rPr>
-                                <w:rFonts w:eastAsiaTheme="minorHAnsi"/>
-                                <w:noProof/>
-                              </w:rPr>
-                            </w:pPr>
-                            <w:r>
-                              <w:t xml:space="preserve">Figure </w:t>
-                            </w:r>
-                            <w:fldSimple w:instr=" SEQ Figure \* ARABIC ">
-                              <w:r>
-                                <w:rPr>
-                                  <w:noProof/>
-                                </w:rPr>
-                                <w:t>4</w:t>
-                              </w:r>
-                            </w:fldSimple>
-                            <w:r>
-                              <w:t>: KDE</w:t>
-                            </w:r>
-                            <w:r>
-                              <w:t xml:space="preserve"> plot of </w:t>
-                            </w:r>
-                            <w:proofErr w:type="spellStart"/>
-                            <w:r>
-                              <w:t>InterestRate</w:t>
-                            </w:r>
-                            <w:proofErr w:type="spellEnd"/>
-                            <w:r>
-                              <w:t xml:space="preserve"> by </w:t>
-                            </w:r>
-                            <w:proofErr w:type="spellStart"/>
-                            <w:r>
-                              <w:t>NoteDate</w:t>
-                            </w:r>
-                            <w:proofErr w:type="spellEnd"/>
-                          </w:p>
-                        </w:txbxContent>
-                      </wps:txbx>
-                      <wps:bodyPr rot="0" spcFirstLastPara="0" vertOverflow="overflow" horzOverflow="overflow" vert="horz" wrap="square" lIns="0" tIns="0" rIns="0" bIns="0" numCol="1" spcCol="0" rtlCol="0" fromWordArt="0" anchor="t" anchorCtr="0" forceAA="0" compatLnSpc="1">
-                        <a:prstTxWarp prst="textNoShape">
-                          <a:avLst/>
-                        </a:prstTxWarp>
-                        <a:spAutoFit/>
-                      </wps:bodyPr>
-                    </wps:wsp>
-                  </a:graphicData>
-                </a:graphic>
-              </wp:inline>
-            </w:drawing>
-          </mc:Choice>
-          <mc:Fallback>
-            <w:pict>
-              <v:shape w14:anchorId="0D59801A" id="_x0000_s1028" type="#_x0000_t202" style="width:460pt;height:.05pt;visibility:visible;mso-wrap-style:square;mso-left-percent:-10001;mso-top-percent:-10001;mso-position-horizontal:absolute;mso-position-horizontal-relative:char;mso-position-vertical:absolute;mso-position-vertical-relative:line;mso-left-percent:-10001;mso-top-percent:-10001;v-text-anchor:top" o:gfxdata="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" stroked="f">
-                <v:textbox style="mso-fit-shape-to-text:t" inset="0,0,0,0">
-                  <w:txbxContent>
-                    <w:p>
-                      <w:pPr>
-                        <w:pStyle w:val="Caption"/>
-                        <w:jc w:val="center"/>
-                        <w:rPr>
-                          <w:rFonts w:eastAsiaTheme="minorHAnsi"/>
-                          <w:noProof/>
-                        </w:rPr>
-                      </w:pPr>
-                      <w:r>
-                        <w:t xml:space="preserve">Figure </w:t>
-                      </w:r>
-                      <w:fldSimple w:instr=" SEQ Figure \* ARABIC ">
-                        <w:r>
-                          <w:rPr>
-                            <w:noProof/>
-                          </w:rPr>
-                          <w:t>4</w:t>
-                        </w:r>
-                      </w:fldSimple>
-                      <w:r>
-                        <w:t>: KDE</w:t>
-                      </w:r>
-                      <w:r>
-                        <w:t xml:space="preserve"> plot of </w:t>
-                      </w:r>
-                      <w:proofErr w:type="spellStart"/>
-                      <w:r>
-                        <w:t>InterestRate</w:t>
-                      </w:r>
-                      <w:proofErr w:type="spellEnd"/>
-                      <w:r>
-                        <w:t xml:space="preserve"> by </w:t>
-                      </w:r>
-                      <w:proofErr w:type="spellStart"/>
-                      <w:r>
-                        <w:t>NoteDate</w:t>
-                      </w:r>
-                      <w:proofErr w:type="spellEnd"/>
-                    </w:p>
-                  </w:txbxContent>
-                </v:textbox>
-                <w10:anchorlock/>
-              </v:shape>
-            </w:pict>
-          </mc:Fallback>
-        </mc:AlternateContent>
-      </w:r>
-    </w:p>
-    <w:p>
-      <w:pPr>
-        <w:tabs>
-          <w:tab w:val="left" w:pos="6502"/>
-        </w:tabs>
-        <w:spacing w:line="360" w:lineRule="auto"/>
-        <w:jc w:val="both"/>
-        <w:rPr>
-          <w:rFonts w:ascii="Tahoma" w:hAnsi="Tahoma" w:cs="Tahoma"/>
-        </w:rPr>
-      </w:pPr>
-      <w:r>
-        <w:rPr>
-          <w:rFonts w:ascii="Tahoma" w:hAnsi="Tahoma" w:cs="Tahoma"/>
-        </w:rPr>
-        <w:t>T</w:t>
-      </w:r>
-      <w:r>
-        <w:rPr>
-          <w:rFonts w:ascii="Tahoma" w:hAnsi="Tahoma" w:cs="Tahoma"/>
-        </w:rPr>
-        <w:t>h</w:t>
-      </w:r>
-      <w:r>
-        <w:rPr>
-          <w:rFonts w:ascii="Tahoma" w:hAnsi="Tahoma" w:cs="Tahoma"/>
-        </w:rPr>
-        <w:t>e</w:t>
-      </w:r>
-      <w:r>
-        <w:rPr>
-          <w:rFonts w:ascii="Tahoma" w:hAnsi="Tahoma" w:cs="Tahoma"/>
-        </w:rPr>
-        <w:t xml:space="preserve"> matrix </w:t>
-      </w:r>
-      <w:r>
-        <w:rPr>
-          <w:rFonts w:ascii="Tahoma" w:hAnsi="Tahoma" w:cs="Tahoma"/>
-        </w:rPr>
-        <w:t xml:space="preserve">in Figure </w:t>
-      </w:r>
-      <w:r>
-        <w:rPr>
-          <w:rFonts w:ascii="Tahoma" w:hAnsi="Tahoma" w:cs="Tahoma"/>
-        </w:rPr>
-        <w:t>5</w:t>
-      </w:r>
-      <w:r>
-        <w:rPr>
-          <w:rFonts w:ascii="Tahoma" w:hAnsi="Tahoma" w:cs="Tahoma"/>
-        </w:rPr>
-        <w:t xml:space="preserve"> shows pairwise correlations among the numeric variables considered in our analysis. </w:t>
-      </w:r>
-    </w:p>
-    <w:p>
-      <w:pPr>
-        <w:tabs>
-          <w:tab w:val="left" w:pos="6502"/>
-        </w:tabs>
-        <w:spacing w:line="360" w:lineRule="auto"/>
-        <w:jc w:val="both"/>
-        <w:rPr>
-          <w:rFonts w:ascii="Tahoma" w:hAnsi="Tahoma" w:cs="Tahoma"/>
-        </w:rPr>
-      </w:pPr>
-      <w:r>
-        <w:rPr>
-          <w:rFonts w:ascii="Tahoma" w:hAnsi="Tahoma" w:cs="Tahoma"/>
-        </w:rPr>
-        <w:t xml:space="preserve">The target variable </w:t>
-      </w:r>
-      <w:proofErr w:type="spellStart"/>
-      <w:r>
-        <w:rPr>
-          <w:rFonts w:ascii="Tahoma" w:hAnsi="Tahoma" w:cs="Tahoma"/>
-          <w:i/>
-          <w:iCs/>
-        </w:rPr>
-        <w:t>InterestRate</w:t>
-      </w:r>
-      <w:proofErr w:type="spellEnd"/>
-      <w:r>
-        <w:rPr>
-          <w:rFonts w:ascii="Tahoma" w:hAnsi="Tahoma" w:cs="Tahoma"/>
-        </w:rPr>
-        <w:t xml:space="preserve"> shows strong correlation with </w:t>
-      </w:r>
-      <w:proofErr w:type="spellStart"/>
-      <w:r>
-        <w:rPr>
-          <w:rFonts w:ascii="Tahoma" w:hAnsi="Tahoma" w:cs="Tahoma"/>
-          <w:i/>
-          <w:iCs/>
-        </w:rPr>
-        <w:t>NoteDate</w:t>
-      </w:r>
-      <w:proofErr w:type="spellEnd"/>
-      <w:r>
-        <w:rPr>
-          <w:rFonts w:ascii="Tahoma" w:hAnsi="Tahoma" w:cs="Tahoma"/>
-        </w:rPr>
-        <w:t xml:space="preserve">, as mentioned before, and with </w:t>
-      </w:r>
-      <w:proofErr w:type="spellStart"/>
-      <w:r>
-        <w:rPr>
-          <w:rFonts w:ascii="Tahoma" w:hAnsi="Tahoma" w:cs="Tahoma"/>
-          <w:i/>
-          <w:iCs/>
-        </w:rPr>
-        <w:t>PaymentCount</w:t>
-      </w:r>
-      <w:proofErr w:type="spellEnd"/>
-      <w:r>
-        <w:rPr>
-          <w:rFonts w:ascii="Tahoma" w:hAnsi="Tahoma" w:cs="Tahoma"/>
-        </w:rPr>
-        <w:t>, which can be traced back to the fact that longer-term mortgages are normally associated with higher interest rates.</w:t>
-      </w:r>
-    </w:p>
-    <w:p>
-      <w:pPr>
-        <w:tabs>
-          <w:tab w:val="left" w:pos="6502"/>
-        </w:tabs>
-        <w:spacing w:line="360" w:lineRule="auto"/>
-        <w:jc w:val="both"/>
-        <w:rPr>
-          <w:rFonts w:ascii="Tahoma" w:hAnsi="Tahoma" w:cs="Tahoma"/>
-        </w:rPr>
-      </w:pPr>
-      <w:r>
-        <w:rPr>
-          <w:rFonts w:ascii="Tahoma" w:hAnsi="Tahoma" w:cs="Tahoma"/>
-        </w:rPr>
-        <w:t>Notably</w:t>
-      </w:r>
-      <w:r>
-        <w:rPr>
-          <w:rFonts w:ascii="Tahoma" w:hAnsi="Tahoma" w:cs="Tahoma"/>
-        </w:rPr>
-        <w:t xml:space="preserve">, the third highest value of the correlation </w:t>
-      </w:r>
-      <w:r>
-        <w:rPr>
-          <w:rFonts w:ascii="Tahoma" w:hAnsi="Tahoma" w:cs="Tahoma"/>
-        </w:rPr>
-        <w:t>coefficient</w:t>
-      </w:r>
-      <w:r>
-        <w:rPr>
-          <w:rFonts w:ascii="Tahoma" w:hAnsi="Tahoma" w:cs="Tahoma"/>
-        </w:rPr>
-        <w:t xml:space="preserve"> between </w:t>
-      </w:r>
-      <w:proofErr w:type="spellStart"/>
-      <w:r>
-        <w:rPr>
-          <w:rFonts w:ascii="Tahoma" w:hAnsi="Tahoma" w:cs="Tahoma"/>
-          <w:i/>
-          <w:iCs/>
-        </w:rPr>
-        <w:t>InterestRate</w:t>
-      </w:r>
-      <w:proofErr w:type="spellEnd"/>
-      <w:r>
-        <w:rPr>
-          <w:rFonts w:ascii="Tahoma" w:hAnsi="Tahoma" w:cs="Tahoma"/>
-        </w:rPr>
-        <w:t> and the other variables is with </w:t>
-      </w:r>
-      <w:proofErr w:type="spellStart"/>
-      <w:r>
-        <w:rPr>
-          <w:rFonts w:ascii="Tahoma" w:hAnsi="Tahoma" w:cs="Tahoma"/>
-          <w:i/>
-          <w:iCs/>
-        </w:rPr>
-        <w:t>MinorityRatio</w:t>
-      </w:r>
-      <w:proofErr w:type="spellEnd"/>
-      <w:r>
-        <w:rPr>
-          <w:rFonts w:ascii="Tahoma" w:hAnsi="Tahoma" w:cs="Tahoma"/>
-        </w:rPr>
-        <w:t xml:space="preserve">, with a value of 0.2. The value is </w:t>
-      </w:r>
-      <w:proofErr w:type="gramStart"/>
-      <w:r>
-        <w:rPr>
-          <w:rFonts w:ascii="Tahoma" w:hAnsi="Tahoma" w:cs="Tahoma"/>
-        </w:rPr>
-        <w:t>small,</w:t>
-      </w:r>
-      <w:proofErr w:type="gramEnd"/>
-      <w:r>
-        <w:rPr>
-          <w:rFonts w:ascii="Tahoma" w:hAnsi="Tahoma" w:cs="Tahoma"/>
-        </w:rPr>
-        <w:t xml:space="preserve"> however it indicates that mortgages originated in areas with higher minority ratios present slightly higher interest rates.</w:t>
-      </w:r>
-    </w:p>
-    <w:p>
-      <w:pPr>
-        <w:tabs>
-          <w:tab w:val="left" w:pos="6502"/>
-        </w:tabs>
-        <w:spacing w:line="360" w:lineRule="auto"/>
-        <w:jc w:val="both"/>
-        <w:rPr>
-          <w:rFonts w:ascii="Tahoma" w:hAnsi="Tahoma" w:cs="Tahoma"/>
-        </w:rPr>
-      </w:pPr>
-      <w:r>
-        <w:rPr>
-          <w:rFonts w:ascii="Tahoma" w:hAnsi="Tahoma" w:cs="Tahoma"/>
-        </w:rPr>
-        <w:t>Regarding the other variables, w</w:t>
-      </w:r>
-      <w:r>
-        <w:rPr>
-          <w:rFonts w:ascii="Tahoma" w:hAnsi="Tahoma" w:cs="Tahoma"/>
-        </w:rPr>
-        <w:t>e can identify strong correlation between the age of borrower 1 and the age of borrower 2, which we can explain if we assume that often the second borrower is borrower 1's partner.</w:t>
-      </w:r>
-    </w:p>
-    <w:p>
-      <w:pPr>
-        <w:tabs>
-          <w:tab w:val="left" w:pos="6502"/>
-        </w:tabs>
-        <w:spacing w:line="360" w:lineRule="auto"/>
-        <w:jc w:val="both"/>
-        <w:rPr>
-          <w:rFonts w:ascii="Tahoma" w:hAnsi="Tahoma" w:cs="Tahoma"/>
-        </w:rPr>
-      </w:pPr>
-      <w:proofErr w:type="spellStart"/>
-      <w:r>
-        <w:rPr>
-          <w:rFonts w:ascii="Tahoma" w:hAnsi="Tahoma" w:cs="Tahoma"/>
-          <w:i/>
-          <w:iCs/>
-        </w:rPr>
-        <w:lastRenderedPageBreak/>
-        <w:t>HousingExpense</w:t>
-      </w:r>
-      <w:proofErr w:type="spellEnd"/>
-      <w:r>
-        <w:rPr>
-          <w:rFonts w:ascii="Tahoma" w:hAnsi="Tahoma" w:cs="Tahoma"/>
-        </w:rPr>
-        <w:t> and </w:t>
-      </w:r>
-      <w:proofErr w:type="spellStart"/>
-      <w:r>
-        <w:rPr>
-          <w:rFonts w:ascii="Tahoma" w:hAnsi="Tahoma" w:cs="Tahoma"/>
-          <w:i/>
-          <w:iCs/>
-        </w:rPr>
-        <w:t>DebtExpense</w:t>
-      </w:r>
-      <w:proofErr w:type="spellEnd"/>
-      <w:r>
-        <w:rPr>
-          <w:rFonts w:ascii="Tahoma" w:hAnsi="Tahoma" w:cs="Tahoma"/>
-        </w:rPr>
-        <w:t> present a correlation of 0.6, as we can expect, meaning that higher housing expenses are associated with higher debt expenses.</w:t>
-      </w:r>
-    </w:p>
-    <w:p>
-      <w:pPr>
-        <w:tabs>
-          <w:tab w:val="left" w:pos="6502"/>
-        </w:tabs>
-        <w:spacing w:line="360" w:lineRule="auto"/>
-        <w:jc w:val="both"/>
-        <w:rPr>
-          <w:rFonts w:ascii="Tahoma" w:hAnsi="Tahoma" w:cs="Tahoma"/>
-        </w:rPr>
-      </w:pPr>
-      <w:r>
-        <w:rPr>
-          <w:rFonts w:ascii="Tahoma" w:hAnsi="Tahoma" w:cs="Tahoma"/>
-        </w:rPr>
-        <w:t>Additionally, </w:t>
-      </w:r>
-      <w:proofErr w:type="spellStart"/>
-      <w:r>
-        <w:rPr>
-          <w:rFonts w:ascii="Tahoma" w:hAnsi="Tahoma" w:cs="Tahoma"/>
-          <w:i/>
-          <w:iCs/>
-        </w:rPr>
-        <w:t>MonthlyIncome</w:t>
-      </w:r>
-      <w:proofErr w:type="spellEnd"/>
-      <w:r>
-        <w:rPr>
-          <w:rFonts w:ascii="Tahoma" w:hAnsi="Tahoma" w:cs="Tahoma"/>
-        </w:rPr>
-        <w:t> presents a positive correlation of 0.58 with UPB, and negative correlations with both </w:t>
-      </w:r>
-      <w:proofErr w:type="spellStart"/>
-      <w:r>
-        <w:rPr>
-          <w:rFonts w:ascii="Tahoma" w:hAnsi="Tahoma" w:cs="Tahoma"/>
-          <w:i/>
-          <w:iCs/>
-        </w:rPr>
-        <w:t>HousingExpense</w:t>
-      </w:r>
-      <w:proofErr w:type="spellEnd"/>
-      <w:r>
-        <w:rPr>
-          <w:rFonts w:ascii="Tahoma" w:hAnsi="Tahoma" w:cs="Tahoma"/>
-        </w:rPr>
-        <w:t> and </w:t>
-      </w:r>
-      <w:proofErr w:type="spellStart"/>
-      <w:r>
-        <w:rPr>
-          <w:rFonts w:ascii="Tahoma" w:hAnsi="Tahoma" w:cs="Tahoma"/>
-          <w:i/>
-          <w:iCs/>
-        </w:rPr>
-        <w:t>DebtExpense</w:t>
-      </w:r>
-      <w:proofErr w:type="spellEnd"/>
-      <w:r>
-        <w:rPr>
-          <w:rFonts w:ascii="Tahoma" w:hAnsi="Tahoma" w:cs="Tahoma"/>
-        </w:rPr>
-        <w:t>, suggesting that people with lower income tend to borrow less.</w:t>
-      </w:r>
-    </w:p>
-    <w:p>
-      <w:pPr>
-        <w:tabs>
-          <w:tab w:val="left" w:pos="6502"/>
-        </w:tabs>
-        <w:spacing w:line="360" w:lineRule="auto"/>
-        <w:jc w:val="both"/>
-        <w:rPr>
-          <w:rFonts w:ascii="Tahoma" w:hAnsi="Tahoma" w:cs="Tahoma"/>
-        </w:rPr>
-      </w:pPr>
-      <w:r>
-        <w:rPr>
-          <w:rFonts w:ascii="Tahoma" w:hAnsi="Tahoma" w:cs="Tahoma"/>
-        </w:rPr>
-        <w:t>High correlation can also be seen for </w:t>
-      </w:r>
-      <w:r>
-        <w:rPr>
-          <w:rFonts w:ascii="Tahoma" w:hAnsi="Tahoma" w:cs="Tahoma"/>
-          <w:i/>
-          <w:iCs/>
-        </w:rPr>
-        <w:t>LTV</w:t>
-      </w:r>
-      <w:r>
-        <w:rPr>
-          <w:rFonts w:ascii="Tahoma" w:hAnsi="Tahoma" w:cs="Tahoma"/>
-        </w:rPr>
-        <w:t> and </w:t>
-      </w:r>
-      <w:r>
-        <w:rPr>
-          <w:rFonts w:ascii="Tahoma" w:hAnsi="Tahoma" w:cs="Tahoma"/>
-          <w:i/>
-          <w:iCs/>
-        </w:rPr>
-        <w:t>PMI</w:t>
-      </w:r>
-      <w:r>
-        <w:rPr>
-          <w:rFonts w:ascii="Tahoma" w:hAnsi="Tahoma" w:cs="Tahoma"/>
-        </w:rPr>
-        <w:t>, indicating that for higher Loan-to-Value ratios we can find higher percentages of mortgage balance at origination covered by loan level PMI.</w:t>
-      </w:r>
-    </w:p>
-    <w:p>
-      <w:pPr>
-        <w:tabs>
-          <w:tab w:val="left" w:pos="6502"/>
-        </w:tabs>
-        <w:spacing w:line="360" w:lineRule="auto"/>
-        <w:jc w:val="both"/>
-        <w:rPr>
-          <w:rFonts w:ascii="Tahoma" w:hAnsi="Tahoma" w:cs="Tahoma"/>
-        </w:rPr>
-      </w:pPr>
-      <w:r>
-        <w:rPr>
-          <w:rFonts w:ascii="Tahoma" w:hAnsi="Tahoma" w:cs="Tahoma"/>
-        </w:rPr>
-        <w:t>Lastly, we</w:t>
-      </w:r>
-      <w:r>
-        <w:rPr>
-          <w:rFonts w:ascii="Tahoma" w:hAnsi="Tahoma" w:cs="Tahoma"/>
-        </w:rPr>
-        <w:t xml:space="preserve"> highlight that </w:t>
-      </w:r>
-      <w:r>
-        <w:rPr>
-          <w:rFonts w:ascii="Tahoma" w:hAnsi="Tahoma" w:cs="Tahoma"/>
-          <w:i/>
-          <w:iCs/>
-        </w:rPr>
-        <w:t>CreditScore1</w:t>
-      </w:r>
-      <w:r>
-        <w:rPr>
-          <w:rFonts w:ascii="Tahoma" w:hAnsi="Tahoma" w:cs="Tahoma"/>
-        </w:rPr>
-        <w:t> and </w:t>
-      </w:r>
-      <w:r>
-        <w:rPr>
-          <w:rFonts w:ascii="Tahoma" w:hAnsi="Tahoma" w:cs="Tahoma"/>
-          <w:i/>
-          <w:iCs/>
-        </w:rPr>
-        <w:t>CreditScore2</w:t>
-      </w:r>
-      <w:r>
-        <w:rPr>
-          <w:rFonts w:ascii="Tahoma" w:hAnsi="Tahoma" w:cs="Tahoma"/>
-        </w:rPr>
-        <w:t> do not present high correlations with the other variables, not even between the two.</w:t>
-      </w:r>
-    </w:p>
-    <w:p>
-      <w:pPr>
-        <w:tabs>
-          <w:tab w:val="left" w:pos="6502"/>
-        </w:tabs>
-        <w:spacing w:line="360" w:lineRule="auto"/>
-        <w:jc w:val="both"/>
-        <w:rPr>
-          <w:rFonts w:ascii="Tahoma" w:hAnsi="Tahoma" w:cs="Tahoma"/>
-        </w:rPr>
-      </w:pPr>
-    </w:p>
-    <w:p>
-      <w:pPr>
-        <w:keepNext/>
-        <w:tabs>
-          <w:tab w:val="left" w:pos="6502"/>
-        </w:tabs>
-        <w:spacing w:line="360" w:lineRule="auto"/>
-        <w:jc w:val="both"/>
-        <w:rPr>
-          <w:rFonts w:ascii="Tahoma" w:hAnsi="Tahoma" w:cs="Tahoma"/>
-        </w:rPr>
-      </w:pPr>
-      <w:r>
-        <w:rPr>
-          <w:rFonts w:ascii="Tahoma" w:hAnsi="Tahoma" w:cs="Tahoma"/>
-          <w:noProof/>
-        </w:rPr>
-        <w:drawing>
-          <wp:inline distT="0" distB="0" distL="0" distR="0" wp14:anchorId="5D918BF6" wp14:editId="33B33AC7">
-            <wp:extent cx="5569527" cy="4557034"/>
-            <wp:effectExtent l="0" t="0" r="6350" b="2540"/>
-            <wp:docPr id="1942696875" name="Picture 11" descr="A graph with numbers and symbols&#10;&#10;Description automatically generated with medium confidence"/>
-            <wp:cNvGraphicFramePr>
-              <a:graphicFrameLocks xmlns:a="http://schemas.openxmlformats.org/drawingml/2006/main" noChangeAspect="1"/>
-            </wp:cNvGraphicFramePr>
-            <a:graphic xmlns:a="http://schemas.openxmlformats.org/drawingml/2006/main">
-              <a:graphicData uri="http://schemas.openxmlformats.org/drawingml/2006/picture">
-                <pic:pic xmlns:pic="http://schemas.openxmlformats.org/drawingml/2006/picture">
-                  <pic:nvPicPr>
-                    <pic:cNvPr id="1942696875" name="Picture 11" descr="A graph with numbers and symbols&#10;&#10;Description automatically generated with medium confidence"/>
-                    <pic:cNvPicPr/>
-                  </pic:nvPicPr>
-                  <pic:blipFill>
-                    <a:blip r:embed="rId15">
-                      <a:extLst>
-                        <a:ext uri="{28A0092B-C50C-407E-A947-70E740481C1C}">
-                          <a14:useLocalDpi xmlns:a14="http://schemas.microsoft.com/office/drawing/2010/main" val="0"/>
-                        </a:ext>
-                      </a:extLst>
-                    </a:blip>
-                    <a:stretch>
-                      <a:fillRect/>
-                    </a:stretch>
-                  </pic:blipFill>
-                  <pic:spPr>
-                    <a:xfrm>
-                      <a:off x="0" y="0"/>
-                      <a:ext cx="5595869" cy="4578587"/>
-                    </a:xfrm>
-                    <a:prstGeom prst="rect">
-                      <a:avLst/>
-                    </a:prstGeom>
-                  </pic:spPr>
-                </pic:pic>
-              </a:graphicData>
-            </a:graphic>
-          </wp:inline>
-        </w:drawing>
-      </w:r>
-    </w:p>
-    <w:p>
-      <w:pPr>
-        <w:pStyle w:val="Caption"/>
-        <w:spacing w:line="360" w:lineRule="auto"/>
-        <w:jc w:val="center"/>
-        <w:rPr>
-          <w:rFonts w:ascii="Tahoma" w:hAnsi="Tahoma" w:cs="Tahoma"/>
-          <w:sz w:val="24"/>
-          <w:szCs w:val="24"/>
-        </w:rPr>
-      </w:pPr>
-      <w:r>
-        <w:rPr>
-          <w:rFonts w:ascii="Tahoma" w:hAnsi="Tahoma" w:cs="Tahoma"/>
-          <w:sz w:val="24"/>
-          <w:szCs w:val="24"/>
-        </w:rPr>
-        <w:t xml:space="preserve">Figure </w:t>
-      </w:r>
-      <w:r>
-        <w:rPr>
-          <w:rFonts w:ascii="Tahoma" w:hAnsi="Tahoma" w:cs="Tahoma"/>
-          <w:sz w:val="24"/>
-          <w:szCs w:val="24"/>
-        </w:rPr>
-        <w:fldChar w:fldCharType="begin"/>
-      </w:r>
-      <w:r>
-        <w:rPr>
-          <w:rFonts w:ascii="Tahoma" w:hAnsi="Tahoma" w:cs="Tahoma"/>
-          <w:sz w:val="24"/>
-          <w:szCs w:val="24"/>
-        </w:rPr>
-        <w:instrText xml:space="preserve"> SEQ Figure \* ARABIC </w:instrText>
-      </w:r>
-      <w:r>
-        <w:rPr>
-          <w:rFonts w:ascii="Tahoma" w:hAnsi="Tahoma" w:cs="Tahoma"/>
-          <w:sz w:val="24"/>
-          <w:szCs w:val="24"/>
-        </w:rPr>
-        <w:fldChar w:fldCharType="separate"/>
-      </w:r>
-      <w:r>
-        <w:rPr>
-          <w:rFonts w:ascii="Tahoma" w:hAnsi="Tahoma" w:cs="Tahoma"/>
-          <w:noProof/>
-          <w:sz w:val="24"/>
-          <w:szCs w:val="24"/>
-        </w:rPr>
-        <w:t>5</w:t>
-      </w:r>
-      <w:r>
-        <w:rPr>
-          <w:rFonts w:ascii="Tahoma" w:hAnsi="Tahoma" w:cs="Tahoma"/>
-          <w:sz w:val="24"/>
-          <w:szCs w:val="24"/>
-        </w:rPr>
-        <w:fldChar w:fldCharType="end"/>
-      </w:r>
-    </w:p>
-    <w:p>
-      <w:pPr>
-        <w:tabs>
-          <w:tab w:val="left" w:pos="6502"/>
-        </w:tabs>
-        <w:spacing w:line="360" w:lineRule="auto"/>
-        <w:jc w:val="both"/>
-        <w:rPr>
-          <w:rFonts w:ascii="Tahoma" w:hAnsi="Tahoma" w:cs="Tahoma"/>
-        </w:rPr>
-      </w:pPr>
-      <w:r>
-        <w:rPr>
-          <w:rFonts w:ascii="Tahoma" w:hAnsi="Tahoma" w:cs="Tahoma"/>
-        </w:rPr>
-        <w:lastRenderedPageBreak/>
-        <w:t xml:space="preserve">From a graphical inspection, </w:t>
-      </w:r>
-      <w:proofErr w:type="gramStart"/>
-      <w:r>
-        <w:rPr>
-          <w:rFonts w:ascii="Tahoma" w:hAnsi="Tahoma" w:cs="Tahoma"/>
-        </w:rPr>
-        <w:t>it is clear that some</w:t>
-      </w:r>
-      <w:proofErr w:type="gramEnd"/>
-      <w:r>
-        <w:rPr>
-          <w:rFonts w:ascii="Tahoma" w:hAnsi="Tahoma" w:cs="Tahoma"/>
-        </w:rPr>
-        <w:t xml:space="preserve"> of the variables needed to be recoded or excluded for the analysis since they are extremely unbalanced. </w:t>
-      </w:r>
-      <w:proofErr w:type="gramStart"/>
-      <w:r>
-        <w:rPr>
-          <w:rFonts w:ascii="Tahoma" w:hAnsi="Tahoma" w:cs="Tahoma"/>
-        </w:rPr>
-        <w:t>In particular, variables</w:t>
-      </w:r>
-      <w:proofErr w:type="gramEnd"/>
-      <w:r>
-        <w:rPr>
-          <w:rFonts w:ascii="Tahoma" w:hAnsi="Tahoma" w:cs="Tahoma"/>
-        </w:rPr>
-        <w:t xml:space="preserve"> with a too low variance were removed because they don't have any relevant informational content, with nearly all observations falling in the same category.</w:t>
-      </w:r>
-    </w:p>
-    <w:p>
-      <w:pPr>
-        <w:tabs>
-          <w:tab w:val="left" w:pos="6502"/>
-        </w:tabs>
-        <w:spacing w:line="360" w:lineRule="auto"/>
-        <w:jc w:val="both"/>
-        <w:rPr>
-          <w:rFonts w:ascii="Tahoma" w:hAnsi="Tahoma" w:cs="Tahoma"/>
-        </w:rPr>
-      </w:pPr>
-      <w:r>
-        <w:rPr>
-          <w:rFonts w:ascii="Tahoma" w:hAnsi="Tahoma" w:cs="Tahoma"/>
-        </w:rPr>
-        <w:t xml:space="preserve">Additionally, gender variables are recoded, grouping all options other than male and female in the same category, as well as the number of borrowers for each loan, which is transformed into a dummy indicating whether there is more than one borrower or not. </w:t>
-      </w:r>
-    </w:p>
-    <w:p>
-      <w:pPr>
-        <w:tabs>
-          <w:tab w:val="left" w:pos="6502"/>
-        </w:tabs>
-        <w:spacing w:line="360" w:lineRule="auto"/>
-        <w:jc w:val="both"/>
-        <w:rPr>
-          <w:rFonts w:ascii="Tahoma" w:hAnsi="Tahoma" w:cs="Tahoma"/>
-        </w:rPr>
-      </w:pPr>
-      <w:r>
-        <w:rPr>
-          <w:rFonts w:ascii="Tahoma" w:hAnsi="Tahoma" w:cs="Tahoma"/>
-        </w:rPr>
-        <w:t xml:space="preserve">Lastly, some geographical variables were excluded from the analysis because they presented too much variance, such as the county and area code, while the </w:t>
-      </w:r>
-      <w:r>
-        <w:rPr>
-          <w:rFonts w:ascii="Tahoma" w:hAnsi="Tahoma" w:cs="Tahoma"/>
-          <w:i/>
-          <w:iCs/>
-        </w:rPr>
-        <w:t xml:space="preserve">State </w:t>
-      </w:r>
-      <w:r>
-        <w:rPr>
-          <w:rFonts w:ascii="Tahoma" w:hAnsi="Tahoma" w:cs="Tahoma"/>
-        </w:rPr>
-        <w:t>variable was kept.</w:t>
-      </w:r>
-    </w:p>
-    <w:p>
-      <w:pPr>
-        <w:tabs>
-          <w:tab w:val="left" w:pos="6502"/>
-        </w:tabs>
-        <w:spacing w:line="360" w:lineRule="auto"/>
-        <w:jc w:val="both"/>
-        <w:rPr>
-          <w:rFonts w:ascii="Tahoma" w:hAnsi="Tahoma" w:cs="Tahoma"/>
-        </w:rPr>
-      </w:pPr>
-      <w:r>
-        <w:rPr>
-          <w:rFonts w:ascii="Tahoma" w:hAnsi="Tahoma" w:cs="Tahoma"/>
-        </w:rPr>
-        <w:t xml:space="preserve">The final set of categorical features is therefore made up of 14 features, which were encoded for the subsequent analysis. </w:t>
-      </w:r>
+        </w:rPr>
+      </w:pPr>
     </w:p>
     <w:p>
       <w:pPr>
@@ -4092,7 +4027,6 @@
   <w:style w:type="character" w:default="1" w:styleId="DefaultParagraphFont">
     <w:name w:val="Default Paragraph Font"/>
     <w:uiPriority w:val="1"/>
-    <w:semiHidden/>
     <w:unhideWhenUsed/>
   </w:style>
   <w:style w:type="table" w:default="1" w:styleId="TableNormal">

</xml_diff>

<commit_message>
testo modelli ok + revisione FS
</commit_message>
<xml_diff>
--- a/TESTO/Furia - Exploratory Analysis.docx
+++ b/TESTO/Furia - Exploratory Analysis.docx
@@ -301,13 +301,7 @@
         <w:rPr>
           <w:rFonts w:ascii="Tahoma" w:hAnsi="Tahoma" w:cs="Tahoma"/>
         </w:rPr>
-        <w:t>so</w:t>
-      </w:r>
-      <w:r>
-        <w:rPr>
-          <w:rFonts w:ascii="Tahoma" w:hAnsi="Tahoma" w:cs="Tahoma"/>
-        </w:rPr>
-        <w:t xml:space="preserve">urce: </w:t>
+        <w:t xml:space="preserve">source: </w:t>
       </w:r>
       <w:hyperlink r:id="rId10" w:history="1">
         <w:r>
@@ -315,21 +309,7 @@
             <w:rStyle w:val="Hyperlink"/>
             <w:rFonts w:ascii="Tahoma" w:hAnsi="Tahoma" w:cs="Tahoma"/>
           </w:rPr>
-          <w:t>https://www.fhfa.gov/DataTools/Downloads/P</w:t>
-        </w:r>
-        <w:r>
-          <w:rPr>
-            <w:rStyle w:val="Hyperlink"/>
-            <w:rFonts w:ascii="Tahoma" w:hAnsi="Tahoma" w:cs="Tahoma"/>
-          </w:rPr>
-          <w:t>a</w:t>
-        </w:r>
-        <w:r>
-          <w:rPr>
-            <w:rStyle w:val="Hyperlink"/>
-            <w:rFonts w:ascii="Tahoma" w:hAnsi="Tahoma" w:cs="Tahoma"/>
-          </w:rPr>
-          <w:t>ges/Public-Use-Databases.aspx</w:t>
+          <w:t>https://www.fhfa.gov/DataTools/Downloads/Pages/Public-Use-Databases.aspx</w:t>
         </w:r>
       </w:hyperlink>
       <w:r>
@@ -357,13 +337,7 @@
         <w:rPr>
           <w:rFonts w:ascii="Tahoma" w:hAnsi="Tahoma" w:cs="Tahoma"/>
         </w:rPr>
-        <w:t>236763</w:t>
-      </w:r>
-      <w:r>
-        <w:rPr>
-          <w:rFonts w:ascii="Tahoma" w:hAnsi="Tahoma" w:cs="Tahoma"/>
-        </w:rPr>
-        <w:t xml:space="preserve"> </w:t>
+        <w:t xml:space="preserve">236763 </w:t>
       </w:r>
       <w:r>
         <w:rPr>
@@ -479,9 +453,13 @@
         <w:keepNext/>
         <w:spacing w:line="360" w:lineRule="auto"/>
         <w:jc w:val="both"/>
-      </w:pPr>
-      <w:r>
-        <w:rPr>
+        <w:rPr>
+          <w:rFonts w:ascii="Tahoma" w:hAnsi="Tahoma" w:cs="Tahoma"/>
+        </w:rPr>
+      </w:pPr>
+      <w:r>
+        <w:rPr>
+          <w:rFonts w:ascii="Tahoma" w:hAnsi="Tahoma" w:cs="Tahoma"/>
           <w:noProof/>
           <w14:ligatures w14:val="standardContextual"/>
         </w:rPr>
@@ -532,6 +510,9 @@
       <w:pPr>
         <w:pStyle w:val="Caption"/>
         <w:jc w:val="center"/>
+        <w:rPr>
+          <w:rFonts w:ascii="Tahoma" w:hAnsi="Tahoma" w:cs="Tahoma"/>
+        </w:rPr>
       </w:pPr>
     </w:p>
     <w:p>
@@ -543,19 +524,47 @@
         </w:rPr>
       </w:pPr>
       <w:r>
+        <w:rPr>
+          <w:rFonts w:ascii="Tahoma" w:hAnsi="Tahoma" w:cs="Tahoma"/>
+        </w:rPr>
         <w:lastRenderedPageBreak/>
         <w:t xml:space="preserve">Figure </w:t>
       </w:r>
-      <w:fldSimple w:instr=" SEQ Figure \* ARABIC ">
-        <w:r>
-          <w:rPr>
-            <w:noProof/>
-          </w:rPr>
-          <w:t>1</w:t>
-        </w:r>
-      </w:fldSimple>
-      <w:r>
-        <w:rPr>
+      <w:r>
+        <w:rPr>
+          <w:rFonts w:ascii="Tahoma" w:hAnsi="Tahoma" w:cs="Tahoma"/>
+        </w:rPr>
+        <w:fldChar w:fldCharType="begin"/>
+      </w:r>
+      <w:r>
+        <w:rPr>
+          <w:rFonts w:ascii="Tahoma" w:hAnsi="Tahoma" w:cs="Tahoma"/>
+        </w:rPr>
+        <w:instrText xml:space="preserve"> SEQ Figure \* ARABIC </w:instrText>
+      </w:r>
+      <w:r>
+        <w:rPr>
+          <w:rFonts w:ascii="Tahoma" w:hAnsi="Tahoma" w:cs="Tahoma"/>
+        </w:rPr>
+        <w:fldChar w:fldCharType="separate"/>
+      </w:r>
+      <w:r>
+        <w:rPr>
+          <w:rFonts w:ascii="Tahoma" w:hAnsi="Tahoma" w:cs="Tahoma"/>
+          <w:noProof/>
+        </w:rPr>
+        <w:t>1</w:t>
+      </w:r>
+      <w:r>
+        <w:rPr>
+          <w:rFonts w:ascii="Tahoma" w:hAnsi="Tahoma" w:cs="Tahoma"/>
+          <w:noProof/>
+        </w:rPr>
+        <w:fldChar w:fldCharType="end"/>
+      </w:r>
+      <w:r>
+        <w:rPr>
+          <w:rFonts w:ascii="Tahoma" w:hAnsi="Tahoma" w:cs="Tahoma"/>
           <w:noProof/>
         </w:rPr>
         <w:t>. InterestRate distribution and comparison with fitted normal distribution</w:t>
@@ -1301,49 +1310,13 @@
         <w:rPr>
           <w:rFonts w:ascii="Tahoma" w:hAnsi="Tahoma" w:cs="Tahoma"/>
         </w:rPr>
-        <w:t xml:space="preserve">categorical </w:t>
-      </w:r>
-      <w:r>
-        <w:rPr>
-          <w:rFonts w:ascii="Tahoma" w:hAnsi="Tahoma" w:cs="Tahoma"/>
-        </w:rPr>
-        <w:t>and</w:t>
-      </w:r>
-      <w:r>
-        <w:rPr>
-          <w:rFonts w:ascii="Tahoma" w:hAnsi="Tahoma" w:cs="Tahoma"/>
-        </w:rPr>
-        <w:t xml:space="preserve"> </w:t>
-      </w:r>
-      <w:r>
-        <w:rPr>
-          <w:rFonts w:ascii="Tahoma" w:hAnsi="Tahoma" w:cs="Tahoma"/>
-        </w:rPr>
-        <w:t xml:space="preserve">numerical variables </w:t>
-      </w:r>
-      <w:r>
-        <w:rPr>
-          <w:rFonts w:ascii="Tahoma" w:hAnsi="Tahoma" w:cs="Tahoma"/>
-        </w:rPr>
-        <w:t>were</w:t>
-      </w:r>
-      <w:r>
-        <w:rPr>
-          <w:rFonts w:ascii="Tahoma" w:hAnsi="Tahoma" w:cs="Tahoma"/>
-        </w:rPr>
-        <w:t xml:space="preserve"> subject to two separate flows of cleaning and exploration, consisting respectively of balance checks, recategorization and encoding for categorical variables </w:t>
-      </w:r>
-      <w:r>
-        <w:rPr>
-          <w:rFonts w:ascii="Tahoma" w:hAnsi="Tahoma" w:cs="Tahoma"/>
-        </w:rPr>
-        <w:t xml:space="preserve">and </w:t>
-      </w:r>
-      <w:r>
-        <w:rPr>
-          <w:rFonts w:ascii="Tahoma" w:hAnsi="Tahoma" w:cs="Tahoma"/>
-        </w:rPr>
-        <w:t xml:space="preserve">outlier detection, </w:t>
+        <w:t>categorical and</w:t>
+      </w:r>
+      <w:r>
+        <w:rPr>
+          <w:rFonts w:ascii="Tahoma" w:hAnsi="Tahoma" w:cs="Tahoma"/>
+        </w:rPr>
+        <w:t xml:space="preserve"> numerical variables were subject to two separate flows of cleaning and exploration, consisting respectively of balance checks, recategorization and encoding for categorical variables and outlier detection, </w:t>
       </w:r>
       <w:proofErr w:type="spellStart"/>
       <w:r>
@@ -1357,13 +1330,7 @@
         <w:rPr>
           <w:rFonts w:ascii="Tahoma" w:hAnsi="Tahoma" w:cs="Tahoma"/>
         </w:rPr>
-        <w:t xml:space="preserve"> and correlation analysis for numerical variables.</w:t>
-      </w:r>
-      <w:r>
-        <w:rPr>
-          <w:rFonts w:ascii="Tahoma" w:hAnsi="Tahoma" w:cs="Tahoma"/>
-        </w:rPr>
-        <w:t xml:space="preserve"> In fact, e</w:t>
+        <w:t xml:space="preserve"> and correlation analysis for numerical variables. In fact, e</w:t>
       </w:r>
       <w:r>
         <w:rPr>
@@ -1376,19 +1343,7 @@
           <w:rFonts w:ascii="Tahoma" w:hAnsi="Tahoma" w:cs="Tahoma"/>
         </w:rPr>
         <w:lastRenderedPageBreak/>
-        <w:t>analysis is a crucial preliminary step</w:t>
-      </w:r>
-      <w:r>
-        <w:rPr>
-          <w:rFonts w:ascii="Tahoma" w:hAnsi="Tahoma" w:cs="Tahoma"/>
-        </w:rPr>
-        <w:t xml:space="preserve"> before</w:t>
-      </w:r>
-      <w:r>
-        <w:rPr>
-          <w:rFonts w:ascii="Tahoma" w:hAnsi="Tahoma" w:cs="Tahoma"/>
-        </w:rPr>
-        <w:t xml:space="preserve"> constructing a regression model</w:t>
+        <w:t>analysis is a crucial preliminary step before constructing a regression model</w:t>
       </w:r>
       <w:r>
         <w:rPr>
@@ -1400,49 +1355,19 @@
         <w:rPr>
           <w:rFonts w:ascii="Tahoma" w:hAnsi="Tahoma" w:cs="Tahoma"/>
         </w:rPr>
-        <w:t xml:space="preserve"> </w:t>
-      </w:r>
-      <w:r>
-        <w:rPr>
-          <w:rFonts w:ascii="Tahoma" w:hAnsi="Tahoma" w:cs="Tahoma"/>
-        </w:rPr>
-        <w:t xml:space="preserve">allows </w:t>
-      </w:r>
-      <w:r>
-        <w:rPr>
-          <w:rFonts w:ascii="Tahoma" w:hAnsi="Tahoma" w:cs="Tahoma"/>
-        </w:rPr>
-        <w:t>us</w:t>
-      </w:r>
-      <w:r>
-        <w:rPr>
-          <w:rFonts w:ascii="Tahoma" w:hAnsi="Tahoma" w:cs="Tahoma"/>
-        </w:rPr>
-        <w:t xml:space="preserve"> to unveil hidden data </w:t>
-      </w:r>
-      <w:r>
-        <w:rPr>
-          <w:rFonts w:ascii="Tahoma" w:hAnsi="Tahoma" w:cs="Tahoma"/>
-        </w:rPr>
-        <w:t>patterns</w:t>
-      </w:r>
-      <w:r>
-        <w:rPr>
-          <w:rFonts w:ascii="Tahoma" w:hAnsi="Tahoma" w:cs="Tahoma"/>
-        </w:rPr>
-        <w:t xml:space="preserve"> and</w:t>
-      </w:r>
-      <w:r>
-        <w:rPr>
-          <w:rFonts w:ascii="Tahoma" w:hAnsi="Tahoma" w:cs="Tahoma"/>
-        </w:rPr>
-        <w:t xml:space="preserve"> is a first step towards the </w:t>
-      </w:r>
-      <w:r>
-        <w:rPr>
-          <w:rFonts w:ascii="Tahoma" w:hAnsi="Tahoma" w:cs="Tahoma"/>
-        </w:rPr>
-        <w:t xml:space="preserve">objective of identifying potential instances of discrimination. </w:t>
+        <w:t xml:space="preserve"> allows us to unveil hidden data </w:t>
+      </w:r>
+      <w:r>
+        <w:rPr>
+          <w:rFonts w:ascii="Tahoma" w:hAnsi="Tahoma" w:cs="Tahoma"/>
+        </w:rPr>
+        <w:t>patterns and</w:t>
+      </w:r>
+      <w:r>
+        <w:rPr>
+          <w:rFonts w:ascii="Tahoma" w:hAnsi="Tahoma" w:cs="Tahoma"/>
+        </w:rPr>
+        <w:t xml:space="preserve"> is a first step towards the objective of identifying potential instances of discrimination. </w:t>
       </w:r>
     </w:p>
     <w:p>
@@ -1472,37 +1397,7 @@
         <w:rPr>
           <w:rFonts w:ascii="Tahoma" w:hAnsi="Tahoma" w:cs="Tahoma"/>
         </w:rPr>
-        <w:t xml:space="preserve">An initial </w:t>
-      </w:r>
-      <w:r>
-        <w:rPr>
-          <w:rFonts w:ascii="Tahoma" w:hAnsi="Tahoma" w:cs="Tahoma"/>
-        </w:rPr>
-        <w:t>graphical inspection</w:t>
-      </w:r>
-      <w:r>
-        <w:rPr>
-          <w:rFonts w:ascii="Tahoma" w:hAnsi="Tahoma" w:cs="Tahoma"/>
-        </w:rPr>
-        <w:t xml:space="preserve"> showed that most categorical variables were </w:t>
-      </w:r>
-      <w:r>
-        <w:rPr>
-          <w:rFonts w:ascii="Tahoma" w:hAnsi="Tahoma" w:cs="Tahoma"/>
-        </w:rPr>
-        <w:t>extremely unbalanced</w:t>
-      </w:r>
-      <w:r>
-        <w:rPr>
-          <w:rFonts w:ascii="Tahoma" w:hAnsi="Tahoma" w:cs="Tahoma"/>
-        </w:rPr>
-        <w:t xml:space="preserve">, hence they </w:t>
-      </w:r>
-      <w:r>
-        <w:rPr>
-          <w:rFonts w:ascii="Tahoma" w:hAnsi="Tahoma" w:cs="Tahoma"/>
-        </w:rPr>
-        <w:t xml:space="preserve">needed to be recoded or excluded for the analysis. </w:t>
+        <w:t xml:space="preserve">An initial graphical inspection showed that most categorical variables were extremely unbalanced, hence they needed to be recoded or excluded for the analysis. </w:t>
       </w:r>
       <w:proofErr w:type="gramStart"/>
       <w:r>
@@ -1516,31 +1411,7 @@
         <w:rPr>
           <w:rFonts w:ascii="Tahoma" w:hAnsi="Tahoma" w:cs="Tahoma"/>
         </w:rPr>
-        <w:t xml:space="preserve"> with a too low variance were removed because they don't have any relevant informational content, with nearly all observations falling in the same category.</w:t>
-      </w:r>
-      <w:r>
-        <w:rPr>
-          <w:rFonts w:ascii="Tahoma" w:hAnsi="Tahoma" w:cs="Tahoma"/>
-        </w:rPr>
-        <w:t xml:space="preserve"> </w:t>
-      </w:r>
-      <w:r>
-        <w:rPr>
-          <w:rFonts w:ascii="Tahoma" w:hAnsi="Tahoma" w:cs="Tahoma"/>
-        </w:rPr>
-        <w:t xml:space="preserve">Additionally, gender variables </w:t>
-      </w:r>
-      <w:r>
-        <w:rPr>
-          <w:rFonts w:ascii="Tahoma" w:hAnsi="Tahoma" w:cs="Tahoma"/>
-        </w:rPr>
-        <w:t>were</w:t>
-      </w:r>
-      <w:r>
-        <w:rPr>
-          <w:rFonts w:ascii="Tahoma" w:hAnsi="Tahoma" w:cs="Tahoma"/>
-        </w:rPr>
-        <w:t xml:space="preserve"> recoded, grouping all options other than male and female in the same category, as well as the number of borrowers for each loan, which is transformed into a dummy indicating whether there is more than one borrower or not. Lastly, some geographical variables were excluded from the analysis because they presented too much variance, such as the county and area code, while the </w:t>
+        <w:t xml:space="preserve"> with a too low variance were removed because they don't have any relevant informational content, with nearly all observations falling in the same category. Additionally, gender variables were recoded, grouping all options other than male and female in the same category, as well as the number of borrowers for each loan, which is transformed into a dummy indicating whether there is more than one borrower or not. Lastly, some geographical variables were excluded from the analysis because they presented too much variance, such as the county and area code, while the </w:t>
       </w:r>
       <w:r>
         <w:rPr>
@@ -1554,19 +1425,7 @@
         <w:rPr>
           <w:rFonts w:ascii="Tahoma" w:hAnsi="Tahoma" w:cs="Tahoma"/>
         </w:rPr>
-        <w:t>variable was kept.</w:t>
-      </w:r>
-      <w:r>
-        <w:rPr>
-          <w:rFonts w:ascii="Tahoma" w:hAnsi="Tahoma" w:cs="Tahoma"/>
-        </w:rPr>
-        <w:t xml:space="preserve"> </w:t>
-      </w:r>
-      <w:r>
-        <w:rPr>
-          <w:rFonts w:ascii="Tahoma" w:hAnsi="Tahoma" w:cs="Tahoma"/>
-        </w:rPr>
-        <w:t xml:space="preserve">The final set of categorical features is therefore made up of 14 features, which were encoded for the subsequent analysis. </w:t>
+        <w:t xml:space="preserve">variable was kept. The final set of categorical features is therefore made up of 14 features, which were encoded for the subsequent analysis. </w:t>
       </w:r>
     </w:p>
     <w:p>
@@ -1714,13 +1573,7 @@
         <w:rPr>
           <w:rFonts w:ascii="Tahoma" w:hAnsi="Tahoma" w:cs="Tahoma"/>
         </w:rPr>
-        <w:t xml:space="preserve"> </w:t>
-      </w:r>
-      <w:r>
-        <w:rPr>
-          <w:rFonts w:ascii="Tahoma" w:hAnsi="Tahoma" w:cs="Tahoma"/>
-        </w:rPr>
-        <w:t xml:space="preserve">due to its limited meaningfulness and the highly skewed distribution. Applying </w:t>
+        <w:t xml:space="preserve"> due to its limited meaningfulness and the highly skewed distribution. Applying </w:t>
       </w:r>
       <w:proofErr w:type="spellStart"/>
       <w:r>
@@ -1734,13 +1587,7 @@
         <w:rPr>
           <w:rFonts w:ascii="Tahoma" w:hAnsi="Tahoma" w:cs="Tahoma"/>
         </w:rPr>
-        <w:t xml:space="preserve"> in this case would result in a loss of all information content within the variable.</w:t>
-      </w:r>
-      <w:r>
-        <w:rPr>
-          <w:rFonts w:ascii="Tahoma" w:hAnsi="Tahoma" w:cs="Tahoma"/>
-        </w:rPr>
-        <w:t xml:space="preserve"> Similarly, the variable </w:t>
+        <w:t xml:space="preserve"> in this case would result in a loss of all information content within the variable. Similarly, the variable </w:t>
       </w:r>
       <w:r>
         <w:rPr>
@@ -1805,37 +1652,7 @@
         <w:rPr>
           <w:rFonts w:ascii="Tahoma" w:hAnsi="Tahoma" w:cs="Tahoma"/>
         </w:rPr>
-        <w:t xml:space="preserve">After a standardization step, we ran a correlation analysis to study the relations between the variables. </w:t>
-      </w:r>
-      <w:r>
-        <w:rPr>
-          <w:rFonts w:ascii="Tahoma" w:hAnsi="Tahoma" w:cs="Tahoma"/>
-        </w:rPr>
-        <w:t xml:space="preserve">From this </w:t>
-      </w:r>
-      <w:r>
-        <w:rPr>
-          <w:rFonts w:ascii="Tahoma" w:hAnsi="Tahoma" w:cs="Tahoma"/>
-        </w:rPr>
-        <w:t xml:space="preserve">analysis </w:t>
-      </w:r>
-      <w:r>
-        <w:rPr>
-          <w:rFonts w:ascii="Tahoma" w:hAnsi="Tahoma" w:cs="Tahoma"/>
-        </w:rPr>
-        <w:t xml:space="preserve">we </w:t>
-      </w:r>
-      <w:r>
-        <w:rPr>
-          <w:rFonts w:ascii="Tahoma" w:hAnsi="Tahoma" w:cs="Tahoma"/>
-        </w:rPr>
-        <w:t xml:space="preserve">identified some very strong correlations between pairs of variables, </w:t>
-      </w:r>
-      <w:r>
-        <w:rPr>
-          <w:rFonts w:ascii="Tahoma" w:hAnsi="Tahoma" w:cs="Tahoma"/>
-        </w:rPr>
-        <w:t xml:space="preserve">which are </w:t>
+        <w:t xml:space="preserve">After a standardization step, we ran a correlation analysis to study the relations between the variables. From this analysis we identified some very strong correlations between pairs of variables, which are </w:t>
       </w:r>
       <w:proofErr w:type="gramStart"/>
       <w:r>
@@ -1849,25 +1666,7 @@
         <w:rPr>
           <w:rFonts w:ascii="Tahoma" w:hAnsi="Tahoma" w:cs="Tahoma"/>
         </w:rPr>
-        <w:t xml:space="preserve"> </w:t>
-      </w:r>
-      <w:r>
-        <w:rPr>
-          <w:rFonts w:ascii="Tahoma" w:hAnsi="Tahoma" w:cs="Tahoma"/>
-        </w:rPr>
-        <w:t>they</w:t>
-      </w:r>
-      <w:r>
-        <w:rPr>
-          <w:rFonts w:ascii="Tahoma" w:hAnsi="Tahoma" w:cs="Tahoma"/>
-        </w:rPr>
-        <w:t xml:space="preserve"> present very similar information.</w:t>
-      </w:r>
-      <w:r>
-        <w:rPr>
-          <w:rFonts w:ascii="Tahoma" w:hAnsi="Tahoma" w:cs="Tahoma"/>
-        </w:rPr>
-        <w:t xml:space="preserve"> </w:t>
+        <w:t xml:space="preserve"> they present very similar information. </w:t>
       </w:r>
     </w:p>
     <w:p>
@@ -1885,19 +1684,7 @@
         <w:rPr>
           <w:rFonts w:ascii="Tahoma" w:hAnsi="Tahoma" w:cs="Tahoma"/>
         </w:rPr>
-        <w:t>For example,</w:t>
-      </w:r>
-      <w:r>
-        <w:rPr>
-          <w:rFonts w:ascii="Tahoma" w:hAnsi="Tahoma" w:cs="Tahoma"/>
-        </w:rPr>
-        <w:t xml:space="preserve"> the variables</w:t>
-      </w:r>
-      <w:r>
-        <w:rPr>
-          <w:rFonts w:ascii="Tahoma" w:hAnsi="Tahoma" w:cs="Tahoma"/>
-        </w:rPr>
-        <w:t> </w:t>
+        <w:t>For example, the variables </w:t>
       </w:r>
       <w:r>
         <w:rPr>
@@ -1927,25 +1714,7 @@
         <w:rPr>
           <w:rFonts w:ascii="Tahoma" w:hAnsi="Tahoma" w:cs="Tahoma"/>
         </w:rPr>
-        <w:t xml:space="preserve"> presented </w:t>
-      </w:r>
-      <w:r>
-        <w:rPr>
-          <w:rFonts w:ascii="Tahoma" w:hAnsi="Tahoma" w:cs="Tahoma"/>
-        </w:rPr>
-        <w:t xml:space="preserve">a correlation of 0.96. We </w:t>
-      </w:r>
-      <w:r>
-        <w:rPr>
-          <w:rFonts w:ascii="Tahoma" w:hAnsi="Tahoma" w:cs="Tahoma"/>
-        </w:rPr>
-        <w:t xml:space="preserve">decided to exclude the </w:t>
-      </w:r>
-      <w:r>
-        <w:rPr>
-          <w:rFonts w:ascii="Tahoma" w:hAnsi="Tahoma" w:cs="Tahoma"/>
-        </w:rPr>
-        <w:t>variable </w:t>
+        <w:t xml:space="preserve"> presented a correlation of 0.96. We decided to exclude the variable </w:t>
       </w:r>
       <w:r>
         <w:rPr>
@@ -1959,19 +1728,7 @@
         <w:rPr>
           <w:rFonts w:ascii="Tahoma" w:hAnsi="Tahoma" w:cs="Tahoma"/>
         </w:rPr>
-        <w:t xml:space="preserve">, indicating the year in which the mortgage was acquired by the Federal Home Loan Bank, and we </w:t>
-      </w:r>
-      <w:r>
-        <w:rPr>
-          <w:rFonts w:ascii="Tahoma" w:hAnsi="Tahoma" w:cs="Tahoma"/>
-        </w:rPr>
-        <w:t>kept</w:t>
-      </w:r>
-      <w:r>
-        <w:rPr>
-          <w:rFonts w:ascii="Tahoma" w:hAnsi="Tahoma" w:cs="Tahoma"/>
-        </w:rPr>
-        <w:t> </w:t>
+        <w:t>, indicating the year in which the mortgage was acquired by the Federal Home Loan Bank, and we kept </w:t>
       </w:r>
       <w:proofErr w:type="spellStart"/>
       <w:r>
@@ -1987,13 +1744,7 @@
         <w:rPr>
           <w:rFonts w:ascii="Tahoma" w:hAnsi="Tahoma" w:cs="Tahoma"/>
         </w:rPr>
-        <w:t>, the variable indicating the year in which the mortgage was originated.</w:t>
-      </w:r>
-      <w:r>
-        <w:rPr>
-          <w:rFonts w:ascii="Tahoma" w:hAnsi="Tahoma" w:cs="Tahoma"/>
-        </w:rPr>
-        <w:t xml:space="preserve"> This is due to the higher correlation that the year of origination of a mortgage has with the interest rate associated to it. In fact, the target variable, </w:t>
+        <w:t>, the variable indicating the year in which the mortgage was originated. This is due to the higher correlation that the year of origination of a mortgage has with the interest rate associated to it. In fact, the target variable, </w:t>
       </w:r>
       <w:proofErr w:type="spellStart"/>
       <w:r>
@@ -2051,15 +1802,7 @@
           <w:kern w:val="2"/>
           <w14:ligatures w14:val="standardContextual"/>
         </w:rPr>
-        <w:t xml:space="preserve">Kernel Density Estimation (KDE) plot </w:t>
-      </w:r>
-      <w:r>
-        <w:rPr>
-          <w:rFonts w:ascii="Tahoma" w:eastAsiaTheme="minorHAnsi" w:hAnsi="Tahoma" w:cs="Tahoma"/>
-          <w:kern w:val="2"/>
-          <w14:ligatures w14:val="standardContextual"/>
-        </w:rPr>
-        <w:t xml:space="preserve">of </w:t>
+        <w:t xml:space="preserve">Kernel Density Estimation (KDE) plot of </w:t>
       </w:r>
       <w:proofErr w:type="spellStart"/>
       <w:r>
@@ -2099,47 +1842,7 @@
           <w:kern w:val="2"/>
           <w14:ligatures w14:val="standardContextual"/>
         </w:rPr>
-        <w:t xml:space="preserve">, which </w:t>
-      </w:r>
-      <w:r>
-        <w:rPr>
-          <w:rFonts w:ascii="Tahoma" w:eastAsiaTheme="minorHAnsi" w:hAnsi="Tahoma" w:cs="Tahoma"/>
-          <w:kern w:val="2"/>
-          <w14:ligatures w14:val="standardContextual"/>
-        </w:rPr>
-        <w:t xml:space="preserve">is a graphical representation of the probability density of </w:t>
-      </w:r>
-      <w:r>
-        <w:rPr>
-          <w:rFonts w:ascii="Tahoma" w:eastAsiaTheme="minorHAnsi" w:hAnsi="Tahoma" w:cs="Tahoma"/>
-          <w:kern w:val="2"/>
-          <w14:ligatures w14:val="standardContextual"/>
-        </w:rPr>
-        <w:t>this</w:t>
-      </w:r>
-      <w:r>
-        <w:rPr>
-          <w:rFonts w:ascii="Tahoma" w:eastAsiaTheme="minorHAnsi" w:hAnsi="Tahoma" w:cs="Tahoma"/>
-          <w:kern w:val="2"/>
-          <w14:ligatures w14:val="standardContextual"/>
-        </w:rPr>
-        <w:t xml:space="preserve"> continuous variable</w:t>
-      </w:r>
-      <w:r>
-        <w:rPr>
-          <w:rFonts w:ascii="Tahoma" w:eastAsiaTheme="minorHAnsi" w:hAnsi="Tahoma" w:cs="Tahoma"/>
-          <w:kern w:val="2"/>
-          <w14:ligatures w14:val="standardContextual"/>
-        </w:rPr>
-        <w:t xml:space="preserve"> by year of origination</w:t>
-      </w:r>
-      <w:r>
-        <w:rPr>
-          <w:rFonts w:ascii="Tahoma" w:eastAsiaTheme="minorHAnsi" w:hAnsi="Tahoma" w:cs="Tahoma"/>
-          <w:kern w:val="2"/>
-          <w14:ligatures w14:val="standardContextual"/>
-        </w:rPr>
-        <w:t>.</w:t>
+        <w:t>, which is a graphical representation of the probability density of this continuous variable by year of origination.</w:t>
       </w:r>
     </w:p>
     <w:p>
@@ -2147,9 +1850,13 @@
         <w:keepNext/>
         <w:spacing w:line="360" w:lineRule="auto"/>
         <w:jc w:val="center"/>
-      </w:pPr>
-      <w:r>
-        <w:rPr>
+        <w:rPr>
+          <w:rFonts w:ascii="Tahoma" w:hAnsi="Tahoma" w:cs="Tahoma"/>
+        </w:rPr>
+      </w:pPr>
+      <w:r>
+        <w:rPr>
+          <w:rFonts w:ascii="Tahoma" w:hAnsi="Tahoma" w:cs="Tahoma"/>
           <w:noProof/>
           <w14:ligatures w14:val="standardContextual"/>
         </w:rPr>
@@ -2206,32 +1913,74 @@
         </w:rPr>
       </w:pPr>
       <w:r>
+        <w:rPr>
+          <w:rFonts w:ascii="Tahoma" w:hAnsi="Tahoma" w:cs="Tahoma"/>
+        </w:rPr>
         <w:t xml:space="preserve">Figure </w:t>
       </w:r>
-      <w:fldSimple w:instr=" SEQ Figure \* ARABIC ">
-        <w:r>
-          <w:rPr>
-            <w:noProof/>
-          </w:rPr>
-          <w:t>3</w:t>
-        </w:r>
-      </w:fldSimple>
-      <w:r>
+      <w:r>
+        <w:rPr>
+          <w:rFonts w:ascii="Tahoma" w:hAnsi="Tahoma" w:cs="Tahoma"/>
+        </w:rPr>
+        <w:fldChar w:fldCharType="begin"/>
+      </w:r>
+      <w:r>
+        <w:rPr>
+          <w:rFonts w:ascii="Tahoma" w:hAnsi="Tahoma" w:cs="Tahoma"/>
+        </w:rPr>
+        <w:instrText xml:space="preserve"> SEQ Figure \* ARABIC </w:instrText>
+      </w:r>
+      <w:r>
+        <w:rPr>
+          <w:rFonts w:ascii="Tahoma" w:hAnsi="Tahoma" w:cs="Tahoma"/>
+        </w:rPr>
+        <w:fldChar w:fldCharType="separate"/>
+      </w:r>
+      <w:r>
+        <w:rPr>
+          <w:rFonts w:ascii="Tahoma" w:hAnsi="Tahoma" w:cs="Tahoma"/>
+          <w:noProof/>
+        </w:rPr>
+        <w:t>3</w:t>
+      </w:r>
+      <w:r>
+        <w:rPr>
+          <w:rFonts w:ascii="Tahoma" w:hAnsi="Tahoma" w:cs="Tahoma"/>
+          <w:noProof/>
+        </w:rPr>
+        <w:fldChar w:fldCharType="end"/>
+      </w:r>
+      <w:r>
+        <w:rPr>
+          <w:rFonts w:ascii="Tahoma" w:hAnsi="Tahoma" w:cs="Tahoma"/>
+        </w:rPr>
         <w:t>.</w:t>
       </w:r>
       <w:r>
+        <w:rPr>
+          <w:rFonts w:ascii="Tahoma" w:hAnsi="Tahoma" w:cs="Tahoma"/>
+        </w:rPr>
         <w:t xml:space="preserve"> KDE of </w:t>
       </w:r>
       <w:proofErr w:type="spellStart"/>
       <w:r>
+        <w:rPr>
+          <w:rFonts w:ascii="Tahoma" w:hAnsi="Tahoma" w:cs="Tahoma"/>
+        </w:rPr>
         <w:t>InterestRate</w:t>
       </w:r>
       <w:proofErr w:type="spellEnd"/>
       <w:r>
+        <w:rPr>
+          <w:rFonts w:ascii="Tahoma" w:hAnsi="Tahoma" w:cs="Tahoma"/>
+        </w:rPr>
         <w:t xml:space="preserve"> by </w:t>
       </w:r>
       <w:proofErr w:type="spellStart"/>
       <w:r>
+        <w:rPr>
+          <w:rFonts w:ascii="Tahoma" w:hAnsi="Tahoma" w:cs="Tahoma"/>
+        </w:rPr>
         <w:t>NoteDate</w:t>
       </w:r>
       <w:proofErr w:type="spellEnd"/>
@@ -2263,31 +2012,7 @@
         <w:rPr>
           <w:rFonts w:ascii="Tahoma" w:hAnsi="Tahoma" w:cs="Tahoma"/>
         </w:rPr>
-        <w:t>T</w:t>
-      </w:r>
-      <w:r>
-        <w:rPr>
-          <w:rFonts w:ascii="Tahoma" w:hAnsi="Tahoma" w:cs="Tahoma"/>
-        </w:rPr>
-        <w:t>h</w:t>
-      </w:r>
-      <w:r>
-        <w:rPr>
-          <w:rFonts w:ascii="Tahoma" w:hAnsi="Tahoma" w:cs="Tahoma"/>
-        </w:rPr>
-        <w:t>e</w:t>
-      </w:r>
-      <w:r>
-        <w:rPr>
-          <w:rFonts w:ascii="Tahoma" w:hAnsi="Tahoma" w:cs="Tahoma"/>
-        </w:rPr>
-        <w:t xml:space="preserve"> matrix </w:t>
-      </w:r>
-      <w:r>
-        <w:rPr>
-          <w:rFonts w:ascii="Tahoma" w:hAnsi="Tahoma" w:cs="Tahoma"/>
-        </w:rPr>
-        <w:t xml:space="preserve">in Figure </w:t>
+        <w:t xml:space="preserve">The matrix in Figure </w:t>
       </w:r>
       <w:r>
         <w:rPr>
@@ -2377,25 +2102,7 @@
         <w:rPr>
           <w:rFonts w:ascii="Tahoma" w:hAnsi="Tahoma" w:cs="Tahoma"/>
         </w:rPr>
-        <w:t>Notably</w:t>
-      </w:r>
-      <w:r>
-        <w:rPr>
-          <w:rFonts w:ascii="Tahoma" w:hAnsi="Tahoma" w:cs="Tahoma"/>
-        </w:rPr>
-        <w:t xml:space="preserve">, the third highest value of the correlation </w:t>
-      </w:r>
-      <w:r>
-        <w:rPr>
-          <w:rFonts w:ascii="Tahoma" w:hAnsi="Tahoma" w:cs="Tahoma"/>
-        </w:rPr>
-        <w:t>coefficient</w:t>
-      </w:r>
-      <w:r>
-        <w:rPr>
-          <w:rFonts w:ascii="Tahoma" w:hAnsi="Tahoma" w:cs="Tahoma"/>
-        </w:rPr>
-        <w:t xml:space="preserve"> between </w:t>
+        <w:t>Notably, the third highest value of the correlation coefficient between </w:t>
       </w:r>
       <w:proofErr w:type="spellStart"/>
       <w:r>
@@ -2477,13 +2184,7 @@
         <w:rPr>
           <w:rFonts w:ascii="Tahoma" w:hAnsi="Tahoma" w:cs="Tahoma"/>
         </w:rPr>
-        <w:t>Regarding the other variables, w</w:t>
-      </w:r>
-      <w:r>
-        <w:rPr>
-          <w:rFonts w:ascii="Tahoma" w:hAnsi="Tahoma" w:cs="Tahoma"/>
-        </w:rPr>
-        <w:t>e can identify strong correlation between the age of borrower 1 and the age of borrower 2, which we can explain if we assume that often the second borrower is borrower 1's partner.</w:t>
+        <w:t>Regarding the other variables, we can identify strong correlation between the age of borrower 1 and the age of borrower 2, which we can explain if we assume that often the second borrower is borrower 1's partner.</w:t>
       </w:r>
       <w:r>
         <w:rPr>
@@ -2521,14 +2222,14 @@
         <w:rPr>
           <w:rFonts w:ascii="Tahoma" w:hAnsi="Tahoma" w:cs="Tahoma"/>
         </w:rPr>
-        <w:t xml:space="preserve"> present a correlation of 0.6, as we can expect, meaning that higher housing expenses are </w:t>
+        <w:t xml:space="preserve"> present </w:t>
       </w:r>
       <w:r>
         <w:rPr>
           <w:rFonts w:ascii="Tahoma" w:hAnsi="Tahoma" w:cs="Tahoma"/>
         </w:rPr>
         <w:lastRenderedPageBreak/>
-        <w:t>associated</w:t>
+        <w:t>a correlation of 0.6, as we can expect, meaning that higher housing expenses are associated</w:t>
       </w:r>
       <w:r>
         <w:rPr>
@@ -2694,13 +2395,7 @@
         <w:rPr>
           <w:rFonts w:ascii="Tahoma" w:hAnsi="Tahoma" w:cs="Tahoma"/>
         </w:rPr>
-        <w:t>Lastly, we</w:t>
-      </w:r>
-      <w:r>
-        <w:rPr>
-          <w:rFonts w:ascii="Tahoma" w:hAnsi="Tahoma" w:cs="Tahoma"/>
-        </w:rPr>
-        <w:t xml:space="preserve"> highlight that</w:t>
+        <w:t>Lastly, we highlight that</w:t>
       </w:r>
       <w:r>
         <w:rPr>
@@ -2763,6 +2458,9 @@
         </w:tabs>
         <w:spacing w:line="360" w:lineRule="auto"/>
         <w:jc w:val="both"/>
+        <w:rPr>
+          <w:rFonts w:ascii="Tahoma" w:hAnsi="Tahoma" w:cs="Tahoma"/>
+        </w:rPr>
       </w:pPr>
       <w:r>
         <w:rPr>
@@ -2823,20 +2521,53 @@
         </w:rPr>
       </w:pPr>
       <w:r>
+        <w:rPr>
+          <w:rFonts w:ascii="Tahoma" w:hAnsi="Tahoma" w:cs="Tahoma"/>
+        </w:rPr>
         <w:t xml:space="preserve">Figure </w:t>
       </w:r>
-      <w:fldSimple w:instr=" SEQ Figure \* ARABIC ">
-        <w:r>
-          <w:rPr>
-            <w:noProof/>
-          </w:rPr>
-          <w:t>4</w:t>
-        </w:r>
-      </w:fldSimple>
-      <w:r>
+      <w:r>
+        <w:rPr>
+          <w:rFonts w:ascii="Tahoma" w:hAnsi="Tahoma" w:cs="Tahoma"/>
+        </w:rPr>
+        <w:fldChar w:fldCharType="begin"/>
+      </w:r>
+      <w:r>
+        <w:rPr>
+          <w:rFonts w:ascii="Tahoma" w:hAnsi="Tahoma" w:cs="Tahoma"/>
+        </w:rPr>
+        <w:instrText xml:space="preserve"> SEQ Figure \* ARABIC </w:instrText>
+      </w:r>
+      <w:r>
+        <w:rPr>
+          <w:rFonts w:ascii="Tahoma" w:hAnsi="Tahoma" w:cs="Tahoma"/>
+        </w:rPr>
+        <w:fldChar w:fldCharType="separate"/>
+      </w:r>
+      <w:r>
+        <w:rPr>
+          <w:rFonts w:ascii="Tahoma" w:hAnsi="Tahoma" w:cs="Tahoma"/>
+          <w:noProof/>
+        </w:rPr>
+        <w:t>4</w:t>
+      </w:r>
+      <w:r>
+        <w:rPr>
+          <w:rFonts w:ascii="Tahoma" w:hAnsi="Tahoma" w:cs="Tahoma"/>
+          <w:noProof/>
+        </w:rPr>
+        <w:fldChar w:fldCharType="end"/>
+      </w:r>
+      <w:r>
+        <w:rPr>
+          <w:rFonts w:ascii="Tahoma" w:hAnsi="Tahoma" w:cs="Tahoma"/>
+        </w:rPr>
         <w:t>.</w:t>
       </w:r>
       <w:r>
+        <w:rPr>
+          <w:rFonts w:ascii="Tahoma" w:hAnsi="Tahoma" w:cs="Tahoma"/>
+        </w:rPr>
         <w:t xml:space="preserve"> Correlation heatmap</w:t>
       </w:r>
     </w:p>
@@ -2867,25 +2598,7 @@
         <w:rPr>
           <w:rFonts w:ascii="Tahoma" w:hAnsi="Tahoma" w:cs="Tahoma"/>
         </w:rPr>
-        <w:t>Finally</w:t>
-      </w:r>
-      <w:r>
-        <w:rPr>
-          <w:rFonts w:ascii="Tahoma" w:hAnsi="Tahoma" w:cs="Tahoma"/>
-        </w:rPr>
-        <w:t>, we explore</w:t>
-      </w:r>
-      <w:r>
-        <w:rPr>
-          <w:rFonts w:ascii="Tahoma" w:hAnsi="Tahoma" w:cs="Tahoma"/>
-        </w:rPr>
-        <w:t>d</w:t>
-      </w:r>
-      <w:r>
-        <w:rPr>
-          <w:rFonts w:ascii="Tahoma" w:hAnsi="Tahoma" w:cs="Tahoma"/>
-        </w:rPr>
-        <w:t xml:space="preserve"> the differences in the distribution of </w:t>
+        <w:t xml:space="preserve">Finally, we explored the differences in the distribution of </w:t>
       </w:r>
       <w:proofErr w:type="spellStart"/>
       <w:r>
@@ -2901,13 +2614,7 @@
         <w:rPr>
           <w:rFonts w:ascii="Tahoma" w:hAnsi="Tahoma" w:cs="Tahoma"/>
         </w:rPr>
-        <w:t xml:space="preserve"> across different levels of sensitive variables</w:t>
-      </w:r>
-      <w:r>
-        <w:rPr>
-          <w:rFonts w:ascii="Tahoma" w:hAnsi="Tahoma" w:cs="Tahoma"/>
-        </w:rPr>
-        <w:t xml:space="preserve">: minority status, </w:t>
+        <w:t xml:space="preserve"> across different levels of sensitive variables: minority status, </w:t>
       </w:r>
       <w:proofErr w:type="gramStart"/>
       <w:r>
@@ -2921,13 +2628,7 @@
         <w:rPr>
           <w:rFonts w:ascii="Tahoma" w:hAnsi="Tahoma" w:cs="Tahoma"/>
         </w:rPr>
-        <w:t xml:space="preserve"> and age</w:t>
-      </w:r>
-      <w:r>
-        <w:rPr>
-          <w:rFonts w:ascii="Tahoma" w:hAnsi="Tahoma" w:cs="Tahoma"/>
-        </w:rPr>
-        <w:t>.</w:t>
+        <w:t xml:space="preserve"> and age.</w:t>
       </w:r>
     </w:p>
     <w:p>
@@ -2976,13 +2677,7 @@
         <w:rPr>
           <w:rFonts w:ascii="Tahoma" w:hAnsi="Tahoma" w:cs="Tahoma"/>
         </w:rPr>
-        <w:t xml:space="preserve"> variable. From the boxplot in Figure 3(a), we can observe that minority applicants tend to be assigned higher interest rates. In particular, the median and the third quartile of interest rates for minority applicants are much higher than those of white applicants. A similar pattern can be observed for female applicants, where once again the median and the third quartile of the interest rate distribution are higher than those of men, as shown in Figure 3(b). This indicates that at the higher range of interest rates, when other risk factors are likely to be present simultaneously, the minority status of an applicant or their gender may be perceived as a higher risk by bankers. Consequently, this results in a trend of less favorable interest rates for minority and female applicants, potentially raising concerns about discriminatory lending practices if this difference cannot be traced back to other factors.</w:t>
-      </w:r>
-      <w:r>
-        <w:rPr>
-          <w:rFonts w:ascii="Tahoma" w:hAnsi="Tahoma" w:cs="Tahoma"/>
-        </w:rPr>
-        <w:t xml:space="preserve"> Lastly, for what concerns age, no clear relationship can be found with our variable of interest, as highlighted by the correlation analysis in Figure 5.</w:t>
+        <w:t xml:space="preserve"> variable. From the boxplot in Figure 3(a), we can observe that minority applicants tend to be assigned higher interest rates. In particular, the median and the third quartile of interest rates for minority applicants are much higher than those of white applicants. A similar pattern can be observed for female applicants, where once again the median and the third quartile of the interest rate distribution are higher than those of men, as shown in Figure 3(b). This indicates that at the higher range of interest rates, when other risk factors are likely to be present simultaneously, the minority status of an applicant or their gender may be perceived as a higher risk by bankers. Consequently, this results in a trend of less favorable interest rates for minority and female applicants, potentially raising concerns about discriminatory lending practices if this difference cannot be traced back to other factors. Lastly, for what concerns age, no clear relationship can be found with our variable of interest, as highlighted by the correlation analysis in Figure 5.</w:t>
       </w:r>
     </w:p>
     <w:p>
@@ -3281,35 +2976,25 @@
           <w:rFonts w:ascii="Tahoma" w:hAnsi="Tahoma" w:cs="Tahoma"/>
         </w:rPr>
       </w:pPr>
-      <w:r>
-        <w:rPr>
-          <w:rFonts w:ascii="Tahoma" w:hAnsi="Tahoma" w:cs="Tahoma"/>
-        </w:rPr>
-        <w:t xml:space="preserve">Table 1. List of variables </w:t>
-      </w:r>
-      <w:r>
-        <w:rPr>
-          <w:rFonts w:ascii="Tahoma" w:hAnsi="Tahoma" w:cs="Tahoma"/>
-        </w:rPr>
-        <w:t>retained</w:t>
-      </w:r>
-      <w:r>
-        <w:rPr>
-          <w:rFonts w:ascii="Tahoma" w:hAnsi="Tahoma" w:cs="Tahoma"/>
-        </w:rPr>
-        <w:t xml:space="preserve"> for analysis</w:t>
-      </w:r>
-      <w:r>
-        <w:rPr>
-          <w:rFonts w:ascii="Tahoma" w:hAnsi="Tahoma" w:cs="Tahoma"/>
-        </w:rPr>
-        <w:t xml:space="preserve"> from the original dataset</w:t>
-      </w:r>
-      <w:r>
-        <w:rPr>
-          <w:rFonts w:ascii="Tahoma" w:hAnsi="Tahoma" w:cs="Tahoma"/>
-        </w:rPr>
-        <w:t>, after cleaning</w:t>
+      <w:commentRangeStart w:id="5"/>
+      <w:r>
+        <w:rPr>
+          <w:rFonts w:ascii="Tahoma" w:hAnsi="Tahoma" w:cs="Tahoma"/>
+        </w:rPr>
+        <w:t xml:space="preserve">Table 1. </w:t>
+      </w:r>
+      <w:commentRangeEnd w:id="5"/>
+      <w:r>
+        <w:rPr>
+          <w:rStyle w:val="CommentReference"/>
+        </w:rPr>
+        <w:commentReference w:id="5"/>
+      </w:r>
+      <w:r>
+        <w:rPr>
+          <w:rFonts w:ascii="Tahoma" w:hAnsi="Tahoma" w:cs="Tahoma"/>
+        </w:rPr>
+        <w:t>List of variables retained for analysis from the original dataset, after cleaning</w:t>
       </w:r>
       <w:r>
         <w:rPr>
@@ -3333,9 +3018,9 @@
         <w:tblLook w:val="04A0" w:firstRow="1" w:lastRow="0" w:firstColumn="1" w:lastColumn="0" w:noHBand="0" w:noVBand="1"/>
       </w:tblPr>
       <w:tblGrid>
-        <w:gridCol w:w="440"/>
-        <w:gridCol w:w="2763"/>
-        <w:gridCol w:w="6537"/>
+        <w:gridCol w:w="457"/>
+        <w:gridCol w:w="2953"/>
+        <w:gridCol w:w="6330"/>
       </w:tblGrid>
       <w:tr>
         <w:trPr>
@@ -3355,7 +3040,15 @@
             <w:vAlign w:val="bottom"/>
             <w:hideMark/>
           </w:tcPr>
-          <w:p/>
+          <w:p>
+            <w:pPr>
+              <w:rPr>
+                <w:rFonts w:ascii="Tahoma" w:hAnsi="Tahoma" w:cs="Tahoma"/>
+                <w:sz w:val="22"/>
+                <w:szCs w:val="22"/>
+              </w:rPr>
+            </w:pPr>
+          </w:p>
         </w:tc>
         <w:tc>
           <w:tcPr>
@@ -3373,7 +3066,7 @@
           <w:p>
             <w:pPr>
               <w:rPr>
-                <w:rFonts w:ascii="Calibri" w:hAnsi="Calibri" w:cs="Calibri"/>
+                <w:rFonts w:ascii="Tahoma" w:hAnsi="Tahoma" w:cs="Tahoma"/>
                 <w:b/>
                 <w:bCs/>
                 <w:color w:val="000000"/>
@@ -3383,7 +3076,7 @@
             </w:pPr>
             <w:r>
               <w:rPr>
-                <w:rFonts w:ascii="Calibri" w:hAnsi="Calibri" w:cs="Calibri"/>
+                <w:rFonts w:ascii="Tahoma" w:hAnsi="Tahoma" w:cs="Tahoma"/>
                 <w:b/>
                 <w:bCs/>
                 <w:color w:val="000000"/>
@@ -3409,7 +3102,7 @@
           <w:p>
             <w:pPr>
               <w:rPr>
-                <w:rFonts w:ascii="Calibri" w:hAnsi="Calibri" w:cs="Calibri"/>
+                <w:rFonts w:ascii="Tahoma" w:hAnsi="Tahoma" w:cs="Tahoma"/>
                 <w:b/>
                 <w:bCs/>
                 <w:color w:val="000000"/>
@@ -3419,7 +3112,7 @@
             </w:pPr>
             <w:r>
               <w:rPr>
-                <w:rFonts w:ascii="Calibri" w:hAnsi="Calibri" w:cs="Calibri"/>
+                <w:rFonts w:ascii="Tahoma" w:hAnsi="Tahoma" w:cs="Tahoma"/>
                 <w:b/>
                 <w:bCs/>
                 <w:color w:val="000000"/>
@@ -3451,15 +3144,15 @@
           <w:p>
             <w:pPr>
               <w:rPr>
-                <w:rFonts w:ascii="Calibri" w:hAnsi="Calibri" w:cs="Calibri"/>
-                <w:color w:val="000000"/>
-                <w:sz w:val="22"/>
-                <w:szCs w:val="22"/>
-              </w:rPr>
-            </w:pPr>
-            <w:r>
-              <w:rPr>
-                <w:rFonts w:ascii="Calibri" w:hAnsi="Calibri" w:cs="Calibri"/>
+                <w:rFonts w:ascii="Tahoma" w:hAnsi="Tahoma" w:cs="Tahoma"/>
+                <w:color w:val="000000"/>
+                <w:sz w:val="22"/>
+                <w:szCs w:val="22"/>
+              </w:rPr>
+            </w:pPr>
+            <w:r>
+              <w:rPr>
+                <w:rFonts w:ascii="Tahoma" w:hAnsi="Tahoma" w:cs="Tahoma"/>
                 <w:color w:val="000000"/>
                 <w:sz w:val="22"/>
                 <w:szCs w:val="22"/>
@@ -3484,15 +3177,15 @@
           <w:p>
             <w:pPr>
               <w:rPr>
-                <w:rFonts w:ascii="Calibri" w:hAnsi="Calibri" w:cs="Calibri"/>
-                <w:color w:val="000000"/>
-                <w:sz w:val="22"/>
-                <w:szCs w:val="22"/>
-              </w:rPr>
-            </w:pPr>
-            <w:r>
-              <w:rPr>
-                <w:rFonts w:ascii="Calibri" w:hAnsi="Calibri" w:cs="Calibri"/>
+                <w:rFonts w:ascii="Tahoma" w:hAnsi="Tahoma" w:cs="Tahoma"/>
+                <w:color w:val="000000"/>
+                <w:sz w:val="22"/>
+                <w:szCs w:val="22"/>
+              </w:rPr>
+            </w:pPr>
+            <w:r>
+              <w:rPr>
+                <w:rFonts w:ascii="Tahoma" w:hAnsi="Tahoma" w:cs="Tahoma"/>
                 <w:color w:val="000000"/>
                 <w:sz w:val="22"/>
                 <w:szCs w:val="22"/>
@@ -3517,15 +3210,15 @@
           <w:p>
             <w:pPr>
               <w:rPr>
-                <w:rFonts w:ascii="Calibri" w:hAnsi="Calibri" w:cs="Calibri"/>
-                <w:color w:val="000000"/>
-                <w:sz w:val="22"/>
-                <w:szCs w:val="22"/>
-              </w:rPr>
-            </w:pPr>
-            <w:r>
-              <w:rPr>
-                <w:rFonts w:ascii="Calibri" w:hAnsi="Calibri" w:cs="Calibri"/>
+                <w:rFonts w:ascii="Tahoma" w:hAnsi="Tahoma" w:cs="Tahoma"/>
+                <w:color w:val="000000"/>
+                <w:sz w:val="22"/>
+                <w:szCs w:val="22"/>
+              </w:rPr>
+            </w:pPr>
+            <w:r>
+              <w:rPr>
+                <w:rFonts w:ascii="Tahoma" w:hAnsi="Tahoma" w:cs="Tahoma"/>
                 <w:color w:val="000000"/>
                 <w:sz w:val="22"/>
                 <w:szCs w:val="22"/>
@@ -3555,15 +3248,15 @@
           <w:p>
             <w:pPr>
               <w:rPr>
-                <w:rFonts w:ascii="Calibri" w:hAnsi="Calibri" w:cs="Calibri"/>
-                <w:color w:val="000000"/>
-                <w:sz w:val="22"/>
-                <w:szCs w:val="22"/>
-              </w:rPr>
-            </w:pPr>
-            <w:r>
-              <w:rPr>
-                <w:rFonts w:ascii="Calibri" w:hAnsi="Calibri" w:cs="Calibri"/>
+                <w:rFonts w:ascii="Tahoma" w:hAnsi="Tahoma" w:cs="Tahoma"/>
+                <w:color w:val="000000"/>
+                <w:sz w:val="22"/>
+                <w:szCs w:val="22"/>
+              </w:rPr>
+            </w:pPr>
+            <w:r>
+              <w:rPr>
+                <w:rFonts w:ascii="Tahoma" w:hAnsi="Tahoma" w:cs="Tahoma"/>
                 <w:color w:val="000000"/>
                 <w:sz w:val="22"/>
                 <w:szCs w:val="22"/>
@@ -3588,15 +3281,15 @@
           <w:p>
             <w:pPr>
               <w:rPr>
-                <w:rFonts w:ascii="Calibri" w:hAnsi="Calibri" w:cs="Calibri"/>
-                <w:color w:val="000000"/>
-                <w:sz w:val="22"/>
-                <w:szCs w:val="22"/>
-              </w:rPr>
-            </w:pPr>
-            <w:r>
-              <w:rPr>
-                <w:rFonts w:ascii="Calibri" w:hAnsi="Calibri" w:cs="Calibri"/>
+                <w:rFonts w:ascii="Tahoma" w:hAnsi="Tahoma" w:cs="Tahoma"/>
+                <w:color w:val="000000"/>
+                <w:sz w:val="22"/>
+                <w:szCs w:val="22"/>
+              </w:rPr>
+            </w:pPr>
+            <w:r>
+              <w:rPr>
+                <w:rFonts w:ascii="Tahoma" w:hAnsi="Tahoma" w:cs="Tahoma"/>
                 <w:color w:val="000000"/>
                 <w:sz w:val="22"/>
                 <w:szCs w:val="22"/>
@@ -3620,15 +3313,15 @@
           <w:p>
             <w:pPr>
               <w:rPr>
-                <w:rFonts w:ascii="Calibri" w:hAnsi="Calibri" w:cs="Calibri"/>
-                <w:color w:val="000000"/>
-                <w:sz w:val="22"/>
-                <w:szCs w:val="22"/>
-              </w:rPr>
-            </w:pPr>
-            <w:r>
-              <w:rPr>
-                <w:rFonts w:ascii="Calibri" w:hAnsi="Calibri" w:cs="Calibri"/>
+                <w:rFonts w:ascii="Tahoma" w:hAnsi="Tahoma" w:cs="Tahoma"/>
+                <w:color w:val="000000"/>
+                <w:sz w:val="22"/>
+                <w:szCs w:val="22"/>
+              </w:rPr>
+            </w:pPr>
+            <w:r>
+              <w:rPr>
+                <w:rFonts w:ascii="Tahoma" w:hAnsi="Tahoma" w:cs="Tahoma"/>
                 <w:color w:val="000000"/>
                 <w:sz w:val="22"/>
                 <w:szCs w:val="22"/>
@@ -3658,15 +3351,15 @@
           <w:p>
             <w:pPr>
               <w:rPr>
-                <w:rFonts w:ascii="Calibri" w:hAnsi="Calibri" w:cs="Calibri"/>
-                <w:color w:val="000000"/>
-                <w:sz w:val="22"/>
-                <w:szCs w:val="22"/>
-              </w:rPr>
-            </w:pPr>
-            <w:r>
-              <w:rPr>
-                <w:rFonts w:ascii="Calibri" w:hAnsi="Calibri" w:cs="Calibri"/>
+                <w:rFonts w:ascii="Tahoma" w:hAnsi="Tahoma" w:cs="Tahoma"/>
+                <w:color w:val="000000"/>
+                <w:sz w:val="22"/>
+                <w:szCs w:val="22"/>
+              </w:rPr>
+            </w:pPr>
+            <w:r>
+              <w:rPr>
+                <w:rFonts w:ascii="Tahoma" w:hAnsi="Tahoma" w:cs="Tahoma"/>
                 <w:color w:val="000000"/>
                 <w:sz w:val="22"/>
                 <w:szCs w:val="22"/>
@@ -3691,15 +3384,15 @@
           <w:p>
             <w:pPr>
               <w:rPr>
-                <w:rFonts w:ascii="Calibri" w:hAnsi="Calibri" w:cs="Calibri"/>
-                <w:color w:val="000000"/>
-                <w:sz w:val="22"/>
-                <w:szCs w:val="22"/>
-              </w:rPr>
-            </w:pPr>
-            <w:r>
-              <w:rPr>
-                <w:rFonts w:ascii="Calibri" w:hAnsi="Calibri" w:cs="Calibri"/>
+                <w:rFonts w:ascii="Tahoma" w:hAnsi="Tahoma" w:cs="Tahoma"/>
+                <w:color w:val="000000"/>
+                <w:sz w:val="22"/>
+                <w:szCs w:val="22"/>
+              </w:rPr>
+            </w:pPr>
+            <w:r>
+              <w:rPr>
+                <w:rFonts w:ascii="Tahoma" w:hAnsi="Tahoma" w:cs="Tahoma"/>
                 <w:color w:val="000000"/>
                 <w:sz w:val="22"/>
                 <w:szCs w:val="22"/>
@@ -3723,15 +3416,15 @@
           <w:p>
             <w:pPr>
               <w:rPr>
-                <w:rFonts w:ascii="Calibri" w:hAnsi="Calibri" w:cs="Calibri"/>
-                <w:color w:val="000000"/>
-                <w:sz w:val="22"/>
-                <w:szCs w:val="22"/>
-              </w:rPr>
-            </w:pPr>
-            <w:r>
-              <w:rPr>
-                <w:rFonts w:ascii="Calibri" w:hAnsi="Calibri" w:cs="Calibri"/>
+                <w:rFonts w:ascii="Tahoma" w:hAnsi="Tahoma" w:cs="Tahoma"/>
+                <w:color w:val="000000"/>
+                <w:sz w:val="22"/>
+                <w:szCs w:val="22"/>
+              </w:rPr>
+            </w:pPr>
+            <w:r>
+              <w:rPr>
+                <w:rFonts w:ascii="Tahoma" w:hAnsi="Tahoma" w:cs="Tahoma"/>
                 <w:color w:val="000000"/>
                 <w:sz w:val="22"/>
                 <w:szCs w:val="22"/>
@@ -3761,15 +3454,15 @@
           <w:p>
             <w:pPr>
               <w:rPr>
-                <w:rFonts w:ascii="Calibri" w:hAnsi="Calibri" w:cs="Calibri"/>
-                <w:color w:val="000000"/>
-                <w:sz w:val="22"/>
-                <w:szCs w:val="22"/>
-              </w:rPr>
-            </w:pPr>
-            <w:r>
-              <w:rPr>
-                <w:rFonts w:ascii="Calibri" w:hAnsi="Calibri" w:cs="Calibri"/>
+                <w:rFonts w:ascii="Tahoma" w:hAnsi="Tahoma" w:cs="Tahoma"/>
+                <w:color w:val="000000"/>
+                <w:sz w:val="22"/>
+                <w:szCs w:val="22"/>
+              </w:rPr>
+            </w:pPr>
+            <w:r>
+              <w:rPr>
+                <w:rFonts w:ascii="Tahoma" w:hAnsi="Tahoma" w:cs="Tahoma"/>
                 <w:color w:val="000000"/>
                 <w:sz w:val="22"/>
                 <w:szCs w:val="22"/>
@@ -3794,7 +3487,7 @@
           <w:p>
             <w:pPr>
               <w:rPr>
-                <w:rFonts w:ascii="Calibri" w:hAnsi="Calibri" w:cs="Calibri"/>
+                <w:rFonts w:ascii="Tahoma" w:hAnsi="Tahoma" w:cs="Tahoma"/>
                 <w:color w:val="000000"/>
                 <w:sz w:val="22"/>
                 <w:szCs w:val="22"/>
@@ -3803,7 +3496,7 @@
             <w:proofErr w:type="spellStart"/>
             <w:r>
               <w:rPr>
-                <w:rFonts w:ascii="Calibri" w:hAnsi="Calibri" w:cs="Calibri"/>
+                <w:rFonts w:ascii="Tahoma" w:hAnsi="Tahoma" w:cs="Tahoma"/>
                 <w:color w:val="000000"/>
                 <w:sz w:val="22"/>
                 <w:szCs w:val="22"/>
@@ -3828,15 +3521,15 @@
           <w:p>
             <w:pPr>
               <w:rPr>
-                <w:rFonts w:ascii="Calibri" w:hAnsi="Calibri" w:cs="Calibri"/>
-                <w:color w:val="000000"/>
-                <w:sz w:val="22"/>
-                <w:szCs w:val="22"/>
-              </w:rPr>
-            </w:pPr>
-            <w:r>
-              <w:rPr>
-                <w:rFonts w:ascii="Calibri" w:hAnsi="Calibri" w:cs="Calibri"/>
+                <w:rFonts w:ascii="Tahoma" w:hAnsi="Tahoma" w:cs="Tahoma"/>
+                <w:color w:val="000000"/>
+                <w:sz w:val="22"/>
+                <w:szCs w:val="22"/>
+              </w:rPr>
+            </w:pPr>
+            <w:r>
+              <w:rPr>
+                <w:rFonts w:ascii="Tahoma" w:hAnsi="Tahoma" w:cs="Tahoma"/>
                 <w:color w:val="000000"/>
                 <w:sz w:val="22"/>
                 <w:szCs w:val="22"/>
@@ -3866,15 +3559,15 @@
           <w:p>
             <w:pPr>
               <w:rPr>
-                <w:rFonts w:ascii="Calibri" w:hAnsi="Calibri" w:cs="Calibri"/>
-                <w:color w:val="000000"/>
-                <w:sz w:val="22"/>
-                <w:szCs w:val="22"/>
-              </w:rPr>
-            </w:pPr>
-            <w:r>
-              <w:rPr>
-                <w:rFonts w:ascii="Calibri" w:hAnsi="Calibri" w:cs="Calibri"/>
+                <w:rFonts w:ascii="Tahoma" w:hAnsi="Tahoma" w:cs="Tahoma"/>
+                <w:color w:val="000000"/>
+                <w:sz w:val="22"/>
+                <w:szCs w:val="22"/>
+              </w:rPr>
+            </w:pPr>
+            <w:r>
+              <w:rPr>
+                <w:rFonts w:ascii="Tahoma" w:hAnsi="Tahoma" w:cs="Tahoma"/>
                 <w:color w:val="000000"/>
                 <w:sz w:val="22"/>
                 <w:szCs w:val="22"/>
@@ -3899,7 +3592,7 @@
           <w:p>
             <w:pPr>
               <w:rPr>
-                <w:rFonts w:ascii="Calibri" w:hAnsi="Calibri" w:cs="Calibri"/>
+                <w:rFonts w:ascii="Tahoma" w:hAnsi="Tahoma" w:cs="Tahoma"/>
                 <w:color w:val="000000"/>
                 <w:sz w:val="22"/>
                 <w:szCs w:val="22"/>
@@ -3908,7 +3601,7 @@
             <w:proofErr w:type="spellStart"/>
             <w:r>
               <w:rPr>
-                <w:rFonts w:ascii="Calibri" w:hAnsi="Calibri" w:cs="Calibri"/>
+                <w:rFonts w:ascii="Tahoma" w:hAnsi="Tahoma" w:cs="Tahoma"/>
                 <w:color w:val="000000"/>
                 <w:sz w:val="22"/>
                 <w:szCs w:val="22"/>
@@ -3933,15 +3626,15 @@
           <w:p>
             <w:pPr>
               <w:rPr>
-                <w:rFonts w:ascii="Calibri" w:hAnsi="Calibri" w:cs="Calibri"/>
-                <w:color w:val="000000"/>
-                <w:sz w:val="22"/>
-                <w:szCs w:val="22"/>
-              </w:rPr>
-            </w:pPr>
-            <w:r>
-              <w:rPr>
-                <w:rFonts w:ascii="Calibri" w:hAnsi="Calibri" w:cs="Calibri"/>
+                <w:rFonts w:ascii="Tahoma" w:hAnsi="Tahoma" w:cs="Tahoma"/>
+                <w:color w:val="000000"/>
+                <w:sz w:val="22"/>
+                <w:szCs w:val="22"/>
+              </w:rPr>
+            </w:pPr>
+            <w:r>
+              <w:rPr>
+                <w:rFonts w:ascii="Tahoma" w:hAnsi="Tahoma" w:cs="Tahoma"/>
                 <w:color w:val="000000"/>
                 <w:sz w:val="22"/>
                 <w:szCs w:val="22"/>
@@ -3971,15 +3664,15 @@
           <w:p>
             <w:pPr>
               <w:rPr>
-                <w:rFonts w:ascii="Calibri" w:hAnsi="Calibri" w:cs="Calibri"/>
-                <w:color w:val="000000"/>
-                <w:sz w:val="22"/>
-                <w:szCs w:val="22"/>
-              </w:rPr>
-            </w:pPr>
-            <w:r>
-              <w:rPr>
-                <w:rFonts w:ascii="Calibri" w:hAnsi="Calibri" w:cs="Calibri"/>
+                <w:rFonts w:ascii="Tahoma" w:hAnsi="Tahoma" w:cs="Tahoma"/>
+                <w:color w:val="000000"/>
+                <w:sz w:val="22"/>
+                <w:szCs w:val="22"/>
+              </w:rPr>
+            </w:pPr>
+            <w:r>
+              <w:rPr>
+                <w:rFonts w:ascii="Tahoma" w:hAnsi="Tahoma" w:cs="Tahoma"/>
                 <w:color w:val="000000"/>
                 <w:sz w:val="22"/>
                 <w:szCs w:val="22"/>
@@ -4004,15 +3697,15 @@
           <w:p>
             <w:pPr>
               <w:rPr>
-                <w:rFonts w:ascii="Calibri" w:hAnsi="Calibri" w:cs="Calibri"/>
-                <w:color w:val="000000"/>
-                <w:sz w:val="22"/>
-                <w:szCs w:val="22"/>
-              </w:rPr>
-            </w:pPr>
-            <w:r>
-              <w:rPr>
-                <w:rFonts w:ascii="Calibri" w:hAnsi="Calibri" w:cs="Calibri"/>
+                <w:rFonts w:ascii="Tahoma" w:hAnsi="Tahoma" w:cs="Tahoma"/>
+                <w:color w:val="000000"/>
+                <w:sz w:val="22"/>
+                <w:szCs w:val="22"/>
+              </w:rPr>
+            </w:pPr>
+            <w:r>
+              <w:rPr>
+                <w:rFonts w:ascii="Tahoma" w:hAnsi="Tahoma" w:cs="Tahoma"/>
                 <w:color w:val="000000"/>
                 <w:sz w:val="22"/>
                 <w:szCs w:val="22"/>
@@ -4036,15 +3729,15 @@
           <w:p>
             <w:pPr>
               <w:rPr>
-                <w:rFonts w:ascii="Calibri" w:hAnsi="Calibri" w:cs="Calibri"/>
-                <w:color w:val="000000"/>
-                <w:sz w:val="22"/>
-                <w:szCs w:val="22"/>
-              </w:rPr>
-            </w:pPr>
-            <w:r>
-              <w:rPr>
-                <w:rFonts w:ascii="Calibri" w:hAnsi="Calibri" w:cs="Calibri"/>
+                <w:rFonts w:ascii="Tahoma" w:hAnsi="Tahoma" w:cs="Tahoma"/>
+                <w:color w:val="000000"/>
+                <w:sz w:val="22"/>
+                <w:szCs w:val="22"/>
+              </w:rPr>
+            </w:pPr>
+            <w:r>
+              <w:rPr>
+                <w:rFonts w:ascii="Tahoma" w:hAnsi="Tahoma" w:cs="Tahoma"/>
                 <w:color w:val="000000"/>
                 <w:sz w:val="22"/>
                 <w:szCs w:val="22"/>
@@ -4074,15 +3767,15 @@
           <w:p>
             <w:pPr>
               <w:rPr>
-                <w:rFonts w:ascii="Calibri" w:hAnsi="Calibri" w:cs="Calibri"/>
-                <w:color w:val="000000"/>
-                <w:sz w:val="22"/>
-                <w:szCs w:val="22"/>
-              </w:rPr>
-            </w:pPr>
-            <w:r>
-              <w:rPr>
-                <w:rFonts w:ascii="Calibri" w:hAnsi="Calibri" w:cs="Calibri"/>
+                <w:rFonts w:ascii="Tahoma" w:hAnsi="Tahoma" w:cs="Tahoma"/>
+                <w:color w:val="000000"/>
+                <w:sz w:val="22"/>
+                <w:szCs w:val="22"/>
+              </w:rPr>
+            </w:pPr>
+            <w:r>
+              <w:rPr>
+                <w:rFonts w:ascii="Tahoma" w:hAnsi="Tahoma" w:cs="Tahoma"/>
                 <w:color w:val="000000"/>
                 <w:sz w:val="22"/>
                 <w:szCs w:val="22"/>
@@ -4107,15 +3800,15 @@
           <w:p>
             <w:pPr>
               <w:rPr>
-                <w:rFonts w:ascii="Calibri" w:hAnsi="Calibri" w:cs="Calibri"/>
-                <w:color w:val="000000"/>
-                <w:sz w:val="22"/>
-                <w:szCs w:val="22"/>
-              </w:rPr>
-            </w:pPr>
-            <w:r>
-              <w:rPr>
-                <w:rFonts w:ascii="Calibri" w:hAnsi="Calibri" w:cs="Calibri"/>
+                <w:rFonts w:ascii="Tahoma" w:hAnsi="Tahoma" w:cs="Tahoma"/>
+                <w:color w:val="000000"/>
+                <w:sz w:val="22"/>
+                <w:szCs w:val="22"/>
+              </w:rPr>
+            </w:pPr>
+            <w:r>
+              <w:rPr>
+                <w:rFonts w:ascii="Tahoma" w:hAnsi="Tahoma" w:cs="Tahoma"/>
                 <w:color w:val="000000"/>
                 <w:sz w:val="22"/>
                 <w:szCs w:val="22"/>
@@ -4139,15 +3832,15 @@
           <w:p>
             <w:pPr>
               <w:rPr>
-                <w:rFonts w:ascii="Calibri" w:hAnsi="Calibri" w:cs="Calibri"/>
-                <w:color w:val="000000"/>
-                <w:sz w:val="22"/>
-                <w:szCs w:val="22"/>
-              </w:rPr>
-            </w:pPr>
-            <w:r>
-              <w:rPr>
-                <w:rFonts w:ascii="Calibri" w:hAnsi="Calibri" w:cs="Calibri"/>
+                <w:rFonts w:ascii="Tahoma" w:hAnsi="Tahoma" w:cs="Tahoma"/>
+                <w:color w:val="000000"/>
+                <w:sz w:val="22"/>
+                <w:szCs w:val="22"/>
+              </w:rPr>
+            </w:pPr>
+            <w:r>
+              <w:rPr>
+                <w:rFonts w:ascii="Tahoma" w:hAnsi="Tahoma" w:cs="Tahoma"/>
                 <w:color w:val="000000"/>
                 <w:sz w:val="22"/>
                 <w:szCs w:val="22"/>
@@ -4177,15 +3870,15 @@
           <w:p>
             <w:pPr>
               <w:rPr>
-                <w:rFonts w:ascii="Calibri" w:hAnsi="Calibri" w:cs="Calibri"/>
-                <w:color w:val="000000"/>
-                <w:sz w:val="22"/>
-                <w:szCs w:val="22"/>
-              </w:rPr>
-            </w:pPr>
-            <w:r>
-              <w:rPr>
-                <w:rFonts w:ascii="Calibri" w:hAnsi="Calibri" w:cs="Calibri"/>
+                <w:rFonts w:ascii="Tahoma" w:hAnsi="Tahoma" w:cs="Tahoma"/>
+                <w:color w:val="000000"/>
+                <w:sz w:val="22"/>
+                <w:szCs w:val="22"/>
+              </w:rPr>
+            </w:pPr>
+            <w:r>
+              <w:rPr>
+                <w:rFonts w:ascii="Tahoma" w:hAnsi="Tahoma" w:cs="Tahoma"/>
                 <w:color w:val="000000"/>
                 <w:sz w:val="22"/>
                 <w:szCs w:val="22"/>
@@ -4210,7 +3903,7 @@
           <w:p>
             <w:pPr>
               <w:rPr>
-                <w:rFonts w:ascii="Calibri" w:hAnsi="Calibri" w:cs="Calibri"/>
+                <w:rFonts w:ascii="Tahoma" w:hAnsi="Tahoma" w:cs="Tahoma"/>
                 <w:color w:val="000000"/>
                 <w:sz w:val="22"/>
                 <w:szCs w:val="22"/>
@@ -4219,7 +3912,7 @@
             <w:proofErr w:type="spellStart"/>
             <w:r>
               <w:rPr>
-                <w:rFonts w:ascii="Calibri" w:hAnsi="Calibri" w:cs="Calibri"/>
+                <w:rFonts w:ascii="Tahoma" w:hAnsi="Tahoma" w:cs="Tahoma"/>
                 <w:color w:val="000000"/>
                 <w:sz w:val="22"/>
                 <w:szCs w:val="22"/>
@@ -4244,15 +3937,15 @@
           <w:p>
             <w:pPr>
               <w:rPr>
-                <w:rFonts w:ascii="Calibri" w:hAnsi="Calibri" w:cs="Calibri"/>
-                <w:color w:val="000000"/>
-                <w:sz w:val="22"/>
-                <w:szCs w:val="22"/>
-              </w:rPr>
-            </w:pPr>
-            <w:r>
-              <w:rPr>
-                <w:rFonts w:ascii="Calibri" w:hAnsi="Calibri" w:cs="Calibri"/>
+                <w:rFonts w:ascii="Tahoma" w:hAnsi="Tahoma" w:cs="Tahoma"/>
+                <w:color w:val="000000"/>
+                <w:sz w:val="22"/>
+                <w:szCs w:val="22"/>
+              </w:rPr>
+            </w:pPr>
+            <w:r>
+              <w:rPr>
+                <w:rFonts w:ascii="Tahoma" w:hAnsi="Tahoma" w:cs="Tahoma"/>
                 <w:color w:val="000000"/>
                 <w:sz w:val="22"/>
                 <w:szCs w:val="22"/>
@@ -4282,15 +3975,15 @@
           <w:p>
             <w:pPr>
               <w:rPr>
-                <w:rFonts w:ascii="Calibri" w:hAnsi="Calibri" w:cs="Calibri"/>
-                <w:color w:val="000000"/>
-                <w:sz w:val="22"/>
-                <w:szCs w:val="22"/>
-              </w:rPr>
-            </w:pPr>
-            <w:r>
-              <w:rPr>
-                <w:rFonts w:ascii="Calibri" w:hAnsi="Calibri" w:cs="Calibri"/>
+                <w:rFonts w:ascii="Tahoma" w:hAnsi="Tahoma" w:cs="Tahoma"/>
+                <w:color w:val="000000"/>
+                <w:sz w:val="22"/>
+                <w:szCs w:val="22"/>
+              </w:rPr>
+            </w:pPr>
+            <w:r>
+              <w:rPr>
+                <w:rFonts w:ascii="Tahoma" w:hAnsi="Tahoma" w:cs="Tahoma"/>
                 <w:color w:val="000000"/>
                 <w:sz w:val="22"/>
                 <w:szCs w:val="22"/>
@@ -4315,7 +4008,7 @@
           <w:p>
             <w:pPr>
               <w:rPr>
-                <w:rFonts w:ascii="Calibri" w:hAnsi="Calibri" w:cs="Calibri"/>
+                <w:rFonts w:ascii="Tahoma" w:hAnsi="Tahoma" w:cs="Tahoma"/>
                 <w:color w:val="000000"/>
                 <w:sz w:val="22"/>
                 <w:szCs w:val="22"/>
@@ -4324,7 +4017,7 @@
             <w:proofErr w:type="spellStart"/>
             <w:r>
               <w:rPr>
-                <w:rFonts w:ascii="Calibri" w:hAnsi="Calibri" w:cs="Calibri"/>
+                <w:rFonts w:ascii="Tahoma" w:hAnsi="Tahoma" w:cs="Tahoma"/>
                 <w:color w:val="000000"/>
                 <w:sz w:val="22"/>
                 <w:szCs w:val="22"/>
@@ -4349,15 +4042,15 @@
           <w:p>
             <w:pPr>
               <w:rPr>
-                <w:rFonts w:ascii="Calibri" w:hAnsi="Calibri" w:cs="Calibri"/>
-                <w:color w:val="000000"/>
-                <w:sz w:val="22"/>
-                <w:szCs w:val="22"/>
-              </w:rPr>
-            </w:pPr>
-            <w:r>
-              <w:rPr>
-                <w:rFonts w:ascii="Calibri" w:hAnsi="Calibri" w:cs="Calibri"/>
+                <w:rFonts w:ascii="Tahoma" w:hAnsi="Tahoma" w:cs="Tahoma"/>
+                <w:color w:val="000000"/>
+                <w:sz w:val="22"/>
+                <w:szCs w:val="22"/>
+              </w:rPr>
+            </w:pPr>
+            <w:r>
+              <w:rPr>
+                <w:rFonts w:ascii="Tahoma" w:hAnsi="Tahoma" w:cs="Tahoma"/>
                 <w:color w:val="000000"/>
                 <w:sz w:val="22"/>
                 <w:szCs w:val="22"/>
@@ -4367,7 +4060,7 @@
             <w:proofErr w:type="gramStart"/>
             <w:r>
               <w:rPr>
-                <w:rFonts w:ascii="Calibri" w:hAnsi="Calibri" w:cs="Calibri"/>
+                <w:rFonts w:ascii="Tahoma" w:hAnsi="Tahoma" w:cs="Tahoma"/>
                 <w:color w:val="000000"/>
                 <w:sz w:val="22"/>
                 <w:szCs w:val="22"/>
@@ -4377,12 +4070,12 @@
             <w:proofErr w:type="gramEnd"/>
             <w:r>
               <w:rPr>
-                <w:rFonts w:ascii="Calibri" w:hAnsi="Calibri" w:cs="Calibri"/>
-                <w:color w:val="000000"/>
-                <w:sz w:val="22"/>
-                <w:szCs w:val="22"/>
-              </w:rPr>
-              <w:t xml:space="preserve"> homebuyer. 0 = No, 1 = Yes</w:t>
+                <w:rFonts w:ascii="Tahoma" w:hAnsi="Tahoma" w:cs="Tahoma"/>
+                <w:color w:val="000000"/>
+                <w:sz w:val="22"/>
+                <w:szCs w:val="22"/>
+              </w:rPr>
+              <w:t xml:space="preserve"> homebuyer. 0=No, 1=Yes</w:t>
             </w:r>
           </w:p>
         </w:tc>
@@ -4407,15 +4100,15 @@
           <w:p>
             <w:pPr>
               <w:rPr>
-                <w:rFonts w:ascii="Calibri" w:hAnsi="Calibri" w:cs="Calibri"/>
-                <w:color w:val="000000"/>
-                <w:sz w:val="22"/>
-                <w:szCs w:val="22"/>
-              </w:rPr>
-            </w:pPr>
-            <w:r>
-              <w:rPr>
-                <w:rFonts w:ascii="Calibri" w:hAnsi="Calibri" w:cs="Calibri"/>
+                <w:rFonts w:ascii="Tahoma" w:hAnsi="Tahoma" w:cs="Tahoma"/>
+                <w:color w:val="000000"/>
+                <w:sz w:val="22"/>
+                <w:szCs w:val="22"/>
+              </w:rPr>
+            </w:pPr>
+            <w:r>
+              <w:rPr>
+                <w:rFonts w:ascii="Tahoma" w:hAnsi="Tahoma" w:cs="Tahoma"/>
                 <w:color w:val="000000"/>
                 <w:sz w:val="22"/>
                 <w:szCs w:val="22"/>
@@ -4440,15 +4133,15 @@
           <w:p>
             <w:pPr>
               <w:rPr>
-                <w:rFonts w:ascii="Calibri" w:hAnsi="Calibri" w:cs="Calibri"/>
-                <w:color w:val="000000"/>
-                <w:sz w:val="22"/>
-                <w:szCs w:val="22"/>
-              </w:rPr>
-            </w:pPr>
-            <w:r>
-              <w:rPr>
-                <w:rFonts w:ascii="Calibri" w:hAnsi="Calibri" w:cs="Calibri"/>
+                <w:rFonts w:ascii="Tahoma" w:hAnsi="Tahoma" w:cs="Tahoma"/>
+                <w:color w:val="000000"/>
+                <w:sz w:val="22"/>
+                <w:szCs w:val="22"/>
+              </w:rPr>
+            </w:pPr>
+            <w:r>
+              <w:rPr>
+                <w:rFonts w:ascii="Tahoma" w:hAnsi="Tahoma" w:cs="Tahoma"/>
                 <w:color w:val="000000"/>
                 <w:sz w:val="22"/>
                 <w:szCs w:val="22"/>
@@ -4472,15 +4165,15 @@
           <w:p>
             <w:pPr>
               <w:rPr>
-                <w:rFonts w:ascii="Calibri" w:hAnsi="Calibri" w:cs="Calibri"/>
-                <w:color w:val="000000"/>
-                <w:sz w:val="22"/>
-                <w:szCs w:val="22"/>
-              </w:rPr>
-            </w:pPr>
-            <w:r>
-              <w:rPr>
-                <w:rFonts w:ascii="Calibri" w:hAnsi="Calibri" w:cs="Calibri"/>
+                <w:rFonts w:ascii="Tahoma" w:hAnsi="Tahoma" w:cs="Tahoma"/>
+                <w:color w:val="000000"/>
+                <w:sz w:val="22"/>
+                <w:szCs w:val="22"/>
+              </w:rPr>
+            </w:pPr>
+            <w:r>
+              <w:rPr>
+                <w:rFonts w:ascii="Tahoma" w:hAnsi="Tahoma" w:cs="Tahoma"/>
                 <w:color w:val="000000"/>
                 <w:sz w:val="22"/>
                 <w:szCs w:val="22"/>
@@ -4490,7 +4183,7 @@
             <w:proofErr w:type="gramStart"/>
             <w:r>
               <w:rPr>
-                <w:rFonts w:ascii="Calibri" w:hAnsi="Calibri" w:cs="Calibri"/>
+                <w:rFonts w:ascii="Tahoma" w:hAnsi="Tahoma" w:cs="Tahoma"/>
                 <w:color w:val="000000"/>
                 <w:sz w:val="22"/>
                 <w:szCs w:val="22"/>
@@ -4500,7 +4193,7 @@
             <w:proofErr w:type="gramEnd"/>
             <w:r>
               <w:rPr>
-                <w:rFonts w:ascii="Calibri" w:hAnsi="Calibri" w:cs="Calibri"/>
+                <w:rFonts w:ascii="Tahoma" w:hAnsi="Tahoma" w:cs="Tahoma"/>
                 <w:color w:val="000000"/>
                 <w:sz w:val="22"/>
                 <w:szCs w:val="22"/>
@@ -4530,15 +4223,15 @@
           <w:p>
             <w:pPr>
               <w:rPr>
-                <w:rFonts w:ascii="Calibri" w:hAnsi="Calibri" w:cs="Calibri"/>
-                <w:color w:val="000000"/>
-                <w:sz w:val="22"/>
-                <w:szCs w:val="22"/>
-              </w:rPr>
-            </w:pPr>
-            <w:r>
-              <w:rPr>
-                <w:rFonts w:ascii="Calibri" w:hAnsi="Calibri" w:cs="Calibri"/>
+                <w:rFonts w:ascii="Tahoma" w:hAnsi="Tahoma" w:cs="Tahoma"/>
+                <w:color w:val="000000"/>
+                <w:sz w:val="22"/>
+                <w:szCs w:val="22"/>
+              </w:rPr>
+            </w:pPr>
+            <w:r>
+              <w:rPr>
+                <w:rFonts w:ascii="Tahoma" w:hAnsi="Tahoma" w:cs="Tahoma"/>
                 <w:color w:val="000000"/>
                 <w:sz w:val="22"/>
                 <w:szCs w:val="22"/>
@@ -4563,15 +4256,15 @@
           <w:p>
             <w:pPr>
               <w:rPr>
-                <w:rFonts w:ascii="Calibri" w:hAnsi="Calibri" w:cs="Calibri"/>
-                <w:color w:val="000000"/>
-                <w:sz w:val="22"/>
-                <w:szCs w:val="22"/>
-              </w:rPr>
-            </w:pPr>
-            <w:r>
-              <w:rPr>
-                <w:rFonts w:ascii="Calibri" w:hAnsi="Calibri" w:cs="Calibri"/>
+                <w:rFonts w:ascii="Tahoma" w:hAnsi="Tahoma" w:cs="Tahoma"/>
+                <w:color w:val="000000"/>
+                <w:sz w:val="22"/>
+                <w:szCs w:val="22"/>
+              </w:rPr>
+            </w:pPr>
+            <w:r>
+              <w:rPr>
+                <w:rFonts w:ascii="Tahoma" w:hAnsi="Tahoma" w:cs="Tahoma"/>
                 <w:color w:val="000000"/>
                 <w:sz w:val="22"/>
                 <w:szCs w:val="22"/>
@@ -4595,15 +4288,15 @@
           <w:p>
             <w:pPr>
               <w:rPr>
-                <w:rFonts w:ascii="Calibri" w:hAnsi="Calibri" w:cs="Calibri"/>
-                <w:color w:val="000000"/>
-                <w:sz w:val="22"/>
-                <w:szCs w:val="22"/>
-              </w:rPr>
-            </w:pPr>
-            <w:r>
-              <w:rPr>
-                <w:rFonts w:ascii="Calibri" w:hAnsi="Calibri" w:cs="Calibri"/>
+                <w:rFonts w:ascii="Tahoma" w:hAnsi="Tahoma" w:cs="Tahoma"/>
+                <w:color w:val="000000"/>
+                <w:sz w:val="22"/>
+                <w:szCs w:val="22"/>
+              </w:rPr>
+            </w:pPr>
+            <w:r>
+              <w:rPr>
+                <w:rFonts w:ascii="Tahoma" w:hAnsi="Tahoma" w:cs="Tahoma"/>
                 <w:color w:val="000000"/>
                 <w:sz w:val="22"/>
                 <w:szCs w:val="22"/>
@@ -4613,7 +4306,7 @@
             <w:proofErr w:type="gramStart"/>
             <w:r>
               <w:rPr>
-                <w:rFonts w:ascii="Calibri" w:hAnsi="Calibri" w:cs="Calibri"/>
+                <w:rFonts w:ascii="Tahoma" w:hAnsi="Tahoma" w:cs="Tahoma"/>
                 <w:color w:val="000000"/>
                 <w:sz w:val="22"/>
                 <w:szCs w:val="22"/>
@@ -4623,7 +4316,7 @@
             <w:proofErr w:type="gramEnd"/>
             <w:r>
               <w:rPr>
-                <w:rFonts w:ascii="Calibri" w:hAnsi="Calibri" w:cs="Calibri"/>
+                <w:rFonts w:ascii="Tahoma" w:hAnsi="Tahoma" w:cs="Tahoma"/>
                 <w:color w:val="000000"/>
                 <w:sz w:val="22"/>
                 <w:szCs w:val="22"/>
@@ -4653,15 +4346,15 @@
           <w:p>
             <w:pPr>
               <w:rPr>
-                <w:rFonts w:ascii="Calibri" w:hAnsi="Calibri" w:cs="Calibri"/>
-                <w:color w:val="000000"/>
-                <w:sz w:val="22"/>
-                <w:szCs w:val="22"/>
-              </w:rPr>
-            </w:pPr>
-            <w:r>
-              <w:rPr>
-                <w:rFonts w:ascii="Calibri" w:hAnsi="Calibri" w:cs="Calibri"/>
+                <w:rFonts w:ascii="Tahoma" w:hAnsi="Tahoma" w:cs="Tahoma"/>
+                <w:color w:val="000000"/>
+                <w:sz w:val="22"/>
+                <w:szCs w:val="22"/>
+              </w:rPr>
+            </w:pPr>
+            <w:r>
+              <w:rPr>
+                <w:rFonts w:ascii="Tahoma" w:hAnsi="Tahoma" w:cs="Tahoma"/>
                 <w:color w:val="000000"/>
                 <w:sz w:val="22"/>
                 <w:szCs w:val="22"/>
@@ -4686,7 +4379,7 @@
           <w:p>
             <w:pPr>
               <w:rPr>
-                <w:rFonts w:ascii="Calibri" w:hAnsi="Calibri" w:cs="Calibri"/>
+                <w:rFonts w:ascii="Tahoma" w:hAnsi="Tahoma" w:cs="Tahoma"/>
                 <w:color w:val="000000"/>
                 <w:sz w:val="22"/>
                 <w:szCs w:val="22"/>
@@ -4695,7 +4388,7 @@
             <w:proofErr w:type="spellStart"/>
             <w:r>
               <w:rPr>
-                <w:rFonts w:ascii="Calibri" w:hAnsi="Calibri" w:cs="Calibri"/>
+                <w:rFonts w:ascii="Tahoma" w:hAnsi="Tahoma" w:cs="Tahoma"/>
                 <w:color w:val="000000"/>
                 <w:sz w:val="22"/>
                 <w:szCs w:val="22"/>
@@ -4720,15 +4413,15 @@
           <w:p>
             <w:pPr>
               <w:rPr>
-                <w:rFonts w:ascii="Calibri" w:hAnsi="Calibri" w:cs="Calibri"/>
-                <w:color w:val="000000"/>
-                <w:sz w:val="22"/>
-                <w:szCs w:val="22"/>
-              </w:rPr>
-            </w:pPr>
-            <w:r>
-              <w:rPr>
-                <w:rFonts w:ascii="Calibri" w:hAnsi="Calibri" w:cs="Calibri"/>
+                <w:rFonts w:ascii="Tahoma" w:hAnsi="Tahoma" w:cs="Tahoma"/>
+                <w:color w:val="000000"/>
+                <w:sz w:val="22"/>
+                <w:szCs w:val="22"/>
+              </w:rPr>
+            </w:pPr>
+            <w:r>
+              <w:rPr>
+                <w:rFonts w:ascii="Tahoma" w:hAnsi="Tahoma" w:cs="Tahoma"/>
                 <w:color w:val="000000"/>
                 <w:sz w:val="22"/>
                 <w:szCs w:val="22"/>
@@ -4758,15 +4451,15 @@
           <w:p>
             <w:pPr>
               <w:rPr>
-                <w:rFonts w:ascii="Calibri" w:hAnsi="Calibri" w:cs="Calibri"/>
-                <w:color w:val="000000"/>
-                <w:sz w:val="22"/>
-                <w:szCs w:val="22"/>
-              </w:rPr>
-            </w:pPr>
-            <w:r>
-              <w:rPr>
-                <w:rFonts w:ascii="Calibri" w:hAnsi="Calibri" w:cs="Calibri"/>
+                <w:rFonts w:ascii="Tahoma" w:hAnsi="Tahoma" w:cs="Tahoma"/>
+                <w:color w:val="000000"/>
+                <w:sz w:val="22"/>
+                <w:szCs w:val="22"/>
+              </w:rPr>
+            </w:pPr>
+            <w:r>
+              <w:rPr>
+                <w:rFonts w:ascii="Tahoma" w:hAnsi="Tahoma" w:cs="Tahoma"/>
                 <w:color w:val="000000"/>
                 <w:sz w:val="22"/>
                 <w:szCs w:val="22"/>
@@ -4791,7 +4484,7 @@
           <w:p>
             <w:pPr>
               <w:rPr>
-                <w:rFonts w:ascii="Calibri" w:hAnsi="Calibri" w:cs="Calibri"/>
+                <w:rFonts w:ascii="Tahoma" w:hAnsi="Tahoma" w:cs="Tahoma"/>
                 <w:color w:val="000000"/>
                 <w:sz w:val="22"/>
                 <w:szCs w:val="22"/>
@@ -4800,7 +4493,7 @@
             <w:proofErr w:type="spellStart"/>
             <w:r>
               <w:rPr>
-                <w:rFonts w:ascii="Calibri" w:hAnsi="Calibri" w:cs="Calibri"/>
+                <w:rFonts w:ascii="Tahoma" w:hAnsi="Tahoma" w:cs="Tahoma"/>
                 <w:color w:val="000000"/>
                 <w:sz w:val="22"/>
                 <w:szCs w:val="22"/>
@@ -4825,20 +4518,47 @@
           <w:p>
             <w:pPr>
               <w:rPr>
-                <w:rFonts w:ascii="Calibri" w:hAnsi="Calibri" w:cs="Calibri"/>
-                <w:color w:val="000000"/>
-                <w:sz w:val="22"/>
-                <w:szCs w:val="22"/>
-              </w:rPr>
-            </w:pPr>
-            <w:r>
-              <w:rPr>
-                <w:rFonts w:ascii="Calibri" w:hAnsi="Calibri" w:cs="Calibri"/>
+                <w:rFonts w:ascii="Tahoma" w:hAnsi="Tahoma" w:cs="Tahoma"/>
+                <w:color w:val="000000"/>
+                <w:sz w:val="22"/>
+                <w:szCs w:val="22"/>
+              </w:rPr>
+            </w:pPr>
+            <w:r>
+              <w:rPr>
+                <w:rFonts w:ascii="Tahoma" w:hAnsi="Tahoma" w:cs="Tahoma"/>
                 <w:color w:val="000000"/>
                 <w:sz w:val="22"/>
                 <w:szCs w:val="22"/>
               </w:rPr>
               <w:t>Current median income for a family of four for the area as established by HUD</w:t>
+            </w:r>
+            <w:r>
+              <w:rPr>
+                <w:rFonts w:ascii="Tahoma" w:hAnsi="Tahoma" w:cs="Tahoma"/>
+                <w:color w:val="000000"/>
+                <w:sz w:val="22"/>
+                <w:szCs w:val="22"/>
+              </w:rPr>
+              <w:t xml:space="preserve"> (</w:t>
+            </w:r>
+            <w:r>
+              <w:rPr>
+                <w:rFonts w:ascii="Tahoma" w:hAnsi="Tahoma" w:cs="Tahoma"/>
+                <w:color w:val="000000"/>
+                <w:sz w:val="22"/>
+                <w:szCs w:val="22"/>
+              </w:rPr>
+              <w:t>United States Department of Housing and Urban Development</w:t>
+            </w:r>
+            <w:r>
+              <w:rPr>
+                <w:rFonts w:ascii="Tahoma" w:hAnsi="Tahoma" w:cs="Tahoma"/>
+                <w:color w:val="000000"/>
+                <w:sz w:val="22"/>
+                <w:szCs w:val="22"/>
+              </w:rPr>
+              <w:t>).</w:t>
             </w:r>
           </w:p>
         </w:tc>
@@ -4863,15 +4583,15 @@
           <w:p>
             <w:pPr>
               <w:rPr>
-                <w:rFonts w:ascii="Calibri" w:hAnsi="Calibri" w:cs="Calibri"/>
-                <w:color w:val="000000"/>
-                <w:sz w:val="22"/>
-                <w:szCs w:val="22"/>
-              </w:rPr>
-            </w:pPr>
-            <w:r>
-              <w:rPr>
-                <w:rFonts w:ascii="Calibri" w:hAnsi="Calibri" w:cs="Calibri"/>
+                <w:rFonts w:ascii="Tahoma" w:hAnsi="Tahoma" w:cs="Tahoma"/>
+                <w:color w:val="000000"/>
+                <w:sz w:val="22"/>
+                <w:szCs w:val="22"/>
+              </w:rPr>
+            </w:pPr>
+            <w:r>
+              <w:rPr>
+                <w:rFonts w:ascii="Tahoma" w:hAnsi="Tahoma" w:cs="Tahoma"/>
                 <w:color w:val="000000"/>
                 <w:sz w:val="22"/>
                 <w:szCs w:val="22"/>
@@ -4896,7 +4616,7 @@
           <w:p>
             <w:pPr>
               <w:rPr>
-                <w:rFonts w:ascii="Calibri" w:hAnsi="Calibri" w:cs="Calibri"/>
+                <w:rFonts w:ascii="Tahoma" w:hAnsi="Tahoma" w:cs="Tahoma"/>
                 <w:color w:val="000000"/>
                 <w:sz w:val="22"/>
                 <w:szCs w:val="22"/>
@@ -4905,7 +4625,7 @@
             <w:proofErr w:type="spellStart"/>
             <w:r>
               <w:rPr>
-                <w:rFonts w:ascii="Calibri" w:hAnsi="Calibri" w:cs="Calibri"/>
+                <w:rFonts w:ascii="Tahoma" w:hAnsi="Tahoma" w:cs="Tahoma"/>
                 <w:color w:val="000000"/>
                 <w:sz w:val="22"/>
                 <w:szCs w:val="22"/>
@@ -4930,15 +4650,15 @@
           <w:p>
             <w:pPr>
               <w:rPr>
-                <w:rFonts w:ascii="Calibri" w:hAnsi="Calibri" w:cs="Calibri"/>
-                <w:color w:val="000000"/>
-                <w:sz w:val="22"/>
-                <w:szCs w:val="22"/>
-              </w:rPr>
-            </w:pPr>
-            <w:r>
-              <w:rPr>
-                <w:rFonts w:ascii="Calibri" w:hAnsi="Calibri" w:cs="Calibri"/>
+                <w:rFonts w:ascii="Tahoma" w:hAnsi="Tahoma" w:cs="Tahoma"/>
+                <w:color w:val="000000"/>
+                <w:sz w:val="22"/>
+                <w:szCs w:val="22"/>
+              </w:rPr>
+            </w:pPr>
+            <w:r>
+              <w:rPr>
+                <w:rFonts w:ascii="Tahoma" w:hAnsi="Tahoma" w:cs="Tahoma"/>
                 <w:color w:val="000000"/>
                 <w:sz w:val="22"/>
                 <w:szCs w:val="22"/>
@@ -4968,19 +4688,20 @@
           <w:p>
             <w:pPr>
               <w:rPr>
-                <w:rFonts w:ascii="Calibri" w:hAnsi="Calibri" w:cs="Calibri"/>
-                <w:color w:val="000000"/>
-                <w:sz w:val="22"/>
-                <w:szCs w:val="22"/>
-              </w:rPr>
-            </w:pPr>
-            <w:r>
-              <w:rPr>
-                <w:rFonts w:ascii="Calibri" w:hAnsi="Calibri" w:cs="Calibri"/>
-                <w:color w:val="000000"/>
-                <w:sz w:val="22"/>
-                <w:szCs w:val="22"/>
-              </w:rPr>
+                <w:rFonts w:ascii="Tahoma" w:hAnsi="Tahoma" w:cs="Tahoma"/>
+                <w:color w:val="000000"/>
+                <w:sz w:val="22"/>
+                <w:szCs w:val="22"/>
+              </w:rPr>
+            </w:pPr>
+            <w:r>
+              <w:rPr>
+                <w:rFonts w:ascii="Tahoma" w:hAnsi="Tahoma" w:cs="Tahoma"/>
+                <w:color w:val="000000"/>
+                <w:sz w:val="22"/>
+                <w:szCs w:val="22"/>
+              </w:rPr>
+              <w:lastRenderedPageBreak/>
               <w:t>15</w:t>
             </w:r>
           </w:p>
@@ -5001,7 +4722,7 @@
           <w:p>
             <w:pPr>
               <w:rPr>
-                <w:rFonts w:ascii="Calibri" w:hAnsi="Calibri" w:cs="Calibri"/>
+                <w:rFonts w:ascii="Tahoma" w:hAnsi="Tahoma" w:cs="Tahoma"/>
                 <w:color w:val="000000"/>
                 <w:sz w:val="22"/>
                 <w:szCs w:val="22"/>
@@ -5010,7 +4731,7 @@
             <w:proofErr w:type="spellStart"/>
             <w:r>
               <w:rPr>
-                <w:rFonts w:ascii="Calibri" w:hAnsi="Calibri" w:cs="Calibri"/>
+                <w:rFonts w:ascii="Tahoma" w:hAnsi="Tahoma" w:cs="Tahoma"/>
                 <w:color w:val="000000"/>
                 <w:sz w:val="22"/>
                 <w:szCs w:val="22"/>
@@ -5035,20 +4756,47 @@
           <w:p>
             <w:pPr>
               <w:rPr>
-                <w:rFonts w:ascii="Calibri" w:hAnsi="Calibri" w:cs="Calibri"/>
-                <w:color w:val="000000"/>
-                <w:sz w:val="22"/>
-                <w:szCs w:val="22"/>
-              </w:rPr>
-            </w:pPr>
-            <w:r>
-              <w:rPr>
-                <w:rFonts w:ascii="Calibri" w:hAnsi="Calibri" w:cs="Calibri"/>
-                <w:color w:val="000000"/>
-                <w:sz w:val="22"/>
-                <w:szCs w:val="22"/>
-              </w:rPr>
-              <w:t>Purpose of Loan: 1 = Purchase, 2 = No-Cash Out Refinancing, 3 = Second Mortgage, 4 = New Construction, 5 = Rehabilitation or Home Improvement, 6 = Cash-out Refinancing, 7 = Other</w:t>
+                <w:rFonts w:ascii="Tahoma" w:hAnsi="Tahoma" w:cs="Tahoma"/>
+                <w:color w:val="000000"/>
+                <w:sz w:val="22"/>
+                <w:szCs w:val="22"/>
+              </w:rPr>
+            </w:pPr>
+            <w:r>
+              <w:rPr>
+                <w:rFonts w:ascii="Tahoma" w:hAnsi="Tahoma" w:cs="Tahoma"/>
+                <w:color w:val="000000"/>
+                <w:sz w:val="22"/>
+                <w:szCs w:val="22"/>
+              </w:rPr>
+              <w:t xml:space="preserve">Purpose of Loan: 1 = Purchase, 2 = No-Cash Out Refinancing, </w:t>
+            </w:r>
+            <w:r>
+              <w:rPr>
+                <w:rFonts w:ascii="Tahoma" w:hAnsi="Tahoma" w:cs="Tahoma"/>
+                <w:color w:val="000000"/>
+                <w:sz w:val="22"/>
+                <w:szCs w:val="22"/>
+              </w:rPr>
+              <w:t>6</w:t>
+            </w:r>
+            <w:r>
+              <w:rPr>
+                <w:rFonts w:ascii="Tahoma" w:hAnsi="Tahoma" w:cs="Tahoma"/>
+                <w:color w:val="000000"/>
+                <w:sz w:val="22"/>
+                <w:szCs w:val="22"/>
+              </w:rPr>
+              <w:t xml:space="preserve"> = Cash-out Refinancing</w:t>
+            </w:r>
+            <w:r>
+              <w:rPr>
+                <w:rFonts w:ascii="Tahoma" w:hAnsi="Tahoma" w:cs="Tahoma"/>
+                <w:color w:val="000000"/>
+                <w:sz w:val="22"/>
+                <w:szCs w:val="22"/>
+              </w:rPr>
+              <w:t>.</w:t>
             </w:r>
           </w:p>
         </w:tc>
@@ -5073,20 +4821,19 @@
           <w:p>
             <w:pPr>
               <w:rPr>
-                <w:rFonts w:ascii="Calibri" w:hAnsi="Calibri" w:cs="Calibri"/>
-                <w:color w:val="000000"/>
-                <w:sz w:val="22"/>
-                <w:szCs w:val="22"/>
-              </w:rPr>
-            </w:pPr>
-            <w:r>
-              <w:rPr>
-                <w:rFonts w:ascii="Calibri" w:hAnsi="Calibri" w:cs="Calibri"/>
-                <w:color w:val="000000"/>
-                <w:sz w:val="22"/>
-                <w:szCs w:val="22"/>
-              </w:rPr>
-              <w:lastRenderedPageBreak/>
+                <w:rFonts w:ascii="Tahoma" w:hAnsi="Tahoma" w:cs="Tahoma"/>
+                <w:color w:val="000000"/>
+                <w:sz w:val="22"/>
+                <w:szCs w:val="22"/>
+              </w:rPr>
+            </w:pPr>
+            <w:r>
+              <w:rPr>
+                <w:rFonts w:ascii="Tahoma" w:hAnsi="Tahoma" w:cs="Tahoma"/>
+                <w:color w:val="000000"/>
+                <w:sz w:val="22"/>
+                <w:szCs w:val="22"/>
+              </w:rPr>
               <w:t>16</w:t>
             </w:r>
           </w:p>
@@ -5107,15 +4854,15 @@
           <w:p>
             <w:pPr>
               <w:rPr>
-                <w:rFonts w:ascii="Calibri" w:hAnsi="Calibri" w:cs="Calibri"/>
-                <w:color w:val="000000"/>
-                <w:sz w:val="22"/>
-                <w:szCs w:val="22"/>
-              </w:rPr>
-            </w:pPr>
-            <w:r>
-              <w:rPr>
-                <w:rFonts w:ascii="Calibri" w:hAnsi="Calibri" w:cs="Calibri"/>
+                <w:rFonts w:ascii="Tahoma" w:hAnsi="Tahoma" w:cs="Tahoma"/>
+                <w:color w:val="000000"/>
+                <w:sz w:val="22"/>
+                <w:szCs w:val="22"/>
+              </w:rPr>
+            </w:pPr>
+            <w:r>
+              <w:rPr>
+                <w:rFonts w:ascii="Tahoma" w:hAnsi="Tahoma" w:cs="Tahoma"/>
                 <w:color w:val="000000"/>
                 <w:sz w:val="22"/>
                 <w:szCs w:val="22"/>
@@ -5139,15 +4886,15 @@
           <w:p>
             <w:pPr>
               <w:rPr>
-                <w:rFonts w:ascii="Calibri" w:hAnsi="Calibri" w:cs="Calibri"/>
-                <w:color w:val="000000"/>
-                <w:sz w:val="22"/>
-                <w:szCs w:val="22"/>
-              </w:rPr>
-            </w:pPr>
-            <w:r>
-              <w:rPr>
-                <w:rFonts w:ascii="Calibri" w:hAnsi="Calibri" w:cs="Calibri"/>
+                <w:rFonts w:ascii="Tahoma" w:hAnsi="Tahoma" w:cs="Tahoma"/>
+                <w:color w:val="000000"/>
+                <w:sz w:val="22"/>
+                <w:szCs w:val="22"/>
+              </w:rPr>
+            </w:pPr>
+            <w:r>
+              <w:rPr>
+                <w:rFonts w:ascii="Tahoma" w:hAnsi="Tahoma" w:cs="Tahoma"/>
                 <w:color w:val="000000"/>
                 <w:sz w:val="22"/>
                 <w:szCs w:val="22"/>
@@ -5177,15 +4924,15 @@
           <w:p>
             <w:pPr>
               <w:rPr>
-                <w:rFonts w:ascii="Calibri" w:hAnsi="Calibri" w:cs="Calibri"/>
-                <w:color w:val="000000"/>
-                <w:sz w:val="22"/>
-                <w:szCs w:val="22"/>
-              </w:rPr>
-            </w:pPr>
-            <w:r>
-              <w:rPr>
-                <w:rFonts w:ascii="Calibri" w:hAnsi="Calibri" w:cs="Calibri"/>
+                <w:rFonts w:ascii="Tahoma" w:hAnsi="Tahoma" w:cs="Tahoma"/>
+                <w:color w:val="000000"/>
+                <w:sz w:val="22"/>
+                <w:szCs w:val="22"/>
+              </w:rPr>
+            </w:pPr>
+            <w:r>
+              <w:rPr>
+                <w:rFonts w:ascii="Tahoma" w:hAnsi="Tahoma" w:cs="Tahoma"/>
                 <w:color w:val="000000"/>
                 <w:sz w:val="22"/>
                 <w:szCs w:val="22"/>
@@ -5210,15 +4957,15 @@
           <w:p>
             <w:pPr>
               <w:rPr>
-                <w:rFonts w:ascii="Calibri" w:hAnsi="Calibri" w:cs="Calibri"/>
-                <w:color w:val="000000"/>
-                <w:sz w:val="22"/>
-                <w:szCs w:val="22"/>
-              </w:rPr>
-            </w:pPr>
-            <w:r>
-              <w:rPr>
-                <w:rFonts w:ascii="Calibri" w:hAnsi="Calibri" w:cs="Calibri"/>
+                <w:rFonts w:ascii="Tahoma" w:hAnsi="Tahoma" w:cs="Tahoma"/>
+                <w:color w:val="000000"/>
+                <w:sz w:val="22"/>
+                <w:szCs w:val="22"/>
+              </w:rPr>
+            </w:pPr>
+            <w:r>
+              <w:rPr>
+                <w:rFonts w:ascii="Tahoma" w:hAnsi="Tahoma" w:cs="Tahoma"/>
                 <w:color w:val="000000"/>
                 <w:sz w:val="22"/>
                 <w:szCs w:val="22"/>
@@ -5242,15 +4989,15 @@
           <w:p>
             <w:pPr>
               <w:rPr>
-                <w:rFonts w:ascii="Calibri" w:hAnsi="Calibri" w:cs="Calibri"/>
-                <w:color w:val="000000"/>
-                <w:sz w:val="22"/>
-                <w:szCs w:val="22"/>
-              </w:rPr>
-            </w:pPr>
-            <w:r>
-              <w:rPr>
-                <w:rFonts w:ascii="Calibri" w:hAnsi="Calibri" w:cs="Calibri"/>
+                <w:rFonts w:ascii="Tahoma" w:hAnsi="Tahoma" w:cs="Tahoma"/>
+                <w:color w:val="000000"/>
+                <w:sz w:val="22"/>
+                <w:szCs w:val="22"/>
+              </w:rPr>
+            </w:pPr>
+            <w:r>
+              <w:rPr>
+                <w:rFonts w:ascii="Tahoma" w:hAnsi="Tahoma" w:cs="Tahoma"/>
                 <w:color w:val="000000"/>
                 <w:sz w:val="22"/>
                 <w:szCs w:val="22"/>
@@ -5280,15 +5027,15 @@
           <w:p>
             <w:pPr>
               <w:rPr>
-                <w:rFonts w:ascii="Calibri" w:hAnsi="Calibri" w:cs="Calibri"/>
-                <w:color w:val="000000"/>
-                <w:sz w:val="22"/>
-                <w:szCs w:val="22"/>
-              </w:rPr>
-            </w:pPr>
-            <w:r>
-              <w:rPr>
-                <w:rFonts w:ascii="Calibri" w:hAnsi="Calibri" w:cs="Calibri"/>
+                <w:rFonts w:ascii="Tahoma" w:hAnsi="Tahoma" w:cs="Tahoma"/>
+                <w:color w:val="000000"/>
+                <w:sz w:val="22"/>
+                <w:szCs w:val="22"/>
+              </w:rPr>
+            </w:pPr>
+            <w:r>
+              <w:rPr>
+                <w:rFonts w:ascii="Tahoma" w:hAnsi="Tahoma" w:cs="Tahoma"/>
                 <w:color w:val="000000"/>
                 <w:sz w:val="22"/>
                 <w:szCs w:val="22"/>
@@ -5313,15 +5060,15 @@
           <w:p>
             <w:pPr>
               <w:rPr>
-                <w:rFonts w:ascii="Calibri" w:hAnsi="Calibri" w:cs="Calibri"/>
-                <w:color w:val="000000"/>
-                <w:sz w:val="22"/>
-                <w:szCs w:val="22"/>
-              </w:rPr>
-            </w:pPr>
-            <w:r>
-              <w:rPr>
-                <w:rFonts w:ascii="Calibri" w:hAnsi="Calibri" w:cs="Calibri"/>
+                <w:rFonts w:ascii="Tahoma" w:hAnsi="Tahoma" w:cs="Tahoma"/>
+                <w:color w:val="000000"/>
+                <w:sz w:val="22"/>
+                <w:szCs w:val="22"/>
+              </w:rPr>
+            </w:pPr>
+            <w:r>
+              <w:rPr>
+                <w:rFonts w:ascii="Tahoma" w:hAnsi="Tahoma" w:cs="Tahoma"/>
                 <w:color w:val="000000"/>
                 <w:sz w:val="22"/>
                 <w:szCs w:val="22"/>
@@ -5345,15 +5092,15 @@
           <w:p>
             <w:pPr>
               <w:rPr>
-                <w:rFonts w:ascii="Calibri" w:hAnsi="Calibri" w:cs="Calibri"/>
-                <w:color w:val="000000"/>
-                <w:sz w:val="22"/>
-                <w:szCs w:val="22"/>
-              </w:rPr>
-            </w:pPr>
-            <w:r>
-              <w:rPr>
-                <w:rFonts w:ascii="Calibri" w:hAnsi="Calibri" w:cs="Calibri"/>
+                <w:rFonts w:ascii="Tahoma" w:hAnsi="Tahoma" w:cs="Tahoma"/>
+                <w:color w:val="000000"/>
+                <w:sz w:val="22"/>
+                <w:szCs w:val="22"/>
+              </w:rPr>
+            </w:pPr>
+            <w:r>
+              <w:rPr>
+                <w:rFonts w:ascii="Tahoma" w:hAnsi="Tahoma" w:cs="Tahoma"/>
                 <w:color w:val="000000"/>
                 <w:sz w:val="22"/>
                 <w:szCs w:val="22"/>
@@ -5383,15 +5130,15 @@
           <w:p>
             <w:pPr>
               <w:rPr>
-                <w:rFonts w:ascii="Calibri" w:hAnsi="Calibri" w:cs="Calibri"/>
-                <w:color w:val="000000"/>
-                <w:sz w:val="22"/>
-                <w:szCs w:val="22"/>
-              </w:rPr>
-            </w:pPr>
-            <w:r>
-              <w:rPr>
-                <w:rFonts w:ascii="Calibri" w:hAnsi="Calibri" w:cs="Calibri"/>
+                <w:rFonts w:ascii="Tahoma" w:hAnsi="Tahoma" w:cs="Tahoma"/>
+                <w:color w:val="000000"/>
+                <w:sz w:val="22"/>
+                <w:szCs w:val="22"/>
+              </w:rPr>
+            </w:pPr>
+            <w:r>
+              <w:rPr>
+                <w:rFonts w:ascii="Tahoma" w:hAnsi="Tahoma" w:cs="Tahoma"/>
                 <w:color w:val="000000"/>
                 <w:sz w:val="22"/>
                 <w:szCs w:val="22"/>
@@ -5416,7 +5163,7 @@
           <w:p>
             <w:pPr>
               <w:rPr>
-                <w:rFonts w:ascii="Calibri" w:hAnsi="Calibri" w:cs="Calibri"/>
+                <w:rFonts w:ascii="Tahoma" w:hAnsi="Tahoma" w:cs="Tahoma"/>
                 <w:color w:val="000000"/>
                 <w:sz w:val="22"/>
                 <w:szCs w:val="22"/>
@@ -5425,7 +5172,7 @@
             <w:proofErr w:type="spellStart"/>
             <w:r>
               <w:rPr>
-                <w:rFonts w:ascii="Calibri" w:hAnsi="Calibri" w:cs="Calibri"/>
+                <w:rFonts w:ascii="Tahoma" w:hAnsi="Tahoma" w:cs="Tahoma"/>
                 <w:color w:val="000000"/>
                 <w:sz w:val="22"/>
                 <w:szCs w:val="22"/>
@@ -5450,15 +5197,15 @@
           <w:p>
             <w:pPr>
               <w:rPr>
-                <w:rFonts w:ascii="Calibri" w:hAnsi="Calibri" w:cs="Calibri"/>
-                <w:color w:val="000000"/>
-                <w:sz w:val="22"/>
-                <w:szCs w:val="22"/>
-              </w:rPr>
-            </w:pPr>
-            <w:r>
-              <w:rPr>
-                <w:rFonts w:ascii="Calibri" w:hAnsi="Calibri" w:cs="Calibri"/>
+                <w:rFonts w:ascii="Tahoma" w:hAnsi="Tahoma" w:cs="Tahoma"/>
+                <w:color w:val="000000"/>
+                <w:sz w:val="22"/>
+                <w:szCs w:val="22"/>
+              </w:rPr>
+            </w:pPr>
+            <w:r>
+              <w:rPr>
+                <w:rFonts w:ascii="Tahoma" w:hAnsi="Tahoma" w:cs="Tahoma"/>
                 <w:color w:val="000000"/>
                 <w:sz w:val="22"/>
                 <w:szCs w:val="22"/>
@@ -5488,15 +5235,15 @@
           <w:p>
             <w:pPr>
               <w:rPr>
-                <w:rFonts w:ascii="Calibri" w:hAnsi="Calibri" w:cs="Calibri"/>
-                <w:color w:val="000000"/>
-                <w:sz w:val="22"/>
-                <w:szCs w:val="22"/>
-              </w:rPr>
-            </w:pPr>
-            <w:r>
-              <w:rPr>
-                <w:rFonts w:ascii="Calibri" w:hAnsi="Calibri" w:cs="Calibri"/>
+                <w:rFonts w:ascii="Tahoma" w:hAnsi="Tahoma" w:cs="Tahoma"/>
+                <w:color w:val="000000"/>
+                <w:sz w:val="22"/>
+                <w:szCs w:val="22"/>
+              </w:rPr>
+            </w:pPr>
+            <w:r>
+              <w:rPr>
+                <w:rFonts w:ascii="Tahoma" w:hAnsi="Tahoma" w:cs="Tahoma"/>
                 <w:color w:val="000000"/>
                 <w:sz w:val="22"/>
                 <w:szCs w:val="22"/>
@@ -5521,7 +5268,7 @@
           <w:p>
             <w:pPr>
               <w:rPr>
-                <w:rFonts w:ascii="Calibri" w:hAnsi="Calibri" w:cs="Calibri"/>
+                <w:rFonts w:ascii="Tahoma" w:hAnsi="Tahoma" w:cs="Tahoma"/>
                 <w:color w:val="000000"/>
                 <w:sz w:val="22"/>
                 <w:szCs w:val="22"/>
@@ -5530,7 +5277,7 @@
             <w:proofErr w:type="spellStart"/>
             <w:r>
               <w:rPr>
-                <w:rFonts w:ascii="Calibri" w:hAnsi="Calibri" w:cs="Calibri"/>
+                <w:rFonts w:ascii="Tahoma" w:hAnsi="Tahoma" w:cs="Tahoma"/>
                 <w:color w:val="000000"/>
                 <w:sz w:val="22"/>
                 <w:szCs w:val="22"/>
@@ -5555,15 +5302,15 @@
           <w:p>
             <w:pPr>
               <w:rPr>
-                <w:rFonts w:ascii="Calibri" w:hAnsi="Calibri" w:cs="Calibri"/>
-                <w:color w:val="000000"/>
-                <w:sz w:val="22"/>
-                <w:szCs w:val="22"/>
-              </w:rPr>
-            </w:pPr>
-            <w:r>
-              <w:rPr>
-                <w:rFonts w:ascii="Calibri" w:hAnsi="Calibri" w:cs="Calibri"/>
+                <w:rFonts w:ascii="Tahoma" w:hAnsi="Tahoma" w:cs="Tahoma"/>
+                <w:color w:val="000000"/>
+                <w:sz w:val="22"/>
+                <w:szCs w:val="22"/>
+              </w:rPr>
+            </w:pPr>
+            <w:r>
+              <w:rPr>
+                <w:rFonts w:ascii="Tahoma" w:hAnsi="Tahoma" w:cs="Tahoma"/>
                 <w:color w:val="000000"/>
                 <w:sz w:val="22"/>
                 <w:szCs w:val="22"/>
@@ -5593,15 +5340,15 @@
           <w:p>
             <w:pPr>
               <w:rPr>
-                <w:rFonts w:ascii="Calibri" w:hAnsi="Calibri" w:cs="Calibri"/>
-                <w:color w:val="000000"/>
-                <w:sz w:val="22"/>
-                <w:szCs w:val="22"/>
-              </w:rPr>
-            </w:pPr>
-            <w:r>
-              <w:rPr>
-                <w:rFonts w:ascii="Calibri" w:hAnsi="Calibri" w:cs="Calibri"/>
+                <w:rFonts w:ascii="Tahoma" w:hAnsi="Tahoma" w:cs="Tahoma"/>
+                <w:color w:val="000000"/>
+                <w:sz w:val="22"/>
+                <w:szCs w:val="22"/>
+              </w:rPr>
+            </w:pPr>
+            <w:r>
+              <w:rPr>
+                <w:rFonts w:ascii="Tahoma" w:hAnsi="Tahoma" w:cs="Tahoma"/>
                 <w:color w:val="000000"/>
                 <w:sz w:val="22"/>
                 <w:szCs w:val="22"/>
@@ -5626,7 +5373,7 @@
           <w:p>
             <w:pPr>
               <w:rPr>
-                <w:rFonts w:ascii="Calibri" w:hAnsi="Calibri" w:cs="Calibri"/>
+                <w:rFonts w:ascii="Tahoma" w:hAnsi="Tahoma" w:cs="Tahoma"/>
                 <w:color w:val="000000"/>
                 <w:sz w:val="22"/>
                 <w:szCs w:val="22"/>
@@ -5635,7 +5382,7 @@
             <w:proofErr w:type="spellStart"/>
             <w:r>
               <w:rPr>
-                <w:rFonts w:ascii="Calibri" w:hAnsi="Calibri" w:cs="Calibri"/>
+                <w:rFonts w:ascii="Tahoma" w:hAnsi="Tahoma" w:cs="Tahoma"/>
                 <w:color w:val="000000"/>
                 <w:sz w:val="22"/>
                 <w:szCs w:val="22"/>
@@ -5660,15 +5407,15 @@
           <w:p>
             <w:pPr>
               <w:rPr>
-                <w:rFonts w:ascii="Calibri" w:hAnsi="Calibri" w:cs="Calibri"/>
-                <w:color w:val="000000"/>
-                <w:sz w:val="22"/>
-                <w:szCs w:val="22"/>
-              </w:rPr>
-            </w:pPr>
-            <w:r>
-              <w:rPr>
-                <w:rFonts w:ascii="Calibri" w:hAnsi="Calibri" w:cs="Calibri"/>
+                <w:rFonts w:ascii="Tahoma" w:hAnsi="Tahoma" w:cs="Tahoma"/>
+                <w:color w:val="000000"/>
+                <w:sz w:val="22"/>
+                <w:szCs w:val="22"/>
+              </w:rPr>
+            </w:pPr>
+            <w:r>
+              <w:rPr>
+                <w:rFonts w:ascii="Tahoma" w:hAnsi="Tahoma" w:cs="Tahoma"/>
                 <w:color w:val="000000"/>
                 <w:sz w:val="22"/>
                 <w:szCs w:val="22"/>
@@ -5698,15 +5445,15 @@
           <w:p>
             <w:pPr>
               <w:rPr>
-                <w:rFonts w:ascii="Calibri" w:hAnsi="Calibri" w:cs="Calibri"/>
-                <w:color w:val="000000"/>
-                <w:sz w:val="22"/>
-                <w:szCs w:val="22"/>
-              </w:rPr>
-            </w:pPr>
-            <w:r>
-              <w:rPr>
-                <w:rFonts w:ascii="Calibri" w:hAnsi="Calibri" w:cs="Calibri"/>
+                <w:rFonts w:ascii="Tahoma" w:hAnsi="Tahoma" w:cs="Tahoma"/>
+                <w:color w:val="000000"/>
+                <w:sz w:val="22"/>
+                <w:szCs w:val="22"/>
+              </w:rPr>
+            </w:pPr>
+            <w:r>
+              <w:rPr>
+                <w:rFonts w:ascii="Tahoma" w:hAnsi="Tahoma" w:cs="Tahoma"/>
                 <w:color w:val="000000"/>
                 <w:sz w:val="22"/>
                 <w:szCs w:val="22"/>
@@ -5731,7 +5478,7 @@
           <w:p>
             <w:pPr>
               <w:rPr>
-                <w:rFonts w:ascii="Calibri" w:hAnsi="Calibri" w:cs="Calibri"/>
+                <w:rFonts w:ascii="Tahoma" w:hAnsi="Tahoma" w:cs="Tahoma"/>
                 <w:color w:val="000000"/>
                 <w:sz w:val="22"/>
                 <w:szCs w:val="22"/>
@@ -5740,7 +5487,7 @@
             <w:proofErr w:type="spellStart"/>
             <w:r>
               <w:rPr>
-                <w:rFonts w:ascii="Calibri" w:hAnsi="Calibri" w:cs="Calibri"/>
+                <w:rFonts w:ascii="Tahoma" w:hAnsi="Tahoma" w:cs="Tahoma"/>
                 <w:color w:val="000000"/>
                 <w:sz w:val="22"/>
                 <w:szCs w:val="22"/>
@@ -5765,15 +5512,15 @@
           <w:p>
             <w:pPr>
               <w:rPr>
-                <w:rFonts w:ascii="Calibri" w:hAnsi="Calibri" w:cs="Calibri"/>
-                <w:color w:val="000000"/>
-                <w:sz w:val="22"/>
-                <w:szCs w:val="22"/>
-              </w:rPr>
-            </w:pPr>
-            <w:r>
-              <w:rPr>
-                <w:rFonts w:ascii="Calibri" w:hAnsi="Calibri" w:cs="Calibri"/>
+                <w:rFonts w:ascii="Tahoma" w:hAnsi="Tahoma" w:cs="Tahoma"/>
+                <w:color w:val="000000"/>
+                <w:sz w:val="22"/>
+                <w:szCs w:val="22"/>
+              </w:rPr>
+            </w:pPr>
+            <w:r>
+              <w:rPr>
+                <w:rFonts w:ascii="Tahoma" w:hAnsi="Tahoma" w:cs="Tahoma"/>
                 <w:color w:val="000000"/>
                 <w:sz w:val="22"/>
                 <w:szCs w:val="22"/>
@@ -5803,15 +5550,15 @@
           <w:p>
             <w:pPr>
               <w:rPr>
-                <w:rFonts w:ascii="Calibri" w:hAnsi="Calibri" w:cs="Calibri"/>
-                <w:color w:val="000000"/>
-                <w:sz w:val="22"/>
-                <w:szCs w:val="22"/>
-              </w:rPr>
-            </w:pPr>
-            <w:r>
-              <w:rPr>
-                <w:rFonts w:ascii="Calibri" w:hAnsi="Calibri" w:cs="Calibri"/>
+                <w:rFonts w:ascii="Tahoma" w:hAnsi="Tahoma" w:cs="Tahoma"/>
+                <w:color w:val="000000"/>
+                <w:sz w:val="22"/>
+                <w:szCs w:val="22"/>
+              </w:rPr>
+            </w:pPr>
+            <w:r>
+              <w:rPr>
+                <w:rFonts w:ascii="Tahoma" w:hAnsi="Tahoma" w:cs="Tahoma"/>
                 <w:color w:val="000000"/>
                 <w:sz w:val="22"/>
                 <w:szCs w:val="22"/>
@@ -5836,7 +5583,7 @@
           <w:p>
             <w:pPr>
               <w:rPr>
-                <w:rFonts w:ascii="Calibri" w:hAnsi="Calibri" w:cs="Calibri"/>
+                <w:rFonts w:ascii="Tahoma" w:hAnsi="Tahoma" w:cs="Tahoma"/>
                 <w:color w:val="000000"/>
                 <w:sz w:val="22"/>
                 <w:szCs w:val="22"/>
@@ -5845,7 +5592,7 @@
             <w:proofErr w:type="spellStart"/>
             <w:r>
               <w:rPr>
-                <w:rFonts w:ascii="Calibri" w:hAnsi="Calibri" w:cs="Calibri"/>
+                <w:rFonts w:ascii="Tahoma" w:hAnsi="Tahoma" w:cs="Tahoma"/>
                 <w:color w:val="000000"/>
                 <w:sz w:val="22"/>
                 <w:szCs w:val="22"/>
@@ -5870,15 +5617,15 @@
           <w:p>
             <w:pPr>
               <w:rPr>
-                <w:rFonts w:ascii="Calibri" w:hAnsi="Calibri" w:cs="Calibri"/>
-                <w:color w:val="000000"/>
-                <w:sz w:val="22"/>
-                <w:szCs w:val="22"/>
-              </w:rPr>
-            </w:pPr>
-            <w:r>
-              <w:rPr>
-                <w:rFonts w:ascii="Calibri" w:hAnsi="Calibri" w:cs="Calibri"/>
+                <w:rFonts w:ascii="Tahoma" w:hAnsi="Tahoma" w:cs="Tahoma"/>
+                <w:color w:val="000000"/>
+                <w:sz w:val="22"/>
+                <w:szCs w:val="22"/>
+              </w:rPr>
+            </w:pPr>
+            <w:r>
+              <w:rPr>
+                <w:rFonts w:ascii="Tahoma" w:hAnsi="Tahoma" w:cs="Tahoma"/>
                 <w:color w:val="000000"/>
                 <w:sz w:val="22"/>
                 <w:szCs w:val="22"/>
@@ -5908,15 +5655,15 @@
           <w:p>
             <w:pPr>
               <w:rPr>
-                <w:rFonts w:ascii="Calibri" w:hAnsi="Calibri" w:cs="Calibri"/>
-                <w:color w:val="000000"/>
-                <w:sz w:val="22"/>
-                <w:szCs w:val="22"/>
-              </w:rPr>
-            </w:pPr>
-            <w:r>
-              <w:rPr>
-                <w:rFonts w:ascii="Calibri" w:hAnsi="Calibri" w:cs="Calibri"/>
+                <w:rFonts w:ascii="Tahoma" w:hAnsi="Tahoma" w:cs="Tahoma"/>
+                <w:color w:val="000000"/>
+                <w:sz w:val="22"/>
+                <w:szCs w:val="22"/>
+              </w:rPr>
+            </w:pPr>
+            <w:r>
+              <w:rPr>
+                <w:rFonts w:ascii="Tahoma" w:hAnsi="Tahoma" w:cs="Tahoma"/>
                 <w:color w:val="000000"/>
                 <w:sz w:val="22"/>
                 <w:szCs w:val="22"/>
@@ -5941,7 +5688,7 @@
           <w:p>
             <w:pPr>
               <w:rPr>
-                <w:rFonts w:ascii="Calibri" w:hAnsi="Calibri" w:cs="Calibri"/>
+                <w:rFonts w:ascii="Tahoma" w:hAnsi="Tahoma" w:cs="Tahoma"/>
                 <w:color w:val="000000"/>
                 <w:sz w:val="22"/>
                 <w:szCs w:val="22"/>
@@ -5950,7 +5697,7 @@
             <w:proofErr w:type="spellStart"/>
             <w:r>
               <w:rPr>
-                <w:rFonts w:ascii="Calibri" w:hAnsi="Calibri" w:cs="Calibri"/>
+                <w:rFonts w:ascii="Tahoma" w:hAnsi="Tahoma" w:cs="Tahoma"/>
                 <w:color w:val="000000"/>
                 <w:sz w:val="22"/>
                 <w:szCs w:val="22"/>
@@ -5975,15 +5722,15 @@
           <w:p>
             <w:pPr>
               <w:rPr>
-                <w:rFonts w:ascii="Calibri" w:hAnsi="Calibri" w:cs="Calibri"/>
-                <w:color w:val="000000"/>
-                <w:sz w:val="22"/>
-                <w:szCs w:val="22"/>
-              </w:rPr>
-            </w:pPr>
-            <w:r>
-              <w:rPr>
-                <w:rFonts w:ascii="Calibri" w:hAnsi="Calibri" w:cs="Calibri"/>
+                <w:rFonts w:ascii="Tahoma" w:hAnsi="Tahoma" w:cs="Tahoma"/>
+                <w:color w:val="000000"/>
+                <w:sz w:val="22"/>
+                <w:szCs w:val="22"/>
+              </w:rPr>
+            </w:pPr>
+            <w:r>
+              <w:rPr>
+                <w:rFonts w:ascii="Tahoma" w:hAnsi="Tahoma" w:cs="Tahoma"/>
                 <w:color w:val="000000"/>
                 <w:sz w:val="22"/>
                 <w:szCs w:val="22"/>
@@ -6013,15 +5760,15 @@
           <w:p>
             <w:pPr>
               <w:rPr>
-                <w:rFonts w:ascii="Calibri" w:hAnsi="Calibri" w:cs="Calibri"/>
-                <w:color w:val="000000"/>
-                <w:sz w:val="22"/>
-                <w:szCs w:val="22"/>
-              </w:rPr>
-            </w:pPr>
-            <w:r>
-              <w:rPr>
-                <w:rFonts w:ascii="Calibri" w:hAnsi="Calibri" w:cs="Calibri"/>
+                <w:rFonts w:ascii="Tahoma" w:hAnsi="Tahoma" w:cs="Tahoma"/>
+                <w:color w:val="000000"/>
+                <w:sz w:val="22"/>
+                <w:szCs w:val="22"/>
+              </w:rPr>
+            </w:pPr>
+            <w:r>
+              <w:rPr>
+                <w:rFonts w:ascii="Tahoma" w:hAnsi="Tahoma" w:cs="Tahoma"/>
                 <w:color w:val="000000"/>
                 <w:sz w:val="22"/>
                 <w:szCs w:val="22"/>
@@ -6046,15 +5793,15 @@
           <w:p>
             <w:pPr>
               <w:rPr>
-                <w:rFonts w:ascii="Calibri" w:hAnsi="Calibri" w:cs="Calibri"/>
-                <w:color w:val="000000"/>
-                <w:sz w:val="22"/>
-                <w:szCs w:val="22"/>
-              </w:rPr>
-            </w:pPr>
-            <w:r>
-              <w:rPr>
-                <w:rFonts w:ascii="Calibri" w:hAnsi="Calibri" w:cs="Calibri"/>
+                <w:rFonts w:ascii="Tahoma" w:hAnsi="Tahoma" w:cs="Tahoma"/>
+                <w:color w:val="000000"/>
+                <w:sz w:val="22"/>
+                <w:szCs w:val="22"/>
+              </w:rPr>
+            </w:pPr>
+            <w:r>
+              <w:rPr>
+                <w:rFonts w:ascii="Tahoma" w:hAnsi="Tahoma" w:cs="Tahoma"/>
                 <w:color w:val="000000"/>
                 <w:sz w:val="22"/>
                 <w:szCs w:val="22"/>
@@ -6078,15 +5825,15 @@
           <w:p>
             <w:pPr>
               <w:rPr>
-                <w:rFonts w:ascii="Calibri" w:hAnsi="Calibri" w:cs="Calibri"/>
-                <w:color w:val="000000"/>
-                <w:sz w:val="22"/>
-                <w:szCs w:val="22"/>
-              </w:rPr>
-            </w:pPr>
-            <w:r>
-              <w:rPr>
-                <w:rFonts w:ascii="Calibri" w:hAnsi="Calibri" w:cs="Calibri"/>
+                <w:rFonts w:ascii="Tahoma" w:hAnsi="Tahoma" w:cs="Tahoma"/>
+                <w:color w:val="000000"/>
+                <w:sz w:val="22"/>
+                <w:szCs w:val="22"/>
+              </w:rPr>
+            </w:pPr>
+            <w:r>
+              <w:rPr>
+                <w:rFonts w:ascii="Tahoma" w:hAnsi="Tahoma" w:cs="Tahoma"/>
                 <w:color w:val="000000"/>
                 <w:sz w:val="22"/>
                 <w:szCs w:val="22"/>
@@ -6116,15 +5863,15 @@
           <w:p>
             <w:pPr>
               <w:rPr>
-                <w:rFonts w:ascii="Calibri" w:hAnsi="Calibri" w:cs="Calibri"/>
-                <w:color w:val="000000"/>
-                <w:sz w:val="22"/>
-                <w:szCs w:val="22"/>
-              </w:rPr>
-            </w:pPr>
-            <w:r>
-              <w:rPr>
-                <w:rFonts w:ascii="Calibri" w:hAnsi="Calibri" w:cs="Calibri"/>
+                <w:rFonts w:ascii="Tahoma" w:hAnsi="Tahoma" w:cs="Tahoma"/>
+                <w:color w:val="000000"/>
+                <w:sz w:val="22"/>
+                <w:szCs w:val="22"/>
+              </w:rPr>
+            </w:pPr>
+            <w:r>
+              <w:rPr>
+                <w:rFonts w:ascii="Tahoma" w:hAnsi="Tahoma" w:cs="Tahoma"/>
                 <w:color w:val="000000"/>
                 <w:sz w:val="22"/>
                 <w:szCs w:val="22"/>
@@ -6149,7 +5896,7 @@
           <w:p>
             <w:pPr>
               <w:rPr>
-                <w:rFonts w:ascii="Calibri" w:hAnsi="Calibri" w:cs="Calibri"/>
+                <w:rFonts w:ascii="Tahoma" w:hAnsi="Tahoma" w:cs="Tahoma"/>
                 <w:color w:val="000000"/>
                 <w:sz w:val="22"/>
                 <w:szCs w:val="22"/>
@@ -6158,7 +5905,7 @@
             <w:proofErr w:type="spellStart"/>
             <w:r>
               <w:rPr>
-                <w:rFonts w:ascii="Calibri" w:hAnsi="Calibri" w:cs="Calibri"/>
+                <w:rFonts w:ascii="Tahoma" w:hAnsi="Tahoma" w:cs="Tahoma"/>
                 <w:color w:val="000000"/>
                 <w:sz w:val="22"/>
                 <w:szCs w:val="22"/>
@@ -6183,15 +5930,15 @@
           <w:p>
             <w:pPr>
               <w:rPr>
-                <w:rFonts w:ascii="Calibri" w:hAnsi="Calibri" w:cs="Calibri"/>
-                <w:color w:val="000000"/>
-                <w:sz w:val="22"/>
-                <w:szCs w:val="22"/>
-              </w:rPr>
-            </w:pPr>
-            <w:r>
-              <w:rPr>
-                <w:rFonts w:ascii="Calibri" w:hAnsi="Calibri" w:cs="Calibri"/>
+                <w:rFonts w:ascii="Tahoma" w:hAnsi="Tahoma" w:cs="Tahoma"/>
+                <w:color w:val="000000"/>
+                <w:sz w:val="22"/>
+                <w:szCs w:val="22"/>
+              </w:rPr>
+            </w:pPr>
+            <w:r>
+              <w:rPr>
+                <w:rFonts w:ascii="Tahoma" w:hAnsi="Tahoma" w:cs="Tahoma"/>
                 <w:color w:val="000000"/>
                 <w:sz w:val="22"/>
                 <w:szCs w:val="22"/>
@@ -6201,7 +5948,7 @@
             <w:proofErr w:type="spellStart"/>
             <w:r>
               <w:rPr>
-                <w:rFonts w:ascii="Calibri" w:hAnsi="Calibri" w:cs="Calibri"/>
+                <w:rFonts w:ascii="Tahoma" w:hAnsi="Tahoma" w:cs="Tahoma"/>
                 <w:color w:val="000000"/>
                 <w:sz w:val="22"/>
                 <w:szCs w:val="22"/>
@@ -6211,7 +5958,7 @@
             <w:proofErr w:type="spellEnd"/>
             <w:r>
               <w:rPr>
-                <w:rFonts w:ascii="Calibri" w:hAnsi="Calibri" w:cs="Calibri"/>
+                <w:rFonts w:ascii="Tahoma" w:hAnsi="Tahoma" w:cs="Tahoma"/>
                 <w:color w:val="000000"/>
                 <w:sz w:val="22"/>
                 <w:szCs w:val="22"/>
@@ -6241,15 +5988,15 @@
           <w:p>
             <w:pPr>
               <w:rPr>
-                <w:rFonts w:ascii="Calibri" w:hAnsi="Calibri" w:cs="Calibri"/>
-                <w:color w:val="000000"/>
-                <w:sz w:val="22"/>
-                <w:szCs w:val="22"/>
-              </w:rPr>
-            </w:pPr>
-            <w:r>
-              <w:rPr>
-                <w:rFonts w:ascii="Calibri" w:hAnsi="Calibri" w:cs="Calibri"/>
+                <w:rFonts w:ascii="Tahoma" w:hAnsi="Tahoma" w:cs="Tahoma"/>
+                <w:color w:val="000000"/>
+                <w:sz w:val="22"/>
+                <w:szCs w:val="22"/>
+              </w:rPr>
+            </w:pPr>
+            <w:r>
+              <w:rPr>
+                <w:rFonts w:ascii="Tahoma" w:hAnsi="Tahoma" w:cs="Tahoma"/>
                 <w:color w:val="000000"/>
                 <w:sz w:val="22"/>
                 <w:szCs w:val="22"/>
@@ -6274,15 +6021,15 @@
           <w:p>
             <w:pPr>
               <w:rPr>
-                <w:rFonts w:ascii="Calibri" w:hAnsi="Calibri" w:cs="Calibri"/>
-                <w:color w:val="000000"/>
-                <w:sz w:val="22"/>
-                <w:szCs w:val="22"/>
-              </w:rPr>
-            </w:pPr>
-            <w:r>
-              <w:rPr>
-                <w:rFonts w:ascii="Calibri" w:hAnsi="Calibri" w:cs="Calibri"/>
+                <w:rFonts w:ascii="Tahoma" w:hAnsi="Tahoma" w:cs="Tahoma"/>
+                <w:color w:val="000000"/>
+                <w:sz w:val="22"/>
+                <w:szCs w:val="22"/>
+              </w:rPr>
+            </w:pPr>
+            <w:r>
+              <w:rPr>
+                <w:rFonts w:ascii="Tahoma" w:hAnsi="Tahoma" w:cs="Tahoma"/>
                 <w:color w:val="000000"/>
                 <w:sz w:val="22"/>
                 <w:szCs w:val="22"/>
@@ -6306,15 +6053,15 @@
           <w:p>
             <w:pPr>
               <w:rPr>
-                <w:rFonts w:ascii="Calibri" w:hAnsi="Calibri" w:cs="Calibri"/>
-                <w:color w:val="000000"/>
-                <w:sz w:val="22"/>
-                <w:szCs w:val="22"/>
-              </w:rPr>
-            </w:pPr>
-            <w:r>
-              <w:rPr>
-                <w:rFonts w:ascii="Calibri" w:hAnsi="Calibri" w:cs="Calibri"/>
+                <w:rFonts w:ascii="Tahoma" w:hAnsi="Tahoma" w:cs="Tahoma"/>
+                <w:color w:val="000000"/>
+                <w:sz w:val="22"/>
+                <w:szCs w:val="22"/>
+              </w:rPr>
+            </w:pPr>
+            <w:r>
+              <w:rPr>
+                <w:rFonts w:ascii="Tahoma" w:hAnsi="Tahoma" w:cs="Tahoma"/>
                 <w:color w:val="000000"/>
                 <w:sz w:val="22"/>
                 <w:szCs w:val="22"/>
@@ -6324,7 +6071,7 @@
             <w:proofErr w:type="gramStart"/>
             <w:r>
               <w:rPr>
-                <w:rFonts w:ascii="Calibri" w:hAnsi="Calibri" w:cs="Calibri"/>
+                <w:rFonts w:ascii="Tahoma" w:hAnsi="Tahoma" w:cs="Tahoma"/>
                 <w:color w:val="000000"/>
                 <w:sz w:val="22"/>
                 <w:szCs w:val="22"/>
@@ -6334,7 +6081,7 @@
             <w:proofErr w:type="gramEnd"/>
             <w:r>
               <w:rPr>
-                <w:rFonts w:ascii="Calibri" w:hAnsi="Calibri" w:cs="Calibri"/>
+                <w:rFonts w:ascii="Tahoma" w:hAnsi="Tahoma" w:cs="Tahoma"/>
                 <w:color w:val="000000"/>
                 <w:sz w:val="22"/>
                 <w:szCs w:val="22"/>
@@ -6364,15 +6111,15 @@
           <w:p>
             <w:pPr>
               <w:rPr>
-                <w:rFonts w:ascii="Calibri" w:hAnsi="Calibri" w:cs="Calibri"/>
-                <w:color w:val="000000"/>
-                <w:sz w:val="22"/>
-                <w:szCs w:val="22"/>
-              </w:rPr>
-            </w:pPr>
-            <w:r>
-              <w:rPr>
-                <w:rFonts w:ascii="Calibri" w:hAnsi="Calibri" w:cs="Calibri"/>
+                <w:rFonts w:ascii="Tahoma" w:hAnsi="Tahoma" w:cs="Tahoma"/>
+                <w:color w:val="000000"/>
+                <w:sz w:val="22"/>
+                <w:szCs w:val="22"/>
+              </w:rPr>
+            </w:pPr>
+            <w:r>
+              <w:rPr>
+                <w:rFonts w:ascii="Tahoma" w:hAnsi="Tahoma" w:cs="Tahoma"/>
                 <w:color w:val="000000"/>
                 <w:sz w:val="22"/>
                 <w:szCs w:val="22"/>
@@ -6397,15 +6144,15 @@
           <w:p>
             <w:pPr>
               <w:rPr>
-                <w:rFonts w:ascii="Calibri" w:hAnsi="Calibri" w:cs="Calibri"/>
-                <w:color w:val="000000"/>
-                <w:sz w:val="22"/>
-                <w:szCs w:val="22"/>
-              </w:rPr>
-            </w:pPr>
-            <w:r>
-              <w:rPr>
-                <w:rFonts w:ascii="Calibri" w:hAnsi="Calibri" w:cs="Calibri"/>
+                <w:rFonts w:ascii="Tahoma" w:hAnsi="Tahoma" w:cs="Tahoma"/>
+                <w:color w:val="000000"/>
+                <w:sz w:val="22"/>
+                <w:szCs w:val="22"/>
+              </w:rPr>
+            </w:pPr>
+            <w:r>
+              <w:rPr>
+                <w:rFonts w:ascii="Tahoma" w:hAnsi="Tahoma" w:cs="Tahoma"/>
                 <w:color w:val="000000"/>
                 <w:sz w:val="22"/>
                 <w:szCs w:val="22"/>
@@ -6429,15 +6176,15 @@
           <w:p>
             <w:pPr>
               <w:rPr>
-                <w:rFonts w:ascii="Calibri" w:hAnsi="Calibri" w:cs="Calibri"/>
-                <w:color w:val="000000"/>
-                <w:sz w:val="22"/>
-                <w:szCs w:val="22"/>
-              </w:rPr>
-            </w:pPr>
-            <w:r>
-              <w:rPr>
-                <w:rFonts w:ascii="Calibri" w:hAnsi="Calibri" w:cs="Calibri"/>
+                <w:rFonts w:ascii="Tahoma" w:hAnsi="Tahoma" w:cs="Tahoma"/>
+                <w:color w:val="000000"/>
+                <w:sz w:val="22"/>
+                <w:szCs w:val="22"/>
+              </w:rPr>
+            </w:pPr>
+            <w:r>
+              <w:rPr>
+                <w:rFonts w:ascii="Tahoma" w:hAnsi="Tahoma" w:cs="Tahoma"/>
                 <w:color w:val="000000"/>
                 <w:sz w:val="22"/>
                 <w:szCs w:val="22"/>
@@ -6447,7 +6194,7 @@
             <w:proofErr w:type="gramStart"/>
             <w:r>
               <w:rPr>
-                <w:rFonts w:ascii="Calibri" w:hAnsi="Calibri" w:cs="Calibri"/>
+                <w:rFonts w:ascii="Tahoma" w:hAnsi="Tahoma" w:cs="Tahoma"/>
                 <w:color w:val="000000"/>
                 <w:sz w:val="22"/>
                 <w:szCs w:val="22"/>
@@ -6457,7 +6204,7 @@
             <w:proofErr w:type="gramEnd"/>
             <w:r>
               <w:rPr>
-                <w:rFonts w:ascii="Calibri" w:hAnsi="Calibri" w:cs="Calibri"/>
+                <w:rFonts w:ascii="Tahoma" w:hAnsi="Tahoma" w:cs="Tahoma"/>
                 <w:color w:val="000000"/>
                 <w:sz w:val="22"/>
                 <w:szCs w:val="22"/>
@@ -6487,15 +6234,15 @@
           <w:p>
             <w:pPr>
               <w:rPr>
-                <w:rFonts w:ascii="Calibri" w:hAnsi="Calibri" w:cs="Calibri"/>
-                <w:color w:val="000000"/>
-                <w:sz w:val="22"/>
-                <w:szCs w:val="22"/>
-              </w:rPr>
-            </w:pPr>
-            <w:r>
-              <w:rPr>
-                <w:rFonts w:ascii="Calibri" w:hAnsi="Calibri" w:cs="Calibri"/>
+                <w:rFonts w:ascii="Tahoma" w:hAnsi="Tahoma" w:cs="Tahoma"/>
+                <w:color w:val="000000"/>
+                <w:sz w:val="22"/>
+                <w:szCs w:val="22"/>
+              </w:rPr>
+            </w:pPr>
+            <w:r>
+              <w:rPr>
+                <w:rFonts w:ascii="Tahoma" w:hAnsi="Tahoma" w:cs="Tahoma"/>
                 <w:color w:val="000000"/>
                 <w:sz w:val="22"/>
                 <w:szCs w:val="22"/>
@@ -6520,7 +6267,7 @@
           <w:p>
             <w:pPr>
               <w:rPr>
-                <w:rFonts w:ascii="Calibri" w:hAnsi="Calibri" w:cs="Calibri"/>
+                <w:rFonts w:ascii="Tahoma" w:hAnsi="Tahoma" w:cs="Tahoma"/>
                 <w:color w:val="000000"/>
                 <w:sz w:val="22"/>
                 <w:szCs w:val="22"/>
@@ -6529,7 +6276,7 @@
             <w:proofErr w:type="spellStart"/>
             <w:r>
               <w:rPr>
-                <w:rFonts w:ascii="Calibri" w:hAnsi="Calibri" w:cs="Calibri"/>
+                <w:rFonts w:ascii="Tahoma" w:hAnsi="Tahoma" w:cs="Tahoma"/>
                 <w:color w:val="000000"/>
                 <w:sz w:val="22"/>
                 <w:szCs w:val="22"/>
@@ -6554,15 +6301,15 @@
           <w:p>
             <w:pPr>
               <w:rPr>
-                <w:rFonts w:ascii="Calibri" w:hAnsi="Calibri" w:cs="Calibri"/>
-                <w:color w:val="000000"/>
-                <w:sz w:val="22"/>
-                <w:szCs w:val="22"/>
-              </w:rPr>
-            </w:pPr>
-            <w:r>
-              <w:rPr>
-                <w:rFonts w:ascii="Calibri" w:hAnsi="Calibri" w:cs="Calibri"/>
+                <w:rFonts w:ascii="Tahoma" w:hAnsi="Tahoma" w:cs="Tahoma"/>
+                <w:color w:val="000000"/>
+                <w:sz w:val="22"/>
+                <w:szCs w:val="22"/>
+              </w:rPr>
+            </w:pPr>
+            <w:r>
+              <w:rPr>
+                <w:rFonts w:ascii="Tahoma" w:hAnsi="Tahoma" w:cs="Tahoma"/>
                 <w:color w:val="000000"/>
                 <w:sz w:val="22"/>
                 <w:szCs w:val="22"/>
@@ -6592,15 +6339,15 @@
           <w:p>
             <w:pPr>
               <w:rPr>
-                <w:rFonts w:ascii="Calibri" w:hAnsi="Calibri" w:cs="Calibri"/>
-                <w:color w:val="000000"/>
-                <w:sz w:val="22"/>
-                <w:szCs w:val="22"/>
-              </w:rPr>
-            </w:pPr>
-            <w:r>
-              <w:rPr>
-                <w:rFonts w:ascii="Calibri" w:hAnsi="Calibri" w:cs="Calibri"/>
+                <w:rFonts w:ascii="Tahoma" w:hAnsi="Tahoma" w:cs="Tahoma"/>
+                <w:color w:val="000000"/>
+                <w:sz w:val="22"/>
+                <w:szCs w:val="22"/>
+              </w:rPr>
+            </w:pPr>
+            <w:r>
+              <w:rPr>
+                <w:rFonts w:ascii="Tahoma" w:hAnsi="Tahoma" w:cs="Tahoma"/>
                 <w:color w:val="000000"/>
                 <w:sz w:val="22"/>
                 <w:szCs w:val="22"/>
@@ -6625,15 +6372,15 @@
           <w:p>
             <w:pPr>
               <w:rPr>
-                <w:rFonts w:ascii="Calibri" w:hAnsi="Calibri" w:cs="Calibri"/>
-                <w:color w:val="000000"/>
-                <w:sz w:val="22"/>
-                <w:szCs w:val="22"/>
-              </w:rPr>
-            </w:pPr>
-            <w:r>
-              <w:rPr>
-                <w:rFonts w:ascii="Calibri" w:hAnsi="Calibri" w:cs="Calibri"/>
+                <w:rFonts w:ascii="Tahoma" w:hAnsi="Tahoma" w:cs="Tahoma"/>
+                <w:color w:val="000000"/>
+                <w:sz w:val="22"/>
+                <w:szCs w:val="22"/>
+              </w:rPr>
+            </w:pPr>
+            <w:r>
+              <w:rPr>
+                <w:rFonts w:ascii="Tahoma" w:hAnsi="Tahoma" w:cs="Tahoma"/>
                 <w:color w:val="000000"/>
                 <w:sz w:val="22"/>
                 <w:szCs w:val="22"/>
@@ -6657,15 +6404,15 @@
           <w:p>
             <w:pPr>
               <w:rPr>
-                <w:rFonts w:ascii="Calibri" w:hAnsi="Calibri" w:cs="Calibri"/>
-                <w:color w:val="000000"/>
-                <w:sz w:val="22"/>
-                <w:szCs w:val="22"/>
-              </w:rPr>
-            </w:pPr>
-            <w:r>
-              <w:rPr>
-                <w:rFonts w:ascii="Calibri" w:hAnsi="Calibri" w:cs="Calibri"/>
+                <w:rFonts w:ascii="Tahoma" w:hAnsi="Tahoma" w:cs="Tahoma"/>
+                <w:color w:val="000000"/>
+                <w:sz w:val="22"/>
+                <w:szCs w:val="22"/>
+              </w:rPr>
+            </w:pPr>
+            <w:r>
+              <w:rPr>
+                <w:rFonts w:ascii="Tahoma" w:hAnsi="Tahoma" w:cs="Tahoma"/>
                 <w:color w:val="000000"/>
                 <w:sz w:val="22"/>
                 <w:szCs w:val="22"/>
@@ -6684,6 +6431,8 @@
           <w:rFonts w:ascii="Tahoma" w:hAnsi="Tahoma" w:cs="Tahoma"/>
           <w:b/>
           <w:bCs/>
+          <w:sz w:val="22"/>
+          <w:szCs w:val="22"/>
         </w:rPr>
       </w:pPr>
     </w:p>
@@ -6785,6 +6534,23 @@
       </w:r>
     </w:p>
   </w:comment>
+  <w:comment w:id="5" w:author="FRANCESCA FURIA" w:date="2023-10-16T14:23:00Z" w:initials="FF">
+    <w:p>
+      <w:r>
+        <w:rPr>
+          <w:rStyle w:val="CommentReference"/>
+        </w:rPr>
+        <w:annotationRef/>
+      </w:r>
+      <w:r>
+        <w:rPr>
+          <w:sz w:val="20"/>
+          <w:szCs w:val="20"/>
+        </w:rPr>
+        <w:t>Ricontrollare le definizioni (soprattutto i codici)</w:t>
+      </w:r>
+    </w:p>
+  </w:comment>
 </w:comments>
 </file>
 
@@ -6795,6 +6561,7 @@
   <w15:commentEx w15:paraId="7D416B46" w15:done="0"/>
   <w15:commentEx w15:paraId="6A3B31B7" w15:done="0"/>
   <w15:commentEx w15:paraId="7BEF25F9" w15:done="0"/>
+  <w15:commentEx w15:paraId="2EA71614" w15:done="0"/>
 </w15:commentsEx>
 </file>
 
@@ -6805,6 +6572,7 @@
   <w16cex:commentExtensible w16cex:durableId="6CEF43FD" w16cex:dateUtc="2023-10-09T16:18:00Z"/>
   <w16cex:commentExtensible w16cex:durableId="26859B39" w16cex:dateUtc="2023-10-09T15:40:00Z"/>
   <w16cex:commentExtensible w16cex:durableId="283C5510" w16cex:dateUtc="2023-10-09T16:25:00Z"/>
+  <w16cex:commentExtensible w16cex:durableId="3C6D751E" w16cex:dateUtc="2023-10-16T12:23:00Z"/>
 </w16cex:commentsExtensible>
 </file>
 
@@ -6815,6 +6583,7 @@
   <w16cid:commentId w16cid:paraId="7D416B46" w16cid:durableId="6CEF43FD"/>
   <w16cid:commentId w16cid:paraId="6A3B31B7" w16cid:durableId="26859B39"/>
   <w16cid:commentId w16cid:paraId="7BEF25F9" w16cid:durableId="283C5510"/>
+  <w16cid:commentId w16cid:paraId="2EA71614" w16cid:durableId="3C6D751E"/>
 </w16cid:commentsIds>
 </file>
 
@@ -7686,6 +7455,37 @@
       <w:shd w:val="clear" w:color="auto" w:fill="E1DFDD"/>
     </w:rPr>
   </w:style>
+  <w:style w:type="paragraph" w:styleId="CommentSubject">
+    <w:name w:val="annotation subject"/>
+    <w:basedOn w:val="CommentText"/>
+    <w:next w:val="CommentText"/>
+    <w:link w:val="CommentSubjectChar"/>
+    <w:uiPriority w:val="99"/>
+    <w:semiHidden/>
+    <w:unhideWhenUsed/>
+    <w:rsid w:val="009B5B13"/>
+    <w:rPr>
+      <w:b/>
+      <w:bCs/>
+    </w:rPr>
+  </w:style>
+  <w:style w:type="character" w:customStyle="1" w:styleId="CommentSubjectChar">
+    <w:name w:val="Comment Subject Char"/>
+    <w:basedOn w:val="CommentTextChar"/>
+    <w:link w:val="CommentSubject"/>
+    <w:uiPriority w:val="99"/>
+    <w:semiHidden/>
+    <w:rsid w:val="009B5B13"/>
+    <w:rPr>
+      <w:rFonts w:ascii="Times New Roman" w:eastAsia="Times New Roman" w:hAnsi="Times New Roman" w:cs="Times New Roman"/>
+      <w:b/>
+      <w:bCs/>
+      <w:kern w:val="0"/>
+      <w:sz w:val="20"/>
+      <w:szCs w:val="20"/>
+      <w14:ligatures w14:val="none"/>
+    </w:rPr>
+  </w:style>
 </w:styles>
 </file>
 

</xml_diff>